<commit_message>
Minor changes to Chapter 5 + other miscellaneous changes :memo:
</commit_message>
<xml_diff>
--- a/Thesis_docs/GeneralAbstract_ImpactStatement_Outline_GeneralIntroduction_TN1.docx
+++ b/Thesis_docs/GeneralAbstract_ImpactStatement_Outline_GeneralIntroduction_TN1.docx
@@ -936,7 +936,27 @@
           <w:color w:val="000000"/>
           <w:shd w:val="clear" w:color="auto" w:fill="FFFFFF"/>
         </w:rPr>
-        <w:t xml:space="preserve">Chapter 2 presents a trait data collection for terrestrial vertebrates, targeting seven commonly-used traits. I highlight the global taxonomic, geographical, and phylogenetic biases in the trait data, revealing knowledge gaps which could guide future data collection efforts. Chapter 2 </w:t>
+        <w:t xml:space="preserve">Chapter 2 presents a trait data collection for terrestrial vertebrates, targeting seven </w:t>
+      </w:r>
+      <w:proofErr w:type="gramStart"/>
+      <w:r>
+        <w:rPr>
+          <w:rStyle w:val="normaltextrun"/>
+          <w:rFonts w:eastAsiaTheme="minorEastAsia"/>
+          <w:color w:val="000000"/>
+          <w:shd w:val="clear" w:color="auto" w:fill="FFFFFF"/>
+        </w:rPr>
+        <w:t>commonly-used</w:t>
+      </w:r>
+      <w:proofErr w:type="gramEnd"/>
+      <w:r>
+        <w:rPr>
+          <w:rStyle w:val="normaltextrun"/>
+          <w:rFonts w:eastAsiaTheme="minorEastAsia"/>
+          <w:color w:val="000000"/>
+          <w:shd w:val="clear" w:color="auto" w:fill="FFFFFF"/>
+        </w:rPr>
+        <w:t xml:space="preserve"> traits. I highlight the global taxonomic, geographical, and phylogenetic biases in the trait data, revealing knowledge gaps which could guide future data collection efforts. Chapter 2 </w:t>
       </w:r>
       <w:r>
         <w:rPr>
@@ -1920,8 +1940,9 @@
           <w:szCs w:val="28"/>
           <w:u w:val="single"/>
         </w:rPr>
-        <w:t xml:space="preserve"> authorship and </w:t>
-      </w:r>
+        <w:t xml:space="preserve"> </w:t>
+      </w:r>
+      <w:proofErr w:type="gramStart"/>
       <w:r>
         <w:rPr>
           <w:b/>
@@ -1930,6 +1951,27 @@
           <w:szCs w:val="28"/>
           <w:u w:val="single"/>
         </w:rPr>
+        <w:t>authorship</w:t>
+      </w:r>
+      <w:proofErr w:type="gramEnd"/>
+      <w:r>
+        <w:rPr>
+          <w:b/>
+          <w:bCs/>
+          <w:sz w:val="28"/>
+          <w:szCs w:val="28"/>
+          <w:u w:val="single"/>
+        </w:rPr>
+        <w:t xml:space="preserve"> and </w:t>
+      </w:r>
+      <w:r>
+        <w:rPr>
+          <w:b/>
+          <w:bCs/>
+          <w:sz w:val="28"/>
+          <w:szCs w:val="28"/>
+          <w:u w:val="single"/>
+        </w:rPr>
         <w:t>collaborations</w:t>
       </w:r>
     </w:p>
@@ -2047,7 +2089,21 @@
         <w:rPr>
           <w:lang w:eastAsia="en-GB"/>
         </w:rPr>
-        <w:t xml:space="preserve"> trait data across the vertebrate classes, assessing whether there are taxonomic, phylogenetic and spatial biases. </w:t>
+        <w:t xml:space="preserve"> trait data across the vertebrate classes, assessing whether there are taxonomic, </w:t>
+      </w:r>
+      <w:proofErr w:type="gramStart"/>
+      <w:r>
+        <w:rPr>
+          <w:lang w:eastAsia="en-GB"/>
+        </w:rPr>
+        <w:t>phylogenetic</w:t>
+      </w:r>
+      <w:proofErr w:type="gramEnd"/>
+      <w:r>
+        <w:rPr>
+          <w:lang w:eastAsia="en-GB"/>
+        </w:rPr>
+        <w:t xml:space="preserve"> and spatial biases. </w:t>
       </w:r>
       <w:r>
         <w:rPr>
@@ -2139,7 +2195,15 @@
         <w:t>traits</w:t>
       </w:r>
       <w:r>
-        <w:t xml:space="preserve"> as part of an MRes project at UCL</w:t>
+        <w:t xml:space="preserve"> as part of an </w:t>
+      </w:r>
+      <w:proofErr w:type="spellStart"/>
+      <w:r>
+        <w:t>MRes</w:t>
+      </w:r>
+      <w:proofErr w:type="spellEnd"/>
+      <w:r>
+        <w:t xml:space="preserve"> project at UCL</w:t>
       </w:r>
       <w:r>
         <w:t xml:space="preserve">, and by Tim Newbold, who participated in the development of the research questions, provided detailed feedback on the analyses, and contributed to the writing of the paper. </w:t>
@@ -3303,11 +3367,19 @@
       <w:r>
         <w:t>. Indeed, it is now well established that biodiversity is tightly linked with ecosystem functioning and ecosystem services delivery (</w:t>
       </w:r>
+      <w:proofErr w:type="spellStart"/>
       <w:r>
         <w:rPr>
           <w:rFonts w:ascii="SFRM1095" w:hAnsi="SFRM1095" w:cs="SFRM1095"/>
         </w:rPr>
-        <w:t xml:space="preserve">Duraiappah </w:t>
+        <w:t>Duraiappah</w:t>
+      </w:r>
+      <w:proofErr w:type="spellEnd"/>
+      <w:r>
+        <w:rPr>
+          <w:rFonts w:ascii="SFRM1095" w:hAnsi="SFRM1095" w:cs="SFRM1095"/>
+        </w:rPr>
+        <w:t xml:space="preserve"> </w:t>
       </w:r>
       <w:r>
         <w:rPr>
@@ -3749,7 +3821,15 @@
         <w:t xml:space="preserve">Other major drivers of biodiversity loss include </w:t>
       </w:r>
       <w:r>
-        <w:t xml:space="preserve">overexploitation, pollution and </w:t>
+        <w:t xml:space="preserve">overexploitation, </w:t>
+      </w:r>
+      <w:proofErr w:type="gramStart"/>
+      <w:r>
+        <w:t>pollution</w:t>
+      </w:r>
+      <w:proofErr w:type="gramEnd"/>
+      <w:r>
+        <w:t xml:space="preserve"> and </w:t>
       </w:r>
       <w:r>
         <w:t>the spread of non-native species</w:t>
@@ -3937,6 +4017,7 @@
       <w:r>
         <w:t>(</w:t>
       </w:r>
+      <w:proofErr w:type="spellStart"/>
       <w:r>
         <w:fldChar w:fldCharType="begin" w:fldLock="1"/>
       </w:r>
@@ -3950,7 +4031,14 @@
         <w:rPr>
           <w:noProof/>
         </w:rPr>
-        <w:t xml:space="preserve">Lambin </w:t>
+        <w:t>Lambin</w:t>
+      </w:r>
+      <w:proofErr w:type="spellEnd"/>
+      <w:r>
+        <w:rPr>
+          <w:noProof/>
+        </w:rPr>
+        <w:t xml:space="preserve"> </w:t>
       </w:r>
       <w:r>
         <w:rPr>
@@ -5341,6 +5429,7 @@
         </w:rPr>
         <w:t>Data from the HYDE database (</w:t>
       </w:r>
+      <w:proofErr w:type="spellStart"/>
       <w:r>
         <w:rPr>
           <w:color w:val="000000" w:themeColor="text1"/>
@@ -5364,7 +5453,15 @@
           <w:noProof/>
           <w:color w:val="000000" w:themeColor="text1"/>
         </w:rPr>
-        <w:t xml:space="preserve">Goldewijk </w:t>
+        <w:t>Goldewijk</w:t>
+      </w:r>
+      <w:proofErr w:type="spellEnd"/>
+      <w:r>
+        <w:rPr>
+          <w:noProof/>
+          <w:color w:val="000000" w:themeColor="text1"/>
+        </w:rPr>
+        <w:t xml:space="preserve"> </w:t>
       </w:r>
       <w:r>
         <w:rPr>
@@ -5469,14 +5566,46 @@
           <w:rFonts w:cstheme="minorHAnsi"/>
           <w:color w:val="000000" w:themeColor="text1"/>
         </w:rPr>
-        <w:t>Data retrieved from the National Oceanic and Atmospheric Administration – National Centers for Environmental Information,</w:t>
-      </w:r>
+        <w:t xml:space="preserve">Data retrieved from the National Oceanic and Atmospheric Administration – National </w:t>
+      </w:r>
+      <w:proofErr w:type="spellStart"/>
       <w:r>
         <w:rPr>
           <w:rFonts w:cstheme="minorHAnsi"/>
           <w:color w:val="000000" w:themeColor="text1"/>
         </w:rPr>
-        <w:t xml:space="preserve"> , Climate at a Glance: Global Time Series, published April 2022, retrieved on May 6, 2022 from </w:t>
+        <w:t>Centers</w:t>
+      </w:r>
+      <w:proofErr w:type="spellEnd"/>
+      <w:r>
+        <w:rPr>
+          <w:rFonts w:cstheme="minorHAnsi"/>
+          <w:color w:val="000000" w:themeColor="text1"/>
+        </w:rPr>
+        <w:t xml:space="preserve"> for Environmental Information,</w:t>
+      </w:r>
+      <w:r>
+        <w:rPr>
+          <w:rFonts w:cstheme="minorHAnsi"/>
+          <w:color w:val="000000" w:themeColor="text1"/>
+        </w:rPr>
+        <w:t xml:space="preserve"> , Climate at a Glance: Global Time Series, published April 2022, retrieved on May 6, </w:t>
+      </w:r>
+      <w:proofErr w:type="gramStart"/>
+      <w:r>
+        <w:rPr>
+          <w:rFonts w:cstheme="minorHAnsi"/>
+          <w:color w:val="000000" w:themeColor="text1"/>
+        </w:rPr>
+        <w:t>2022</w:t>
+      </w:r>
+      <w:proofErr w:type="gramEnd"/>
+      <w:r>
+        <w:rPr>
+          <w:rFonts w:cstheme="minorHAnsi"/>
+          <w:color w:val="000000" w:themeColor="text1"/>
+        </w:rPr>
+        <w:t xml:space="preserve"> from </w:t>
       </w:r>
       <w:hyperlink r:id="rId12" w:history="1">
         <w:r>
@@ -5555,7 +5684,15 @@
         <w:jc w:val="both"/>
       </w:pPr>
       <w:r>
-        <w:t xml:space="preserve">According to the World Meteorological Organization, climate change is defined as long-term changes (i.e, over </w:t>
+        <w:t>According to the World Meteorological Organization, climate change is defined as long-term changes (</w:t>
+      </w:r>
+      <w:proofErr w:type="spellStart"/>
+      <w:r>
+        <w:t>i.e</w:t>
+      </w:r>
+      <w:proofErr w:type="spellEnd"/>
+      <w:r>
+        <w:t xml:space="preserve">, over </w:t>
       </w:r>
       <w:r>
         <w:t xml:space="preserve">at least </w:t>
@@ -6085,7 +6222,15 @@
       </w:r>
       <w:commentRangeStart w:id="33"/>
       <w:r>
-        <w:t>In this context, evaluating the effects of land-use and climate change on biodiversity and associated ecosystem services has become vital in order to put into place mitigation measures. In particular, understanding what makes species more sensitive to land-use and climate change can help conservation efforts</w:t>
+        <w:t xml:space="preserve">In this context, evaluating the effects of land-use and climate change on biodiversity and associated ecosystem services has become vital </w:t>
+      </w:r>
+      <w:proofErr w:type="gramStart"/>
+      <w:r>
+        <w:t>in order to</w:t>
+      </w:r>
+      <w:proofErr w:type="gramEnd"/>
+      <w:r>
+        <w:t xml:space="preserve"> put into place mitigation measures. In particular, understanding what makes species more sensitive to land-use and climate change can help conservation efforts</w:t>
       </w:r>
       <w:ins w:id="34" w:author="Adrienne Etard" w:date="2022-05-07T15:12:00Z">
         <w:r>
@@ -6851,14 +6996,9 @@
             </w:rPr>
           </w:rPrChange>
         </w:rPr>
-        <w:t xml:space="preserve">, nutrient cyclers </w:t>
-      </w:r>
-      <w:r>
-        <w:rPr>
-          <w:rFonts w:ascii="SFRM1095" w:hAnsi="SFRM1095" w:cs="SFRM1095"/>
-        </w:rPr>
-        <w:fldChar w:fldCharType="begin" w:fldLock="1"/>
-      </w:r>
+        <w:t xml:space="preserve">, </w:t>
+      </w:r>
+      <w:proofErr w:type="spellStart"/>
       <w:r>
         <w:rPr>
           <w:rFonts w:ascii="SFRM1095" w:hAnsi="SFRM1095" w:cs="SFRM1095"/>
@@ -6869,6 +7009,63 @@
             </w:rPr>
           </w:rPrChange>
         </w:rPr>
+        <w:t>nutrient</w:t>
+      </w:r>
+      <w:proofErr w:type="spellEnd"/>
+      <w:r>
+        <w:rPr>
+          <w:rFonts w:ascii="SFRM1095" w:hAnsi="SFRM1095" w:cs="SFRM1095"/>
+          <w:lang w:val="fr-FR"/>
+          <w:rPrChange w:id="64" w:author="Adrienne Etard" w:date="2022-05-09T16:21:00Z">
+            <w:rPr>
+              <w:rFonts w:ascii="SFRM1095" w:hAnsi="SFRM1095" w:cs="SFRM1095"/>
+            </w:rPr>
+          </w:rPrChange>
+        </w:rPr>
+        <w:t xml:space="preserve"> </w:t>
+      </w:r>
+      <w:proofErr w:type="spellStart"/>
+      <w:r>
+        <w:rPr>
+          <w:rFonts w:ascii="SFRM1095" w:hAnsi="SFRM1095" w:cs="SFRM1095"/>
+          <w:lang w:val="fr-FR"/>
+          <w:rPrChange w:id="65" w:author="Adrienne Etard" w:date="2022-05-09T16:21:00Z">
+            <w:rPr>
+              <w:rFonts w:ascii="SFRM1095" w:hAnsi="SFRM1095" w:cs="SFRM1095"/>
+            </w:rPr>
+          </w:rPrChange>
+        </w:rPr>
+        <w:t>cyclers</w:t>
+      </w:r>
+      <w:proofErr w:type="spellEnd"/>
+      <w:r>
+        <w:rPr>
+          <w:rFonts w:ascii="SFRM1095" w:hAnsi="SFRM1095" w:cs="SFRM1095"/>
+          <w:lang w:val="fr-FR"/>
+          <w:rPrChange w:id="66" w:author="Adrienne Etard" w:date="2022-05-09T16:21:00Z">
+            <w:rPr>
+              <w:rFonts w:ascii="SFRM1095" w:hAnsi="SFRM1095" w:cs="SFRM1095"/>
+            </w:rPr>
+          </w:rPrChange>
+        </w:rPr>
+        <w:t xml:space="preserve"> </w:t>
+      </w:r>
+      <w:r>
+        <w:rPr>
+          <w:rFonts w:ascii="SFRM1095" w:hAnsi="SFRM1095" w:cs="SFRM1095"/>
+        </w:rPr>
+        <w:fldChar w:fldCharType="begin" w:fldLock="1"/>
+      </w:r>
+      <w:r>
+        <w:rPr>
+          <w:rFonts w:ascii="SFRM1095" w:hAnsi="SFRM1095" w:cs="SFRM1095"/>
+          <w:lang w:val="fr-FR"/>
+          <w:rPrChange w:id="67" w:author="Adrienne Etard" w:date="2022-05-09T16:21:00Z">
+            <w:rPr>
+              <w:rFonts w:ascii="SFRM1095" w:hAnsi="SFRM1095" w:cs="SFRM1095"/>
+            </w:rPr>
+          </w:rPrChange>
+        </w:rPr>
         <w:instrText xml:space="preserve">ADDIN CSL_CITATION {"citationItems":[{"id":"ITEM-1","itemData":{"DOI":"10.1098/rspb.2018.1582","ISSN":"14712954","abstract":"Top carnivores have suffered widespread global declines, with well-documented effects on mesopredators and herbivores. We know less about how carnivores affect ecosystems through scavenging. Tasmania's top carnivore, the Tasmanian devil (Sarcophilus harrisii), has suffered severe disease-induced population declines, providing a natural experiment on the role of scavenging in structuring communities. Using remote cameras and experimentally placed carcasses, we show that mesopredators consume more carrion in areas where devils have declined. Carcass consumption by the two native mesopredators was best predicted by competition for carrion, whereas consumption by the invasive mesopredator, the feral cat (Felis catus), was better predicted by the landscape-level abundance of devils, suggesting a relaxed landscape of fear where devils are suppressed. Reduced discovery of carcasses by devils was balanced by the increased discovery by mesopredators. Nonetheless, carcasses persisted approximately 2.6-fold longer where devils have declined, highlighting their importance for rapid carrion removal. The major beneficiary of increased carrion availability was the forest raven (Corvus tasmanicus). Population trends of ravens increased 2.2-fold from 1998 to </w:instrText>
       </w:r>
       <w:r>
@@ -7051,8 +7248,8 @@
         </w:rPr>
         <w:t xml:space="preserve">, </w:t>
       </w:r>
-      <w:commentRangeStart w:id="64"/>
-      <w:commentRangeStart w:id="65"/>
+      <w:commentRangeStart w:id="68"/>
+      <w:commentRangeStart w:id="69"/>
       <w:r>
         <w:rPr>
           <w:rFonts w:ascii="SFRM1095" w:hAnsi="SFRM1095" w:cs="SFRM1095"/>
@@ -7071,19 +7268,19 @@
         </w:rPr>
         <w:t>among the most charismatic species</w:t>
       </w:r>
-      <w:commentRangeEnd w:id="64"/>
+      <w:commentRangeEnd w:id="68"/>
       <w:r>
         <w:rPr>
           <w:rStyle w:val="CommentReference"/>
         </w:rPr>
-        <w:commentReference w:id="64"/>
-      </w:r>
-      <w:commentRangeEnd w:id="65"/>
+        <w:commentReference w:id="68"/>
+      </w:r>
+      <w:commentRangeEnd w:id="69"/>
       <w:r>
         <w:rPr>
           <w:rStyle w:val="CommentReference"/>
         </w:rPr>
-        <w:commentReference w:id="65"/>
+        <w:commentReference w:id="69"/>
       </w:r>
       <w:r>
         <w:rPr>
@@ -7412,37 +7609,53 @@
       <w:r>
         <w:t xml:space="preserve"> </w:t>
       </w:r>
-      <w:ins w:id="66" w:author="Adrienne Etard" w:date="2022-05-07T17:42:00Z">
+      <w:ins w:id="70" w:author="Adrienne Etard" w:date="2022-05-07T17:42:00Z">
         <w:r>
           <w:t>Further</w:t>
         </w:r>
       </w:ins>
-      <w:ins w:id="67" w:author="Adrienne Etard" w:date="2022-05-07T17:49:00Z">
+      <w:ins w:id="71" w:author="Adrienne Etard" w:date="2022-05-07T17:49:00Z">
         <w:r>
           <w:t>,</w:t>
         </w:r>
       </w:ins>
-      <w:ins w:id="68" w:author="Adrienne Etard" w:date="2022-05-07T17:42:00Z">
+      <w:ins w:id="72" w:author="Adrienne Etard" w:date="2022-05-07T17:42:00Z">
         <w:r>
           <w:t xml:space="preserve"> despite having been well sampled</w:t>
         </w:r>
       </w:ins>
-      <w:ins w:id="69" w:author="Adrienne Etard" w:date="2022-05-07T17:49:00Z">
+      <w:ins w:id="73" w:author="Adrienne Etard" w:date="2022-05-07T17:49:00Z">
         <w:r>
-          <w:t xml:space="preserve"> and well studied,</w:t>
+          <w:t xml:space="preserve"> and </w:t>
+        </w:r>
+        <w:proofErr w:type="spellStart"/>
+        <w:r>
+          <w:t>well studied</w:t>
+        </w:r>
+        <w:proofErr w:type="spellEnd"/>
+        <w:r>
+          <w:t>,</w:t>
         </w:r>
       </w:ins>
-      <w:ins w:id="70" w:author="Adrienne Etard" w:date="2022-05-07T17:42:00Z">
+      <w:ins w:id="74" w:author="Adrienne Etard" w:date="2022-05-07T17:42:00Z">
         <w:r>
           <w:t xml:space="preserve"> </w:t>
         </w:r>
       </w:ins>
-      <w:ins w:id="71" w:author="Adrienne Etard" w:date="2022-05-07T17:50:00Z">
+      <w:ins w:id="75" w:author="Adrienne Etard" w:date="2022-05-07T17:50:00Z">
         <w:r>
-          <w:t xml:space="preserve">there remain and well as biaes n </w:t>
+          <w:t xml:space="preserve">there remain and well as </w:t>
+        </w:r>
+        <w:proofErr w:type="spellStart"/>
+        <w:r>
+          <w:t>biaes</w:t>
+        </w:r>
+        <w:proofErr w:type="spellEnd"/>
+        <w:r>
+          <w:t xml:space="preserve"> n </w:t>
         </w:r>
       </w:ins>
-      <w:ins w:id="72" w:author="Adrienne Etard" w:date="2022-05-07T17:43:00Z">
+      <w:ins w:id="76" w:author="Adrienne Etard" w:date="2022-05-07T17:43:00Z">
         <w:r>
           <w:t>.</w:t>
         </w:r>
@@ -7846,12 +8059,12 @@
     <w:p>
       <w:pPr>
         <w:rPr>
-          <w:ins w:id="73" w:author="Etard, Adrienne" w:date="2022-05-09T14:57:00Z"/>
-          <w:i/>
-          <w:iCs/>
-        </w:rPr>
-      </w:pPr>
-      <w:ins w:id="74" w:author="Etard, Adrienne" w:date="2022-05-09T14:58:00Z">
+          <w:ins w:id="77" w:author="Etard, Adrienne" w:date="2022-05-09T14:57:00Z"/>
+          <w:i/>
+          <w:iCs/>
+        </w:rPr>
+      </w:pPr>
+      <w:ins w:id="78" w:author="Etard, Adrienne" w:date="2022-05-09T14:58:00Z">
         <w:r>
           <w:rPr>
             <w:i/>
@@ -7860,7 +8073,7 @@
           <w:t>Life-history and dietary t</w:t>
         </w:r>
       </w:ins>
-      <w:ins w:id="75" w:author="Etard, Adrienne" w:date="2022-05-09T14:57:00Z">
+      <w:ins w:id="79" w:author="Etard, Adrienne" w:date="2022-05-09T14:57:00Z">
         <w:r>
           <w:rPr>
             <w:i/>
@@ -7873,12 +8086,12 @@
     <w:p>
       <w:pPr>
         <w:rPr>
-          <w:del w:id="76" w:author="Etard, Adrienne" w:date="2022-05-09T14:57:00Z"/>
-          <w:i/>
-          <w:iCs/>
-        </w:rPr>
-      </w:pPr>
-      <w:del w:id="77" w:author="Etard, Adrienne" w:date="2022-05-09T14:57:00Z">
+          <w:del w:id="80" w:author="Etard, Adrienne" w:date="2022-05-09T14:57:00Z"/>
+          <w:i/>
+          <w:iCs/>
+        </w:rPr>
+      </w:pPr>
+      <w:del w:id="81" w:author="Etard, Adrienne" w:date="2022-05-09T14:57:00Z">
         <w:r>
           <w:rPr>
             <w:i/>
@@ -7914,7 +8127,7 @@
         <w:spacing w:line="276" w:lineRule="auto"/>
         <w:jc w:val="both"/>
         <w:rPr>
-          <w:ins w:id="78" w:author="Adrienne Etard" w:date="2022-05-07T18:04:00Z"/>
+          <w:ins w:id="82" w:author="Adrienne Etard" w:date="2022-05-07T18:04:00Z"/>
         </w:rPr>
       </w:pPr>
       <w:r>
@@ -8061,12 +8274,12 @@
         <w:spacing w:line="276" w:lineRule="auto"/>
         <w:jc w:val="both"/>
         <w:rPr>
-          <w:ins w:id="79" w:author="Etard, Adrienne" w:date="2022-05-09T14:58:00Z"/>
-          <w:i/>
-          <w:iCs/>
-        </w:rPr>
-      </w:pPr>
-      <w:ins w:id="80" w:author="Etard, Adrienne" w:date="2022-05-09T14:58:00Z">
+          <w:ins w:id="83" w:author="Etard, Adrienne" w:date="2022-05-09T14:58:00Z"/>
+          <w:i/>
+          <w:iCs/>
+        </w:rPr>
+      </w:pPr>
+      <w:ins w:id="84" w:author="Etard, Adrienne" w:date="2022-05-09T14:58:00Z">
         <w:r>
           <w:rPr>
             <w:i/>
@@ -8088,24 +8301,24 @@
         <w:spacing w:line="276" w:lineRule="auto"/>
         <w:jc w:val="both"/>
         <w:rPr>
-          <w:ins w:id="81" w:author="Adrienne Etard" w:date="2022-05-07T18:04:00Z"/>
-        </w:rPr>
-      </w:pPr>
-      <w:commentRangeStart w:id="82"/>
+          <w:ins w:id="85" w:author="Adrienne Etard" w:date="2022-05-07T18:04:00Z"/>
+        </w:rPr>
+      </w:pPr>
+      <w:commentRangeStart w:id="86"/>
       <w:r>
         <w:t>Among studies focused on land-use change</w:t>
       </w:r>
-      <w:commentRangeEnd w:id="82"/>
+      <w:commentRangeEnd w:id="86"/>
       <w:r>
         <w:rPr>
           <w:rStyle w:val="CommentReference"/>
         </w:rPr>
-        <w:commentReference w:id="82"/>
+        <w:commentReference w:id="86"/>
       </w:r>
       <w:r>
         <w:t xml:space="preserve">, empirical evidence linking traits and biodiversity responses rely mostly on </w:t>
       </w:r>
-      <w:commentRangeStart w:id="83"/>
+      <w:commentRangeStart w:id="87"/>
       <w:r>
         <w:t xml:space="preserve">(1) functional diversity indices to evaluate the effects of land-use disturbance on the functional composition of local assemblages </w:t>
       </w:r>
@@ -8148,12 +8361,12 @@
       <w:r>
         <w:fldChar w:fldCharType="end"/>
       </w:r>
-      <w:commentRangeEnd w:id="83"/>
+      <w:commentRangeEnd w:id="87"/>
       <w:r>
         <w:rPr>
           <w:rStyle w:val="CommentReference"/>
         </w:rPr>
-        <w:commentReference w:id="83"/>
+        <w:commentReference w:id="87"/>
       </w:r>
       <w:r>
         <w:t xml:space="preserve">. Correlative trait-based approaches have also been used to understand species responses to climate change (with studies focusing on explaining interspecific variation in past or projected range shifts with traits </w:t>
@@ -8179,16 +8392,16 @@
       <w:r>
         <w:t xml:space="preserve">; and </w:t>
       </w:r>
-      <w:commentRangeStart w:id="84"/>
+      <w:commentRangeStart w:id="88"/>
       <w:r>
         <w:t>with range-filling approaches</w:t>
       </w:r>
-      <w:commentRangeEnd w:id="84"/>
+      <w:commentRangeEnd w:id="88"/>
       <w:r>
         <w:rPr>
           <w:rStyle w:val="CommentReference"/>
         </w:rPr>
-        <w:commentReference w:id="84"/>
+        <w:commentReference w:id="88"/>
       </w:r>
       <w:r>
         <w:t xml:space="preserve"> </w:t>
@@ -8233,7 +8446,7 @@
         <w:lastRenderedPageBreak/>
         <w:t>Using p</w:t>
       </w:r>
-      <w:commentRangeStart w:id="85"/>
+      <w:commentRangeStart w:id="89"/>
       <w:r>
         <w:rPr>
           <w:i/>
@@ -8242,14 +8455,14 @@
         </w:rPr>
         <w:t>hysiological traits to understand</w:t>
       </w:r>
-      <w:commentRangeEnd w:id="85"/>
+      <w:commentRangeEnd w:id="89"/>
       <w:r>
         <w:rPr>
           <w:rStyle w:val="CommentReference"/>
           <w:i/>
           <w:iCs/>
         </w:rPr>
-        <w:commentReference w:id="85"/>
+        <w:commentReference w:id="89"/>
       </w:r>
       <w:r>
         <w:rPr>
@@ -8385,7 +8598,7 @@
       <w:r>
         <w:t xml:space="preserve">, and have mostly focused on single vertebrate classes or sub-taxa within particular classes. Thus, </w:t>
       </w:r>
-      <w:commentRangeStart w:id="86"/>
+      <w:commentRangeStart w:id="90"/>
       <w:r>
         <w:t xml:space="preserve">although </w:t>
       </w:r>
@@ -8398,12 +8611,12 @@
         </w:rPr>
         <w:t>whether the effects of such traits can be generalised geographically and taxonomically remains largely uncertain, emphasising the need for global comparative assessments of the relationships between traits and species responses to human threats.</w:t>
       </w:r>
-      <w:commentRangeEnd w:id="86"/>
+      <w:commentRangeEnd w:id="90"/>
       <w:r>
         <w:rPr>
           <w:rStyle w:val="CommentReference"/>
         </w:rPr>
-        <w:commentReference w:id="86"/>
+        <w:commentReference w:id="90"/>
       </w:r>
       <w:r>
         <w:rPr>
@@ -8490,7 +8703,14 @@
         <w:rPr>
           <w:lang w:eastAsia="en-GB"/>
         </w:rPr>
-        <w:t>species are at most risk from global changes</w:t>
+        <w:t xml:space="preserve">species are at most risk from global </w:t>
+      </w:r>
+      <w:proofErr w:type="gramStart"/>
+      <w:r>
+        <w:rPr>
+          <w:lang w:eastAsia="en-GB"/>
+        </w:rPr>
+        <w:t>changes</w:t>
       </w:r>
       <w:r>
         <w:rPr>
@@ -8502,7 +8722,14 @@
         <w:rPr>
           <w:lang w:eastAsia="en-GB"/>
         </w:rPr>
-        <w:t xml:space="preserve"> and may be useful to the prioritisation of conservation efforts. </w:t>
+        <w:t xml:space="preserve"> and</w:t>
+      </w:r>
+      <w:proofErr w:type="gramEnd"/>
+      <w:r>
+        <w:rPr>
+          <w:lang w:eastAsia="en-GB"/>
+        </w:rPr>
+        <w:t xml:space="preserve"> may be useful to the prioritisation of conservation efforts. </w:t>
       </w:r>
       <w:r>
         <w:rPr>
@@ -8703,20 +8930,20 @@
       <w:r>
         <w:t xml:space="preserve"> to climate change</w:t>
       </w:r>
-      <w:del w:id="87" w:author="Adrienne Etard" w:date="2022-05-07T17:56:00Z">
+      <w:del w:id="91" w:author="Adrienne Etard" w:date="2022-05-07T17:56:00Z">
         <w:r>
           <w:delText xml:space="preserve"> (</w:delText>
         </w:r>
-        <w:commentRangeStart w:id="88"/>
+        <w:commentRangeStart w:id="92"/>
         <w:r>
           <w:delText>which would require to integrate considerations of species exposure to climate change</w:delText>
         </w:r>
-        <w:commentRangeEnd w:id="88"/>
+        <w:commentRangeEnd w:id="92"/>
         <w:r>
           <w:rPr>
             <w:rStyle w:val="CommentReference"/>
           </w:rPr>
-          <w:commentReference w:id="88"/>
+          <w:commentReference w:id="92"/>
         </w:r>
         <w:r>
           <w:delText xml:space="preserve">; </w:delText>
@@ -8807,8 +9034,13 @@
         <w:t>s</w:t>
       </w:r>
       <w:r>
-        <w:t xml:space="preserve"> to disentangle the effects of climate change from that of other drivers of change over the considered time period</w:t>
-      </w:r>
+        <w:t xml:space="preserve"> to disentangle the effects of climate change from that of other drivers of change over the considered </w:t>
+      </w:r>
+      <w:proofErr w:type="gramStart"/>
+      <w:r>
+        <w:t>time period</w:t>
+      </w:r>
+      <w:proofErr w:type="gramEnd"/>
       <w:r>
         <w:t>, and</w:t>
       </w:r>
@@ -8970,7 +9202,23 @@
           <w:i/>
           <w:iCs/>
         </w:rPr>
-        <w:t>, hypotheses and outline of the following Chapters</w:t>
+        <w:t xml:space="preserve">, </w:t>
+      </w:r>
+      <w:proofErr w:type="gramStart"/>
+      <w:r>
+        <w:rPr>
+          <w:i/>
+          <w:iCs/>
+        </w:rPr>
+        <w:t>hypotheses</w:t>
+      </w:r>
+      <w:proofErr w:type="gramEnd"/>
+      <w:r>
+        <w:rPr>
+          <w:i/>
+          <w:iCs/>
+        </w:rPr>
+        <w:t xml:space="preserve"> and outline of the following Chapters</w:t>
       </w:r>
     </w:p>
     <w:p>
@@ -9173,21 +9421,35 @@
         <w:rPr>
           <w:lang w:eastAsia="en-GB"/>
         </w:rPr>
-        <w:t xml:space="preserve">an important and necessary prerequisite to any analysis. In Chapter 2, I </w:t>
-      </w:r>
-      <w:commentRangeStart w:id="89"/>
+        <w:t xml:space="preserve">an important and </w:t>
+      </w:r>
+      <w:proofErr w:type="gramStart"/>
+      <w:r>
+        <w:rPr>
+          <w:lang w:eastAsia="en-GB"/>
+        </w:rPr>
+        <w:t>necessary prerequisite</w:t>
+      </w:r>
+      <w:proofErr w:type="gramEnd"/>
+      <w:r>
+        <w:rPr>
+          <w:lang w:eastAsia="en-GB"/>
+        </w:rPr>
+        <w:t xml:space="preserve"> to any analysis. In Chapter 2, I </w:t>
+      </w:r>
+      <w:commentRangeStart w:id="93"/>
       <w:r>
         <w:rPr>
           <w:lang w:eastAsia="en-GB"/>
         </w:rPr>
         <w:t xml:space="preserve">present </w:t>
       </w:r>
-      <w:commentRangeEnd w:id="89"/>
+      <w:commentRangeEnd w:id="93"/>
       <w:r>
         <w:rPr>
           <w:rStyle w:val="CommentReference"/>
         </w:rPr>
-        <w:commentReference w:id="89"/>
+        <w:commentReference w:id="93"/>
       </w:r>
       <w:r>
         <w:rPr>
@@ -9219,25 +9481,39 @@
         </w:rPr>
         <w:t xml:space="preserve">: body mass/size, a proxy for lifespan, litter/clutch size, trophic level, diel activity, habitat breadth, </w:t>
       </w:r>
-      <w:commentRangeStart w:id="90"/>
+      <w:commentRangeStart w:id="94"/>
       <w:r>
         <w:rPr>
           <w:lang w:eastAsia="en-GB"/>
         </w:rPr>
         <w:t>and habitat specialisation</w:t>
       </w:r>
-      <w:commentRangeEnd w:id="90"/>
+      <w:commentRangeEnd w:id="94"/>
       <w:r>
         <w:rPr>
           <w:rStyle w:val="CommentReference"/>
         </w:rPr>
-        <w:commentReference w:id="90"/>
-      </w:r>
-      <w:r>
-        <w:rPr>
-          <w:lang w:eastAsia="en-GB"/>
-        </w:rPr>
-        <w:t xml:space="preserve"> (characterising whether a species is able to use artificial habitats)</w:t>
+        <w:commentReference w:id="94"/>
+      </w:r>
+      <w:r>
+        <w:rPr>
+          <w:lang w:eastAsia="en-GB"/>
+        </w:rPr>
+        <w:t xml:space="preserve"> (characterising whether a species </w:t>
+      </w:r>
+      <w:proofErr w:type="gramStart"/>
+      <w:r>
+        <w:rPr>
+          <w:lang w:eastAsia="en-GB"/>
+        </w:rPr>
+        <w:t>is able to</w:t>
+      </w:r>
+      <w:proofErr w:type="gramEnd"/>
+      <w:r>
+        <w:rPr>
+          <w:lang w:eastAsia="en-GB"/>
+        </w:rPr>
+        <w:t xml:space="preserve"> use artificial habitats)</w:t>
       </w:r>
       <w:r>
         <w:rPr>
@@ -9249,13 +9525,27 @@
         <w:rPr>
           <w:lang w:eastAsia="en-GB"/>
         </w:rPr>
-        <w:t xml:space="preserve"> I am not able to consider intraspecific variation in the data compilation</w:t>
-      </w:r>
-      <w:r>
-        <w:rPr>
-          <w:lang w:eastAsia="en-GB"/>
-        </w:rPr>
-        <w:t>, since multiple measurements of trait values do not exist for many vertebrate species</w:t>
+        <w:t xml:space="preserve"> I am not able to consider intraspecific variation in the data </w:t>
+      </w:r>
+      <w:proofErr w:type="gramStart"/>
+      <w:r>
+        <w:rPr>
+          <w:lang w:eastAsia="en-GB"/>
+        </w:rPr>
+        <w:t>compilation</w:t>
+      </w:r>
+      <w:r>
+        <w:rPr>
+          <w:lang w:eastAsia="en-GB"/>
+        </w:rPr>
+        <w:t>, since</w:t>
+      </w:r>
+      <w:proofErr w:type="gramEnd"/>
+      <w:r>
+        <w:rPr>
+          <w:lang w:eastAsia="en-GB"/>
+        </w:rPr>
+        <w:t xml:space="preserve"> multiple measurements of trait values do not exist for many vertebrate species</w:t>
       </w:r>
       <w:r>
         <w:rPr>
@@ -9279,7 +9569,21 @@
         <w:rPr>
           <w:lang w:eastAsia="en-GB"/>
         </w:rPr>
-        <w:t xml:space="preserve">assesses the availability of the trait data across the terrestrial vertebrate classes, and investigates whether the trait data present global taxonomic, phylogenetic and spatial biases. On the basis of past work </w:t>
+        <w:t xml:space="preserve">assesses the availability of the trait data across the terrestrial vertebrate classes, and investigates whether the trait data present global taxonomic, </w:t>
+      </w:r>
+      <w:proofErr w:type="gramStart"/>
+      <w:r>
+        <w:rPr>
+          <w:lang w:eastAsia="en-GB"/>
+        </w:rPr>
+        <w:t>phylogenetic</w:t>
+      </w:r>
+      <w:proofErr w:type="gramEnd"/>
+      <w:r>
+        <w:rPr>
+          <w:lang w:eastAsia="en-GB"/>
+        </w:rPr>
+        <w:t xml:space="preserve"> and spatial biases. On the basis of past work </w:t>
       </w:r>
       <w:r>
         <w:rPr>
@@ -9357,7 +9661,7 @@
       <w:r>
         <w:t xml:space="preserve">the diversity of species </w:t>
       </w:r>
-      <w:commentRangeStart w:id="91"/>
+      <w:commentRangeStart w:id="95"/>
       <w:r>
         <w:t>trait</w:t>
       </w:r>
@@ -9367,16 +9671,16 @@
       <w:r>
         <w:t xml:space="preserve"> </w:t>
       </w:r>
-      <w:del w:id="92" w:author="Adrienne Etard" w:date="2022-05-06T21:10:00Z">
+      <w:del w:id="96" w:author="Adrienne Etard" w:date="2022-05-06T21:10:00Z">
         <w:r>
           <w:delText>composition</w:delText>
         </w:r>
-        <w:commentRangeEnd w:id="91"/>
+        <w:commentRangeEnd w:id="95"/>
         <w:r>
           <w:rPr>
             <w:rStyle w:val="CommentReference"/>
           </w:rPr>
-          <w:commentReference w:id="91"/>
+          <w:commentReference w:id="95"/>
         </w:r>
         <w:r>
           <w:delText xml:space="preserve"> </w:delText>
@@ -9625,7 +9929,21 @@
         <w:rPr>
           <w:lang w:eastAsia="en-GB"/>
         </w:rPr>
-        <w:t xml:space="preserve">Chapter 3 highlights the effects of land-use change on the functional composition of vertebrate assemblages, but does not allow </w:t>
+        <w:t xml:space="preserve">Chapter 3 highlights the effects of land-use change on the functional composition of vertebrate </w:t>
+      </w:r>
+      <w:proofErr w:type="gramStart"/>
+      <w:r>
+        <w:rPr>
+          <w:lang w:eastAsia="en-GB"/>
+        </w:rPr>
+        <w:t>assemblages, but</w:t>
+      </w:r>
+      <w:proofErr w:type="gramEnd"/>
+      <w:r>
+        <w:rPr>
+          <w:lang w:eastAsia="en-GB"/>
+        </w:rPr>
+        <w:t xml:space="preserve"> does not allow </w:t>
       </w:r>
       <w:r>
         <w:rPr>
@@ -9989,13 +10307,13 @@
         </w:rPr>
         <w:t xml:space="preserve"> </w:t>
       </w:r>
-      <w:commentRangeStart w:id="93"/>
-      <w:commentRangeEnd w:id="93"/>
+      <w:commentRangeStart w:id="97"/>
+      <w:commentRangeEnd w:id="97"/>
       <w:r>
         <w:rPr>
           <w:rStyle w:val="CommentReference"/>
         </w:rPr>
-        <w:commentReference w:id="93"/>
+        <w:commentReference w:id="97"/>
       </w:r>
       <w:r>
         <w:rPr>
@@ -10009,19 +10327,19 @@
         </w:rPr>
         <w:t xml:space="preserve">across </w:t>
       </w:r>
-      <w:commentRangeStart w:id="94"/>
+      <w:commentRangeStart w:id="98"/>
       <w:r>
         <w:rPr>
           <w:lang w:eastAsia="en-GB"/>
         </w:rPr>
         <w:t xml:space="preserve">terrestrial </w:t>
       </w:r>
-      <w:commentRangeEnd w:id="94"/>
+      <w:commentRangeEnd w:id="98"/>
       <w:r>
         <w:rPr>
           <w:rStyle w:val="CommentReference"/>
         </w:rPr>
-        <w:commentReference w:id="94"/>
+        <w:commentReference w:id="98"/>
       </w:r>
       <w:r>
         <w:rPr>
@@ -10098,19 +10416,19 @@
         </w:rPr>
         <w:t xml:space="preserve">Chapter 5 develops our understanding of the impacts of land-use change on ecosystem functioning </w:t>
       </w:r>
-      <w:commentRangeStart w:id="95"/>
+      <w:commentRangeStart w:id="99"/>
       <w:r>
         <w:rPr>
           <w:lang w:eastAsia="en-GB"/>
         </w:rPr>
         <w:t>by focusing on species energetic requirements</w:t>
       </w:r>
-      <w:commentRangeEnd w:id="95"/>
+      <w:commentRangeEnd w:id="99"/>
       <w:r>
         <w:rPr>
           <w:rStyle w:val="CommentReference"/>
         </w:rPr>
-        <w:commentReference w:id="95"/>
+        <w:commentReference w:id="99"/>
       </w:r>
       <w:r>
         <w:rPr>
@@ -10316,19 +10634,19 @@
         </w:rPr>
         <w:t xml:space="preserve">Assuming that there is less energy available in disturbed land uses, I hypothesize that the assemblage-level energetic requirements of vertebrates are lower in disturbed land uses compared to </w:t>
       </w:r>
-      <w:commentRangeStart w:id="96"/>
+      <w:commentRangeStart w:id="100"/>
       <w:r>
         <w:rPr>
           <w:lang w:eastAsia="en-GB"/>
         </w:rPr>
         <w:t>natural habitats</w:t>
       </w:r>
-      <w:commentRangeEnd w:id="96"/>
+      <w:commentRangeEnd w:id="100"/>
       <w:r>
         <w:rPr>
           <w:rStyle w:val="CommentReference"/>
         </w:rPr>
-        <w:commentReference w:id="96"/>
+        <w:commentReference w:id="100"/>
       </w:r>
       <w:r>
         <w:rPr>
@@ -10336,19 +10654,19 @@
         </w:rPr>
         <w:t xml:space="preserve">, and that species with lower </w:t>
       </w:r>
-      <w:commentRangeStart w:id="97"/>
+      <w:commentRangeStart w:id="101"/>
       <w:r>
         <w:rPr>
           <w:lang w:eastAsia="en-GB"/>
         </w:rPr>
         <w:t>mass-independent energetic requirements</w:t>
       </w:r>
-      <w:commentRangeEnd w:id="97"/>
+      <w:commentRangeEnd w:id="101"/>
       <w:r>
         <w:rPr>
           <w:rStyle w:val="CommentReference"/>
         </w:rPr>
-        <w:commentReference w:id="97"/>
+        <w:commentReference w:id="101"/>
       </w:r>
       <w:r>
         <w:rPr>
@@ -10362,19 +10680,19 @@
         </w:rPr>
         <w:t xml:space="preserve">Chapter 5 highlights the impacts of land-use change on </w:t>
       </w:r>
-      <w:commentRangeStart w:id="98"/>
+      <w:commentRangeStart w:id="102"/>
       <w:r>
         <w:rPr>
           <w:lang w:eastAsia="en-GB"/>
         </w:rPr>
         <w:t>vertebrate community metabolism</w:t>
       </w:r>
-      <w:commentRangeEnd w:id="98"/>
+      <w:commentRangeEnd w:id="102"/>
       <w:r>
         <w:rPr>
           <w:rStyle w:val="CommentReference"/>
         </w:rPr>
-        <w:commentReference w:id="98"/>
+        <w:commentReference w:id="102"/>
       </w:r>
       <w:r>
         <w:rPr>
@@ -10624,11 +10942,6 @@
     </w:p>
     <w:p>
       <w:pPr>
-        <w:rPr>
-          <w:shd w:val="clear" w:color="auto" w:fill="FFFFFF"/>
-        </w:rPr>
-      </w:pPr>
-      <w:r>
         <w:rPr>
           <w:b/>
           <w:bCs/>
@@ -10636,92 +10949,231 @@
           <w:szCs w:val="28"/>
           <w:u w:val="single"/>
         </w:rPr>
-        <w:t>General discussion</w:t>
-      </w:r>
-    </w:p>
-    <w:p>
-      <w:pPr>
-        <w:jc w:val="both"/>
-      </w:pPr>
-      <w:r>
-        <w:t xml:space="preserve">In Chapter 2, I collected and released trait data for terrestrial vertebrates. </w:t>
-      </w:r>
-      <w:r>
-        <w:t>I showed that the availability of the trait data presents taxonomic, phylogenetic and spatial biases. By highlighting these gaps, Chapter 2 could help guide future collection efforts.</w:t>
-      </w:r>
-    </w:p>
-    <w:p>
-      <w:pPr>
-        <w:jc w:val="both"/>
-        <w:rPr>
-          <w:ins w:id="99" w:author="Adrienne Etard" w:date="2022-05-07T00:54:00Z"/>
-        </w:rPr>
-      </w:pPr>
-      <w:ins w:id="100" w:author="Adrienne Etard" w:date="2022-05-07T00:54:00Z">
-        <w:r>
-          <w:t xml:space="preserve">My work constitutes, to my knowledge, the first attempt to apply trait-based </w:t>
-        </w:r>
-      </w:ins>
-      <w:ins w:id="101" w:author="Adrienne Etard" w:date="2022-05-07T00:55:00Z">
-        <w:r>
-          <w:t>approaches</w:t>
-        </w:r>
-      </w:ins>
-      <w:ins w:id="102" w:author="Adrienne Etard" w:date="2022-05-07T00:54:00Z">
-        <w:r>
-          <w:t xml:space="preserve"> at this </w:t>
-        </w:r>
-      </w:ins>
-      <w:ins w:id="103" w:author="Adrienne Etard" w:date="2022-05-07T00:55:00Z">
-        <w:r>
-          <w:t>global</w:t>
-        </w:r>
-      </w:ins>
-      <w:ins w:id="104" w:author="Adrienne Etard" w:date="2022-05-07T00:54:00Z">
-        <w:r>
-          <w:t xml:space="preserve"> spatial and </w:t>
-        </w:r>
-      </w:ins>
-      <w:ins w:id="105" w:author="Adrienne Etard" w:date="2022-05-07T00:55:00Z">
-        <w:r>
-          <w:t>taxonomic</w:t>
-        </w:r>
-      </w:ins>
-      <w:ins w:id="106" w:author="Adrienne Etard" w:date="2022-05-07T00:54:00Z">
-        <w:r>
-          <w:t xml:space="preserve"> scales, </w:t>
-        </w:r>
-      </w:ins>
-      <w:ins w:id="107" w:author="Adrienne Etard" w:date="2022-05-07T00:55:00Z">
-        <w:r>
-          <w:t>comparatively</w:t>
-        </w:r>
-      </w:ins>
-      <w:ins w:id="108" w:author="Adrienne Etard" w:date="2022-05-07T00:54:00Z">
-        <w:r>
-          <w:t xml:space="preserve"> across the terres</w:t>
-        </w:r>
-      </w:ins>
-      <w:ins w:id="109" w:author="Adrienne Etard" w:date="2022-05-07T00:55:00Z">
-        <w:r>
-          <w:t>trial vertebrate classes.</w:t>
-        </w:r>
-      </w:ins>
-    </w:p>
-    <w:p>
-      <w:pPr>
-        <w:jc w:val="both"/>
+      </w:pPr>
+      <w:r>
         <w:rPr>
           <w:b/>
           <w:bCs/>
-          <w:i/>
-          <w:iCs/>
-        </w:rPr>
-      </w:pPr>
+          <w:sz w:val="28"/>
+          <w:szCs w:val="28"/>
+          <w:u w:val="single"/>
+        </w:rPr>
+        <w:br w:type="page"/>
+      </w:r>
+    </w:p>
+    <w:p>
+      <w:pPr>
+        <w:rPr>
+          <w:shd w:val="clear" w:color="auto" w:fill="FFFFFF"/>
+        </w:rPr>
+      </w:pPr>
+      <w:r>
+        <w:rPr>
+          <w:b/>
+          <w:bCs/>
+          <w:sz w:val="28"/>
+          <w:szCs w:val="28"/>
+          <w:u w:val="single"/>
+        </w:rPr>
+        <w:lastRenderedPageBreak/>
+        <w:t>General discussion</w:t>
+      </w:r>
     </w:p>
     <w:p>
       <w:pPr>
         <w:jc w:val="both"/>
+      </w:pPr>
+    </w:p>
+    <w:p>
+      <w:pPr>
+        <w:jc w:val="both"/>
+        <w:rPr>
+          <w:b/>
+          <w:bCs/>
+          <w:sz w:val="28"/>
+          <w:szCs w:val="28"/>
+        </w:rPr>
+      </w:pPr>
+      <w:r>
+        <w:rPr>
+          <w:b/>
+          <w:bCs/>
+          <w:sz w:val="28"/>
+          <w:szCs w:val="28"/>
+        </w:rPr>
+        <w:t>Main results and key findings</w:t>
+      </w:r>
+    </w:p>
+    <w:p>
+      <w:pPr>
+        <w:jc w:val="both"/>
+      </w:pPr>
+      <w:r>
+        <w:t xml:space="preserve">In Chapter 2, I collected and released trait data for terrestrial vertebrates. I showed that the availability of the trait data presents taxonomic, </w:t>
+      </w:r>
+      <w:proofErr w:type="gramStart"/>
+      <w:r>
+        <w:t>phylogenetic</w:t>
+      </w:r>
+      <w:proofErr w:type="gramEnd"/>
+      <w:r>
+        <w:t xml:space="preserve"> and spatial biases. By highlighting these gaps, Chapter 2 could help guide future collection efforts.</w:t>
+      </w:r>
+    </w:p>
+    <w:p>
+      <w:pPr>
+        <w:jc w:val="both"/>
+      </w:pPr>
+      <w:r>
+        <w:t>My work constitutes, to my knowledge, the first attempt to apply trait-based approaches at this global spatial and taxonomic scales, comparatively across the terrestrial vertebrate classes.</w:t>
+      </w:r>
+    </w:p>
+    <w:p>
+      <w:pPr>
+        <w:jc w:val="both"/>
+      </w:pPr>
+      <w:r>
+        <w:t xml:space="preserve">Degree of support for traits as potential </w:t>
+      </w:r>
+      <w:r>
+        <w:t>shapers of responses (mixture of responses)</w:t>
+      </w:r>
+    </w:p>
+    <w:p>
+      <w:pPr>
+        <w:jc w:val="both"/>
+        <w:rPr>
+          <w:b/>
+          <w:bCs/>
+          <w:sz w:val="28"/>
+          <w:szCs w:val="28"/>
+        </w:rPr>
+      </w:pPr>
+      <w:r>
+        <w:rPr>
+          <w:b/>
+          <w:bCs/>
+          <w:sz w:val="28"/>
+          <w:szCs w:val="28"/>
+        </w:rPr>
+        <w:t>Implications</w:t>
+      </w:r>
+    </w:p>
+    <w:p>
+      <w:pPr>
+        <w:pStyle w:val="ListParagraph"/>
+        <w:numPr>
+          <w:ilvl w:val="0"/>
+          <w:numId w:val="4"/>
+        </w:numPr>
+        <w:jc w:val="both"/>
+      </w:pPr>
+      <w:r>
+        <w:t>Reshaping of biodiversity in the Anthropocene</w:t>
+      </w:r>
+    </w:p>
+    <w:p>
+      <w:pPr>
+        <w:pStyle w:val="ListParagraph"/>
+        <w:numPr>
+          <w:ilvl w:val="0"/>
+          <w:numId w:val="4"/>
+        </w:numPr>
+        <w:jc w:val="both"/>
+      </w:pPr>
+      <w:r>
+        <w:t>Gaps and biases in knowledge</w:t>
+      </w:r>
+    </w:p>
+    <w:p>
+      <w:pPr>
+        <w:jc w:val="both"/>
+        <w:rPr>
+          <w:b/>
+          <w:bCs/>
+          <w:sz w:val="28"/>
+          <w:szCs w:val="28"/>
+        </w:rPr>
+      </w:pPr>
+      <w:r>
+        <w:rPr>
+          <w:b/>
+          <w:bCs/>
+          <w:sz w:val="28"/>
+          <w:szCs w:val="28"/>
+        </w:rPr>
+        <w:t>Limitations</w:t>
+      </w:r>
+    </w:p>
+    <w:p>
+      <w:pPr>
+        <w:pStyle w:val="ListParagraph"/>
+        <w:numPr>
+          <w:ilvl w:val="0"/>
+          <w:numId w:val="4"/>
+        </w:numPr>
+        <w:jc w:val="both"/>
+      </w:pPr>
+      <w:r>
+        <w:t xml:space="preserve">Disentangling drivers of change </w:t>
+      </w:r>
+    </w:p>
+    <w:p>
+      <w:pPr>
+        <w:jc w:val="both"/>
+      </w:pPr>
+      <w:r>
+        <w:t>Current l</w:t>
+      </w:r>
+      <w:r>
+        <w:t>imitations</w:t>
+      </w:r>
+      <w:r>
+        <w:t xml:space="preserve"> to the application of trait-based approaches at large scales</w:t>
+      </w:r>
+    </w:p>
+    <w:p>
+      <w:pPr>
+        <w:pStyle w:val="ListParagraph"/>
+        <w:numPr>
+          <w:ilvl w:val="0"/>
+          <w:numId w:val="4"/>
+        </w:numPr>
+        <w:jc w:val="both"/>
+      </w:pPr>
+      <w:r>
+        <w:t>Intraspecific variation</w:t>
+      </w:r>
+    </w:p>
+    <w:p>
+      <w:pPr>
+        <w:pStyle w:val="ListParagraph"/>
+        <w:numPr>
+          <w:ilvl w:val="0"/>
+          <w:numId w:val="4"/>
+        </w:numPr>
+        <w:jc w:val="both"/>
+      </w:pPr>
+      <w:r>
+        <w:t>Applicability</w:t>
+      </w:r>
+      <w:r>
+        <w:t xml:space="preserve"> (data limitations, comparability of different organismal traits)</w:t>
+      </w:r>
+    </w:p>
+    <w:p>
+      <w:pPr>
+        <w:jc w:val="both"/>
+        <w:rPr>
+          <w:b/>
+          <w:bCs/>
+          <w:i/>
+          <w:iCs/>
+        </w:rPr>
+      </w:pPr>
+    </w:p>
+    <w:p>
+      <w:pPr>
         <w:rPr>
           <w:b/>
           <w:bCs/>
@@ -10736,6 +11188,27 @@
           <w:sz w:val="32"/>
           <w:szCs w:val="32"/>
         </w:rPr>
+        <w:br w:type="page"/>
+      </w:r>
+    </w:p>
+    <w:p>
+      <w:pPr>
+        <w:jc w:val="both"/>
+        <w:rPr>
+          <w:b/>
+          <w:bCs/>
+          <w:sz w:val="32"/>
+          <w:szCs w:val="32"/>
+        </w:rPr>
+      </w:pPr>
+      <w:r>
+        <w:rPr>
+          <w:b/>
+          <w:bCs/>
+          <w:sz w:val="32"/>
+          <w:szCs w:val="32"/>
+        </w:rPr>
+        <w:lastRenderedPageBreak/>
         <w:t>References</w:t>
       </w:r>
     </w:p>
@@ -10754,7 +11227,6 @@
         </w:rPr>
       </w:pPr>
       <w:r>
-        <w:lastRenderedPageBreak/>
         <w:fldChar w:fldCharType="begin" w:fldLock="1"/>
       </w:r>
       <w:r>
@@ -10851,16 +11323,7 @@
           <w:noProof/>
           <w:szCs w:val="24"/>
         </w:rPr>
-        <w:t>Alves, R.R.N., Souto, W.M.S., Fernandes-Ferreira, H., Bezerra, D.M.M., Barboza, R.</w:t>
-      </w:r>
-      <w:r>
-        <w:rPr>
-          <w:rFonts w:ascii="Calibri" w:hAnsi="Calibri" w:cs="Calibri"/>
-          <w:noProof/>
-          <w:szCs w:val="24"/>
-        </w:rPr>
-        <w:lastRenderedPageBreak/>
-        <w:t xml:space="preserve">R.D. &amp; Vieira, W.L.S. (2018). </w:t>
+        <w:t xml:space="preserve">Alves, R.R.N., Souto, W.M.S., Fernandes-Ferreira, H., Bezerra, D.M.M., Barboza, R.R.D. &amp; Vieira, W.L.S. (2018). </w:t>
       </w:r>
       <w:r>
         <w:rPr>
@@ -11557,7 +12020,16 @@
           <w:noProof/>
           <w:szCs w:val="24"/>
         </w:rPr>
-        <w:t xml:space="preserve">Chichorro, F., Juslén, A. &amp; Cardoso, P. (2019). A review of the relation between species traits and extinction risk. </w:t>
+        <w:t xml:space="preserve">Chichorro, F., Juslén, A. &amp; Cardoso, P. (2019). A review of the relation between species traits and </w:t>
+      </w:r>
+      <w:r>
+        <w:rPr>
+          <w:rFonts w:ascii="Calibri" w:hAnsi="Calibri" w:cs="Calibri"/>
+          <w:noProof/>
+          <w:szCs w:val="24"/>
+        </w:rPr>
+        <w:lastRenderedPageBreak/>
+        <w:t xml:space="preserve">extinction risk. </w:t>
       </w:r>
       <w:r>
         <w:rPr>
@@ -11680,16 +12152,7 @@
           <w:noProof/>
           <w:szCs w:val="24"/>
         </w:rPr>
-        <w:t>Cox, N., Young, B.E., Bowles, P., Fernandez, M., Marin, J., Rapacciuolo</w:t>
-      </w:r>
-      <w:r>
-        <w:rPr>
-          <w:rFonts w:ascii="Calibri" w:hAnsi="Calibri" w:cs="Calibri"/>
-          <w:noProof/>
-          <w:szCs w:val="24"/>
-        </w:rPr>
-        <w:lastRenderedPageBreak/>
-        <w:t xml:space="preserve">, G., </w:t>
+        <w:t xml:space="preserve">Cox, N., Young, B.E., Bowles, P., Fernandez, M., Marin, J., Rapacciuolo, G., </w:t>
       </w:r>
       <w:r>
         <w:rPr>
@@ -12401,6 +12864,7 @@
           <w:noProof/>
           <w:szCs w:val="24"/>
         </w:rPr>
+        <w:lastRenderedPageBreak/>
         <w:t xml:space="preserve">Foden, W.B., Butchart, S.H.M., Stuart, S.N., Vié, J.C., Akçakaya, H.R., Angulo, A., </w:t>
       </w:r>
       <w:r>
@@ -12560,16 +13024,7 @@
           <w:noProof/>
           <w:szCs w:val="24"/>
         </w:rPr>
-        <w:t>Gonzalez-Suarez, M.,</w:t>
-      </w:r>
-      <w:r>
-        <w:rPr>
-          <w:rFonts w:ascii="Calibri" w:hAnsi="Calibri" w:cs="Calibri"/>
-          <w:noProof/>
-          <w:szCs w:val="24"/>
-        </w:rPr>
-        <w:lastRenderedPageBreak/>
-        <w:t xml:space="preserve"> Gomez, A. &amp; Revilla, E. (2013). Which intrinsic traits predict vulnerability to extinction depends on the actual threatening processes. </w:t>
+        <w:t xml:space="preserve">Gonzalez-Suarez, M., Gomez, A. &amp; Revilla, E. (2013). Which intrinsic traits predict vulnerability to extinction depends on the actual threatening processes. </w:t>
       </w:r>
       <w:r>
         <w:rPr>
@@ -13270,7 +13725,16 @@
           <w:noProof/>
           <w:szCs w:val="24"/>
         </w:rPr>
-        <w:t xml:space="preserve">Jetz, W. &amp; Pyron, R.A. (2018). The interplay of past diversification and evolutionary isolation with present imperilment across the amphibian tree of life. </w:t>
+        <w:t xml:space="preserve">Jetz, W. &amp; Pyron, R.A. (2018). The interplay of past diversification and evolutionary isolation with </w:t>
+      </w:r>
+      <w:r>
+        <w:rPr>
+          <w:rFonts w:ascii="Calibri" w:hAnsi="Calibri" w:cs="Calibri"/>
+          <w:noProof/>
+          <w:szCs w:val="24"/>
+        </w:rPr>
+        <w:lastRenderedPageBreak/>
+        <w:t xml:space="preserve">present imperilment across the amphibian tree of life. </w:t>
       </w:r>
       <w:r>
         <w:rPr>
@@ -13413,16 +13877,7 @@
           <w:noProof/>
           <w:szCs w:val="24"/>
         </w:rPr>
-        <w:t>Junker, R.R., Albrecht, J., Becker, M., Keuth, R., Fa</w:t>
-      </w:r>
-      <w:r>
-        <w:rPr>
-          <w:rFonts w:ascii="Calibri" w:hAnsi="Calibri" w:cs="Calibri"/>
-          <w:noProof/>
-          <w:szCs w:val="24"/>
-        </w:rPr>
-        <w:lastRenderedPageBreak/>
-        <w:t xml:space="preserve">rwig, N. &amp; Schleuning, M. (2022). Towards an animal economics spectrum for ecosystem research. </w:t>
+        <w:t xml:space="preserve">Junker, R.R., Albrecht, J., Becker, M., Keuth, R., Farwig, N. &amp; Schleuning, M. (2022). Towards an animal economics spectrum for ecosystem research. </w:t>
       </w:r>
       <w:r>
         <w:rPr>
@@ -14146,6 +14601,7 @@
           <w:noProof/>
           <w:szCs w:val="24"/>
         </w:rPr>
+        <w:lastRenderedPageBreak/>
         <w:t xml:space="preserve">Maibach, E., Myers, T. &amp; Leiserowitz, A. (2014). Climate scientists need to set the record straight: There is a scientific consensus that human‐caused climate change is happening. </w:t>
       </w:r>
       <w:r>
@@ -14238,16 +14694,7 @@
           <w:noProof/>
           <w:szCs w:val="24"/>
         </w:rPr>
-        <w:t>Di Marco, M., Pacifici, M., Maiorano, L. &amp; Rondinini, C. (2021). Drivers of change in the realised climatic niche of te</w:t>
-      </w:r>
-      <w:r>
-        <w:rPr>
-          <w:rFonts w:ascii="Calibri" w:hAnsi="Calibri" w:cs="Calibri"/>
-          <w:noProof/>
-          <w:szCs w:val="24"/>
-        </w:rPr>
-        <w:lastRenderedPageBreak/>
-        <w:t xml:space="preserve">rrestrial mammals. </w:t>
+        <w:t xml:space="preserve">Di Marco, M., Pacifici, M., Maiorano, L. &amp; Rondinini, C. (2021). Drivers of change in the realised climatic niche of terrestrial mammals. </w:t>
       </w:r>
       <w:r>
         <w:rPr>
@@ -15048,6 +15495,7 @@
           <w:noProof/>
           <w:szCs w:val="24"/>
         </w:rPr>
+        <w:lastRenderedPageBreak/>
         <w:t xml:space="preserve">De Palma, A., Sanchez-Ortiz, K., Martin, P.A., Chadwick, A., Gilbert, G., Bates, A.E., </w:t>
       </w:r>
       <w:r>
@@ -15189,16 +15637,7 @@
           <w:noProof/>
           <w:szCs w:val="24"/>
         </w:rPr>
-        <w:t xml:space="preserve">Ratto, F., Simmons, B.I., Spake, </w:t>
-      </w:r>
-      <w:r>
-        <w:rPr>
-          <w:rFonts w:ascii="Calibri" w:hAnsi="Calibri" w:cs="Calibri"/>
-          <w:noProof/>
-          <w:szCs w:val="24"/>
-        </w:rPr>
-        <w:lastRenderedPageBreak/>
-        <w:t xml:space="preserve">R., Zamora-Gutierrez, V., MacDonald, M.A., Merriman, J.C., </w:t>
+        <w:t xml:space="preserve">Ratto, F., Simmons, B.I., Spake, R., Zamora-Gutierrez, V., MacDonald, M.A., Merriman, J.C., </w:t>
       </w:r>
       <w:r>
         <w:rPr>
@@ -15837,6 +16276,7 @@
           <w:noProof/>
           <w:szCs w:val="24"/>
         </w:rPr>
+        <w:lastRenderedPageBreak/>
         <w:t xml:space="preserve">Thomas, C.D. (2013). The Anthropocene could raise biological diversity. </w:t>
       </w:r>
       <w:r>
@@ -16689,7 +17129,15 @@
         <w:annotationRef/>
       </w:r>
       <w:r>
-        <w:t>This seems rather a negative point on which to end. Perhaps flip round the final parts of the abstract: “Although the large-scale consequences of biodiversity changes for ecosystem functioning remain to be fully understood, my thesis highlights a compositional reshaping of vertebrate assemblages under human pressure, and furthers our understanding of anthropogenic impacts on biodiversity.”</w:t>
+        <w:t xml:space="preserve">This seems rather a negative point on which to end. Perhaps flip round the final parts of the abstract: “Although the large-scale consequences of biodiversity changes for ecosystem functioning remain to be fully understood, my thesis highlights a compositional reshaping of vertebrate assemblages under human </w:t>
+      </w:r>
+      <w:proofErr w:type="gramStart"/>
+      <w:r>
+        <w:t>pressure, and</w:t>
+      </w:r>
+      <w:proofErr w:type="gramEnd"/>
+      <w:r>
+        <w:t xml:space="preserve"> furthers our understanding of anthropogenic impacts on biodiversity.”</w:t>
       </w:r>
     </w:p>
   </w:comment>
@@ -16737,7 +17185,15 @@
         <w:annotationRef/>
       </w:r>
       <w:r>
-        <w:t>I prefer the original working. Since you have a word spare at the moment, that is probably OK!</w:t>
+        <w:t xml:space="preserve">I prefer the original working. Since you have a word spare </w:t>
+      </w:r>
+      <w:proofErr w:type="gramStart"/>
+      <w:r>
+        <w:t>at the moment</w:t>
+      </w:r>
+      <w:proofErr w:type="gramEnd"/>
+      <w:r>
+        <w:t>, that is probably OK!</w:t>
       </w:r>
     </w:p>
   </w:comment>
@@ -16924,7 +17380,15 @@
         <w:t>develop</w:t>
       </w:r>
       <w:r>
-        <w:t xml:space="preserve"> a little more here, but I don’t want to repeat the content that follows too much – I intended this paragraph to be an mini intro to the following sections detailing land </w:t>
+        <w:t xml:space="preserve"> a little more here, but I don’t want to repeat the content that follows too much – I intended this paragraph to be </w:t>
+      </w:r>
+      <w:proofErr w:type="gramStart"/>
+      <w:r>
+        <w:t>an</w:t>
+      </w:r>
+      <w:proofErr w:type="gramEnd"/>
+      <w:r>
+        <w:t xml:space="preserve"> mini intro to the following sections detailing land </w:t>
       </w:r>
       <w:r>
         <w:t>use</w:t>
@@ -16965,7 +17429,15 @@
         <w:annotationRef/>
       </w:r>
       <w:r>
-        <w:t>It would also be good to highlight here that land-use change can also include transitions from anthropogenic uses back to natural habitats (i.e., restoration). This will be important to introduce if later you discuss any results pertaining to secondary vegetation, and would be good to mention anyway.</w:t>
+        <w:t xml:space="preserve">It would also be good to highlight here that land-use change can also include transitions from anthropogenic uses back to natural habitats (i.e., restoration). This will be important to introduce if later you discuss any results pertaining to secondary </w:t>
+      </w:r>
+      <w:proofErr w:type="gramStart"/>
+      <w:r>
+        <w:t>vegetation, and</w:t>
+      </w:r>
+      <w:proofErr w:type="gramEnd"/>
+      <w:r>
+        <w:t xml:space="preserve"> would be good to mention anyway.</w:t>
       </w:r>
     </w:p>
   </w:comment>
@@ -17013,7 +17485,15 @@
         <w:annotationRef/>
       </w:r>
       <w:r>
-        <w:t>This doesn’t sit well here. I would rephrase this for clarity, and make it a separate sentence.</w:t>
+        <w:t xml:space="preserve">This doesn’t sit well here. I would rephrase this for </w:t>
+      </w:r>
+      <w:proofErr w:type="gramStart"/>
+      <w:r>
+        <w:t>clarity, and</w:t>
+      </w:r>
+      <w:proofErr w:type="gramEnd"/>
+      <w:r>
+        <w:t xml:space="preserve"> make it a separate sentence.</w:t>
       </w:r>
     </w:p>
   </w:comment>
@@ -17061,7 +17541,15 @@
         <w:annotationRef/>
       </w:r>
       <w:r>
-        <w:t xml:space="preserve">Would be nice to add a reference to Soroye et al. here </w:t>
+        <w:t xml:space="preserve">Would be nice to add a reference to </w:t>
+      </w:r>
+      <w:proofErr w:type="spellStart"/>
+      <w:r>
+        <w:t>Soroye</w:t>
+      </w:r>
+      <w:proofErr w:type="spellEnd"/>
+      <w:r>
+        <w:t xml:space="preserve"> et al. here </w:t>
       </w:r>
       <w:r>
         <w:rPr>
@@ -17150,7 +17638,7 @@
       </w:r>
     </w:p>
   </w:comment>
-  <w:comment w:id="64" w:author="Newbold, Tim" w:date="2022-05-06T10:26:00Z" w:initials="NT">
+  <w:comment w:id="68" w:author="Newbold, Tim" w:date="2022-05-06T10:26:00Z" w:initials="NT">
     <w:p>
       <w:pPr>
         <w:pStyle w:val="CommentText"/>
@@ -17187,7 +17675,7 @@
       </w:r>
     </w:p>
   </w:comment>
-  <w:comment w:id="65" w:author="Etard, Adrienne" w:date="2022-05-06T16:16:00Z" w:initials="EA">
+  <w:comment w:id="69" w:author="Etard, Adrienne" w:date="2022-05-06T16:16:00Z" w:initials="EA">
     <w:p>
       <w:pPr>
         <w:pStyle w:val="CommentText"/>
@@ -17198,15 +17686,17 @@
         </w:rPr>
         <w:annotationRef/>
       </w:r>
+      <w:proofErr w:type="spellStart"/>
       <w:r>
         <w:t>Heheh</w:t>
       </w:r>
+      <w:proofErr w:type="spellEnd"/>
       <w:r>
         <w:t>!</w:t>
       </w:r>
     </w:p>
   </w:comment>
-  <w:comment w:id="82" w:author="Newbold, Tim" w:date="2022-05-06T10:35:00Z" w:initials="NT">
+  <w:comment w:id="86" w:author="Newbold, Tim" w:date="2022-05-06T10:35:00Z" w:initials="NT">
     <w:p>
       <w:pPr>
         <w:pStyle w:val="CommentText"/>
@@ -17218,11 +17708,19 @@
         <w:annotationRef/>
       </w:r>
       <w:r>
-        <w:t>This paragraph is very long, and jumps around a lot, from definition of traits, to generalising responses, to trait influences on climate-change responses, to extinction risk, to land-use responses. I would break the paragraph apart, and add a bit more structure.</w:t>
+        <w:t xml:space="preserve">This paragraph is very long, and jumps around a lot, from definition of traits, to generalising responses, to trait influences on climate-change responses, to extinction risk, to land-use responses. I would break the paragraph </w:t>
+      </w:r>
+      <w:proofErr w:type="gramStart"/>
+      <w:r>
+        <w:t>apart, and</w:t>
+      </w:r>
+      <w:proofErr w:type="gramEnd"/>
+      <w:r>
+        <w:t xml:space="preserve"> add a bit more structure.</w:t>
       </w:r>
     </w:p>
   </w:comment>
-  <w:comment w:id="83" w:author="Newbold, Tim" w:date="2022-05-06T10:38:00Z" w:initials="NT">
+  <w:comment w:id="87" w:author="Newbold, Tim" w:date="2022-05-06T10:38:00Z" w:initials="NT">
     <w:p>
       <w:pPr>
         <w:pStyle w:val="CommentText"/>
@@ -17238,7 +17736,7 @@
       </w:r>
     </w:p>
   </w:comment>
-  <w:comment w:id="84" w:author="Newbold, Tim" w:date="2022-05-06T10:39:00Z" w:initials="NT">
+  <w:comment w:id="88" w:author="Newbold, Tim" w:date="2022-05-06T10:39:00Z" w:initials="NT">
     <w:p>
       <w:pPr>
         <w:pStyle w:val="CommentText"/>
@@ -17254,7 +17752,7 @@
       </w:r>
     </w:p>
   </w:comment>
-  <w:comment w:id="85" w:author="Adrienne Etard" w:date="2022-05-06T21:23:00Z" w:initials="AE">
+  <w:comment w:id="89" w:author="Adrienne Etard" w:date="2022-05-06T21:23:00Z" w:initials="AE">
     <w:p>
       <w:pPr>
         <w:pStyle w:val="CommentText"/>
@@ -17278,7 +17776,7 @@
       </w:r>
     </w:p>
   </w:comment>
-  <w:comment w:id="86" w:author="Newbold, Tim" w:date="2022-05-06T10:40:00Z" w:initials="NT">
+  <w:comment w:id="90" w:author="Newbold, Tim" w:date="2022-05-06T10:40:00Z" w:initials="NT">
     <w:p>
       <w:pPr>
         <w:pStyle w:val="CommentText"/>
@@ -17294,7 +17792,7 @@
       </w:r>
     </w:p>
   </w:comment>
-  <w:comment w:id="88" w:author="Newbold, Tim" w:date="2022-05-06T10:42:00Z" w:initials="NT">
+  <w:comment w:id="92" w:author="Newbold, Tim" w:date="2022-05-06T10:42:00Z" w:initials="NT">
     <w:p>
       <w:pPr>
         <w:pStyle w:val="CommentText"/>
@@ -17319,7 +17817,7 @@
       </w:r>
     </w:p>
   </w:comment>
-  <w:comment w:id="89" w:author="Newbold, Tim" w:date="2022-05-06T10:46:00Z" w:initials="NT">
+  <w:comment w:id="93" w:author="Newbold, Tim" w:date="2022-05-06T10:46:00Z" w:initials="NT">
     <w:p>
       <w:pPr>
         <w:pStyle w:val="CommentText"/>
@@ -17335,7 +17833,7 @@
       </w:r>
     </w:p>
   </w:comment>
-  <w:comment w:id="90" w:author="Newbold, Tim" w:date="2022-05-06T10:45:00Z" w:initials="NT">
+  <w:comment w:id="94" w:author="Newbold, Tim" w:date="2022-05-06T10:45:00Z" w:initials="NT">
     <w:p>
       <w:pPr>
         <w:pStyle w:val="CommentText"/>
@@ -17351,7 +17849,7 @@
       </w:r>
     </w:p>
   </w:comment>
-  <w:comment w:id="91" w:author="Newbold, Tim" w:date="2022-05-06T10:48:00Z" w:initials="NT">
+  <w:comment w:id="95" w:author="Newbold, Tim" w:date="2022-05-06T10:48:00Z" w:initials="NT">
     <w:p>
       <w:pPr>
         <w:pStyle w:val="CommentText"/>
@@ -17367,7 +17865,7 @@
       </w:r>
     </w:p>
   </w:comment>
-  <w:comment w:id="93" w:author="Newbold, Tim" w:date="2022-05-06T10:55:00Z" w:initials="NT">
+  <w:comment w:id="97" w:author="Newbold, Tim" w:date="2022-05-06T10:55:00Z" w:initials="NT">
     <w:p>
       <w:pPr>
         <w:pStyle w:val="CommentText"/>
@@ -17383,7 +17881,7 @@
       </w:r>
     </w:p>
   </w:comment>
-  <w:comment w:id="94" w:author="Newbold, Tim" w:date="2022-05-06T10:56:00Z" w:initials="NT">
+  <w:comment w:id="98" w:author="Newbold, Tim" w:date="2022-05-06T10:56:00Z" w:initials="NT">
     <w:p>
       <w:pPr>
         <w:pStyle w:val="CommentText"/>
@@ -17408,7 +17906,7 @@
       </w:r>
     </w:p>
   </w:comment>
-  <w:comment w:id="95" w:author="Newbold, Tim" w:date="2022-05-06T10:58:00Z" w:initials="NT">
+  <w:comment w:id="99" w:author="Newbold, Tim" w:date="2022-05-06T10:58:00Z" w:initials="NT">
     <w:p>
       <w:pPr>
         <w:pStyle w:val="CommentText"/>
@@ -17430,7 +17928,7 @@
       </w:r>
     </w:p>
   </w:comment>
-  <w:comment w:id="96" w:author="Newbold, Tim" w:date="2022-05-06T10:59:00Z" w:initials="NT">
+  <w:comment w:id="100" w:author="Newbold, Tim" w:date="2022-05-06T10:59:00Z" w:initials="NT">
     <w:p>
       <w:pPr>
         <w:pStyle w:val="CommentText"/>
@@ -17446,7 +17944,7 @@
       </w:r>
     </w:p>
   </w:comment>
-  <w:comment w:id="97" w:author="Newbold, Tim" w:date="2022-05-06T11:00:00Z" w:initials="NT">
+  <w:comment w:id="101" w:author="Newbold, Tim" w:date="2022-05-06T11:00:00Z" w:initials="NT">
     <w:p>
       <w:pPr>
         <w:pStyle w:val="CommentText"/>
@@ -17462,7 +17960,7 @@
       </w:r>
     </w:p>
   </w:comment>
-  <w:comment w:id="98" w:author="Newbold, Tim" w:date="2022-05-06T11:01:00Z" w:initials="NT">
+  <w:comment w:id="102" w:author="Newbold, Tim" w:date="2022-05-06T11:01:00Z" w:initials="NT">
     <w:p>
       <w:pPr>
         <w:pStyle w:val="CommentText"/>
@@ -17994,6 +18492,118 @@
       </w:rPr>
     </w:lvl>
   </w:abstractNum>
+  <w:abstractNum w:abstractNumId="3" w15:restartNumberingAfterBreak="0">
+    <w:nsid w:val="70B522CA"/>
+    <w:multiLevelType w:val="hybridMultilevel"/>
+    <w:tmpl w:val="9F8E865C"/>
+    <w:lvl w:ilvl="0" w:tplc="1FA2EA36">
+      <w:numFmt w:val="bullet"/>
+      <w:lvlText w:val="-"/>
+      <w:lvlJc w:val="left"/>
+      <w:pPr>
+        <w:ind w:left="720" w:hanging="360"/>
+      </w:pPr>
+      <w:rPr>
+        <w:rFonts w:ascii="Calibri" w:eastAsiaTheme="minorHAnsi" w:hAnsi="Calibri" w:cs="Calibri" w:hint="default"/>
+      </w:rPr>
+    </w:lvl>
+    <w:lvl w:ilvl="1" w:tplc="08090003" w:tentative="1">
+      <w:start w:val="1"/>
+      <w:numFmt w:val="bullet"/>
+      <w:lvlText w:val="o"/>
+      <w:lvlJc w:val="left"/>
+      <w:pPr>
+        <w:ind w:left="1440" w:hanging="360"/>
+      </w:pPr>
+      <w:rPr>
+        <w:rFonts w:ascii="Courier New" w:hAnsi="Courier New" w:cs="Courier New" w:hint="default"/>
+      </w:rPr>
+    </w:lvl>
+    <w:lvl w:ilvl="2" w:tplc="08090005" w:tentative="1">
+      <w:start w:val="1"/>
+      <w:numFmt w:val="bullet"/>
+      <w:lvlText w:val=""/>
+      <w:lvlJc w:val="left"/>
+      <w:pPr>
+        <w:ind w:left="2160" w:hanging="360"/>
+      </w:pPr>
+      <w:rPr>
+        <w:rFonts w:ascii="Wingdings" w:hAnsi="Wingdings" w:hint="default"/>
+      </w:rPr>
+    </w:lvl>
+    <w:lvl w:ilvl="3" w:tplc="08090001" w:tentative="1">
+      <w:start w:val="1"/>
+      <w:numFmt w:val="bullet"/>
+      <w:lvlText w:val=""/>
+      <w:lvlJc w:val="left"/>
+      <w:pPr>
+        <w:ind w:left="2880" w:hanging="360"/>
+      </w:pPr>
+      <w:rPr>
+        <w:rFonts w:ascii="Symbol" w:hAnsi="Symbol" w:hint="default"/>
+      </w:rPr>
+    </w:lvl>
+    <w:lvl w:ilvl="4" w:tplc="08090003" w:tentative="1">
+      <w:start w:val="1"/>
+      <w:numFmt w:val="bullet"/>
+      <w:lvlText w:val="o"/>
+      <w:lvlJc w:val="left"/>
+      <w:pPr>
+        <w:ind w:left="3600" w:hanging="360"/>
+      </w:pPr>
+      <w:rPr>
+        <w:rFonts w:ascii="Courier New" w:hAnsi="Courier New" w:cs="Courier New" w:hint="default"/>
+      </w:rPr>
+    </w:lvl>
+    <w:lvl w:ilvl="5" w:tplc="08090005" w:tentative="1">
+      <w:start w:val="1"/>
+      <w:numFmt w:val="bullet"/>
+      <w:lvlText w:val=""/>
+      <w:lvlJc w:val="left"/>
+      <w:pPr>
+        <w:ind w:left="4320" w:hanging="360"/>
+      </w:pPr>
+      <w:rPr>
+        <w:rFonts w:ascii="Wingdings" w:hAnsi="Wingdings" w:hint="default"/>
+      </w:rPr>
+    </w:lvl>
+    <w:lvl w:ilvl="6" w:tplc="08090001" w:tentative="1">
+      <w:start w:val="1"/>
+      <w:numFmt w:val="bullet"/>
+      <w:lvlText w:val=""/>
+      <w:lvlJc w:val="left"/>
+      <w:pPr>
+        <w:ind w:left="5040" w:hanging="360"/>
+      </w:pPr>
+      <w:rPr>
+        <w:rFonts w:ascii="Symbol" w:hAnsi="Symbol" w:hint="default"/>
+      </w:rPr>
+    </w:lvl>
+    <w:lvl w:ilvl="7" w:tplc="08090003" w:tentative="1">
+      <w:start w:val="1"/>
+      <w:numFmt w:val="bullet"/>
+      <w:lvlText w:val="o"/>
+      <w:lvlJc w:val="left"/>
+      <w:pPr>
+        <w:ind w:left="5760" w:hanging="360"/>
+      </w:pPr>
+      <w:rPr>
+        <w:rFonts w:ascii="Courier New" w:hAnsi="Courier New" w:cs="Courier New" w:hint="default"/>
+      </w:rPr>
+    </w:lvl>
+    <w:lvl w:ilvl="8" w:tplc="08090005" w:tentative="1">
+      <w:start w:val="1"/>
+      <w:numFmt w:val="bullet"/>
+      <w:lvlText w:val=""/>
+      <w:lvlJc w:val="left"/>
+      <w:pPr>
+        <w:ind w:left="6480" w:hanging="360"/>
+      </w:pPr>
+      <w:rPr>
+        <w:rFonts w:ascii="Wingdings" w:hAnsi="Wingdings" w:hint="default"/>
+      </w:rPr>
+    </w:lvl>
+  </w:abstractNum>
   <w:num w:numId="1" w16cid:durableId="363097650">
     <w:abstractNumId w:val="1"/>
   </w:num>
@@ -18002,6 +18612,9 @@
   </w:num>
   <w:num w:numId="3" w16cid:durableId="899091706">
     <w:abstractNumId w:val="2"/>
+  </w:num>
+  <w:num w:numId="4" w16cid:durableId="2024700913">
+    <w:abstractNumId w:val="3"/>
   </w:num>
 </w:numbering>
 </file>

</xml_diff>

<commit_message>
Adding figures for Chapter 4 :chart_with_upwards_trend:
</commit_message>
<xml_diff>
--- a/Thesis_docs/GeneralAbstract_ImpactStatement_Outline_GeneralIntroduction_TN1.docx
+++ b/Thesis_docs/GeneralAbstract_ImpactStatement_Outline_GeneralIntroduction_TN1.docx
@@ -936,27 +936,7 @@
           <w:color w:val="000000"/>
           <w:shd w:val="clear" w:color="auto" w:fill="FFFFFF"/>
         </w:rPr>
-        <w:t xml:space="preserve">Chapter 2 presents a trait data collection for terrestrial vertebrates, targeting seven </w:t>
-      </w:r>
-      <w:proofErr w:type="gramStart"/>
-      <w:r>
-        <w:rPr>
-          <w:rStyle w:val="normaltextrun"/>
-          <w:rFonts w:eastAsiaTheme="minorEastAsia"/>
-          <w:color w:val="000000"/>
-          <w:shd w:val="clear" w:color="auto" w:fill="FFFFFF"/>
-        </w:rPr>
-        <w:t>commonly-used</w:t>
-      </w:r>
-      <w:proofErr w:type="gramEnd"/>
-      <w:r>
-        <w:rPr>
-          <w:rStyle w:val="normaltextrun"/>
-          <w:rFonts w:eastAsiaTheme="minorEastAsia"/>
-          <w:color w:val="000000"/>
-          <w:shd w:val="clear" w:color="auto" w:fill="FFFFFF"/>
-        </w:rPr>
-        <w:t xml:space="preserve"> traits. I highlight the global taxonomic, geographical, and phylogenetic biases in the trait data, revealing knowledge gaps which could guide future data collection efforts. Chapter 2 </w:t>
+        <w:t xml:space="preserve">Chapter 2 presents a trait data collection for terrestrial vertebrates, targeting seven commonly-used traits. I highlight the global taxonomic, geographical, and phylogenetic biases in the trait data, revealing knowledge gaps which could guide future data collection efforts. Chapter 2 </w:t>
       </w:r>
       <w:r>
         <w:rPr>
@@ -1826,7 +1806,7 @@
           <w:color w:val="000000"/>
           <w:shd w:val="clear" w:color="auto" w:fill="FFFFFF"/>
         </w:rPr>
-        <w:instrText>ADDIN CSL_CITATION {"citationItems":[{"id":"ITEM-1","itemData":{"DOI":"10.1038/s41559-020-01303-0","ISBN":"4155902001","ISSN":"2397334X","abstract":"Global biodiversity is undergoing rapid declines, driven in large part by changes to land use and climate. Global models help us to understand the consequences of environmental changes for biodiversity, but tend to neglect important geographical variation in the sensitivity of biodiversity to these changes. Here we test whether biodiversity responses to climate change and land-use change differ among biomes (geographical units that have marked differences in environment and species composition). We find the strongest negative responses to both pressures in tropical biomes and in the Mediterranean. A further analysis points towards similar underlying drivers for the sensitivity to each pressure: we find both greater reductions in species richness in the types of land use most disturbed by humans and more negative predicted responses to climate change in areas of lower climatic seasonality, and in areas where a greater proportion of species are near their upper temperature limit. Within the land most modified by humans, reductions in biodiversity were particularly large in regions where humans have come to dominate the land more recently. Our results will help to improve predictions of how biodiversity is likely to change with ongoing climatic and land-use changes, pointing toward particularly large declines in the tropics where much future agricultural expansion is expected to occur. This finding could help to inform the development of the post-2020 biodiversity framework, by highlighting the under-studied regions where biodiversity losses are likely to be greatest.","author":[{"dropping-particle":"","family":"Newbold","given":"Tim","non-dropping-particle":"","parse-names":false,"suffix":""},{"dropping-particle":"","family":"Oppenheimer","given":"Philippa","non-dropping-particle":"","parse-names":false,"suffix":""},{"dropping-particle":"","family":"Etard","given":"Adrienne","non-dropping-particle":"","parse-names":false,"suffix":""},{"dropping-particle":"","family":"Williams","given":"Jessica J.","non-dropping-particle":"","parse-names":false,"suffix":""}],"container-title":"Nature Ecology and Evolution","id":"ITEM-1","issued":{"date-parts":[["2020"]]},"title":"Tropical and Mediterranean biodiversity is disproportionately sensitive to land-use and climate change","type":"article-journal"},"uris":["http://www.mendeley.com/documents/?uuid=ae901b9f-f6ee-45ef-bed4-10ddcd839052"]},{"id":"ITEM-2","itemData":{"DOI":"10.1042/ETLS20180135","ISSN":"23978562","PMID":"33523149","abstract":"Biodiversity continues to decline under the effect of multiple human pressures. We give a brief overview of the main pressures on biodiversity, before focusing on the two that have a predominant effect: Land-use and climate change. We discuss how interactions between land-use and climate change in terrestrial systems are likely to have greater impacts than expected when only considering these pressures in isolation. Understanding biodiversity changes is complicated by the fact that such changes are likely to be uneven among different geographic regions and species. We review the evidence for variation in terrestrial biodiversity changes, relating differences among species to key ecological characteristics, and explaining how disproportionate impacts on certain species are leading to a spatial homogenisation of ecological communities. Finally, we explain how the overall losses and homogenisation of biodiversity, and the larger impacts upon certain types of species, are likely to lead to strong negative consequences for the functioning of ecosystems, and consequently for human well-being.","author":[{"dropping-particle":"","family":"Newbold","given":"Tim","non-dropping-particle":"","parse-names":false,"suffix":""},{"dropping-particle":"","family":"Adams","given":"Georgina L.","non-dropping-particle":"","parse-names":false,"suffix":""},{"dropping-particle":"","family":"Robles","given":"Gonzalo Albaladejo","non-dropping-particle":"","parse-names":false,"suffix":""},{"dropping-particle":"","family":"Boakes","given":"Elizabeth H.","non-dropping-particle":"","parse-names":false,"suffix":""},{"dropping-particle":"","family":"Ferreira","given":"Guilherme Braga","non-dropping-particle":"","parse-names":false,"suffix":""},{"dropping-particle":"","family":"Chapman","given":"Abbie S.A.","non-dropping-particle":"","parse-names":false,"suffix":""},{"dropping-particle":"","family":"Etard","given":"Adrienne","non-dropping-particle":"","parse-names":false,"suffix":""},{"dropping-particle":"","family":"Gibb","given":"Rory","non-dropping-particle":"","parse-names":false,"suffix":""},{"dropping-particle":"","family":"Millard","given":"Joseph","non-dropping-particle":"","parse-names":false,"suffix":""},{"dropping-particle":"","family":"Outhwaite","given":"Charlotte L.","non-dropping-particle":"","parse-names":false,"suffix":""},{"dropping-particle":"","family":"Williams","given":"Jessica J.","non-dropping-particle":"","parse-names":false,"suffix":""}],"container-title":"Emerging Topics in Life Sciences","id":"ITEM-2","issue":"2","issued":{"date-parts":[["2019"]]},"page":"207-219","title":"Climate and land-use change homogenise terrestrial biodiversity, with consequences for ecosystem functioning and human well-being","type":"article-journal","volume":"3"},"uris":["http://www.mendeley.com/documents/?uuid=d5e8c973-2c28-4d23-9054-5474d5a91322"]}],"mendeley":{"formattedCitation":"(Newbold &lt;i&gt;et al.&lt;/i&gt; 2019, 2020)","plainTextFormattedCitation":"(Newbold et al. 2019, 2020)","previouslyFormattedCitation":"(Newbold &lt;i&gt;et al.&lt;/i&gt; 2020)"},"properties":{"noteIndex":0},"schema":"https://github.com/citation-style-language/schema/raw/master/csl-citation.json"}</w:instrText>
+        <w:instrText>ADDIN CSL_CITATION {"citationItems":[{"id":"ITEM-1","itemData":{"DOI":"10.1038/s41559-020-01303-0","ISBN":"4155902001","ISSN":"2397334X","abstract":"Global biodiversity is undergoing rapid declines, driven in large part by changes to land use and climate. Global models help us to understand the consequences of environmental changes for biodiversity, but tend to neglect important geographical variation in the sensitivity of biodiversity to these changes. Here we test whether biodiversity responses to climate change and land-use change differ among biomes (geographical units that have marked differences in environment and species composition). We find the strongest negative responses to both pressures in tropical biomes and in the Mediterranean. A further analysis points towards similar underlying drivers for the sensitivity to each pressure: we find both greater reductions in species richness in the types of land use most disturbed by humans and more negative predicted responses to climate change in areas of lower climatic seasonality, and in areas where a greater proportion of species are near their upper temperature limit. Within the land most modified by humans, reductions in biodiversity were particularly large in regions where humans have come to dominate the land more recently. Our results will help to improve predictions of how biodiversity is likely to change with ongoing climatic and land-use changes, pointing toward particularly large declines in the tropics where much future agricultural expansion is expected to occur. This finding could help to inform the development of the post-2020 biodiversity framework, by highlighting the under-studied regions where biodiversity losses are likely to be greatest.","author":[{"dropping-particle":"","family":"Newbold","given":"Tim","non-dropping-particle":"","parse-names":false,"suffix":""},{"dropping-particle":"","family":"Oppenheimer","given":"Philippa","non-dropping-particle":"","parse-names":false,"suffix":""},{"dropping-particle":"","family":"Etard","given":"Adrienne","non-dropping-particle":"","parse-names":false,"suffix":""},{"dropping-particle":"","family":"Williams","given":"Jessica J.","non-dropping-particle":"","parse-names":false,"suffix":""}],"container-title":"Nature Ecology and Evolution","id":"ITEM-1","issued":{"date-parts":[["2020"]]},"title":"Tropical and Mediterranean biodiversity is disproportionately sensitive to land-use and climate change","type":"article-journal"},"uris":["http://www.mendeley.com/documents/?uuid=ae901b9f-f6ee-45ef-bed4-10ddcd839052"]},{"id":"ITEM-2","itemData":{"DOI":"10.1042/ETLS20180135","ISSN":"23978562","PMID":"33523149","abstract":"Biodiversity continues to decline under the effect of multiple human pressures. We give a brief overview of the main pressures on biodiversity, before focusing on the two that have a predominant effect: Land-use and climate change. We discuss how interactions between land-use and climate change in terrestrial systems are likely to have greater impacts than expected when only considering these pressures in isolation. Understanding biodiversity changes is complicated by the fact that such changes are likely to be uneven among different geographic regions and species. We review the evidence for variation in terrestrial biodiversity changes, relating differences among species to key ecological characteristics, and explaining how disproportionate impacts on certain species are leading to a spatial homogenisation of ecological communities. Finally, we explain how the overall losses and homogenisation of biodiversity, and the larger impacts upon certain types of species, are likely to lead to strong negative consequences for the functioning of ecosystems, and consequently for human well-being.","author":[{"dropping-particle":"","family":"Newbold","given":"Tim","non-dropping-particle":"","parse-names":false,"suffix":""},{"dropping-particle":"","family":"Adams","given":"Georgina L.","non-dropping-particle":"","parse-names":false,"suffix":""},{"dropping-particle":"","family":"Robles","given":"Gonzalo Albaladejo","non-dropping-particle":"","parse-names":false,"suffix":""},{"dropping-particle":"","family":"Boakes","given":"Elizabeth H.","non-dropping-particle":"","parse-names":false,"suffix":""},{"dropping-particle":"","family":"Ferreira","given":"Guilherme Braga","non-dropping-particle":"","parse-names":false,"suffix":""},{"dropping-particle":"","family":"Chapman","given":"Abbie S.A.","non-dropping-particle":"","parse-names":false,"suffix":""},{"dropping-particle":"","family":"Etard","given":"Adrienne","non-dropping-particle":"","parse-names":false,"suffix":""},{"dropping-particle":"","family":"Gibb","given":"Rory","non-dropping-particle":"","parse-names":false,"suffix":""},{"dropping-particle":"","family":"Millard","given":"Joseph","non-dropping-particle":"","parse-names":false,"suffix":""},{"dropping-particle":"","family":"Outhwaite","given":"Charlotte L.","non-dropping-particle":"","parse-names":false,"suffix":""},{"dropping-particle":"","family":"Williams","given":"Jessica J.","non-dropping-particle":"","parse-names":false,"suffix":""}],"container-title":"Emerging Topics in Life Sciences","id":"ITEM-2","issue":"2","issued":{"date-parts":[["2019"]]},"page":"207-219","title":"Climate and land-use change homogenise terrestrial biodiversity, with consequences for ecosystem functioning and human well-being","type":"article-journal","volume":"3"},"uris":["http://www.mendeley.com/documents/?uuid=d5e8c973-2c28-4d23-9054-5474d5a91322"]}],"mendeley":{"formattedCitation":"(Newbold &lt;i&gt;et al.&lt;/i&gt; 2019, 2020)","plainTextFormattedCitation":"(Newbold et al. 2019, 2020)","previouslyFormattedCitation":"(Newbold &lt;i&gt;et al.&lt;/i&gt; 2019, 2020)"},"properties":{"noteIndex":0},"schema":"https://github.com/citation-style-language/schema/raw/master/csl-citation.json"}</w:instrText>
       </w:r>
       <w:r>
         <w:rPr>
@@ -1940,9 +1920,8 @@
           <w:szCs w:val="28"/>
           <w:u w:val="single"/>
         </w:rPr>
-        <w:t xml:space="preserve"> </w:t>
-      </w:r>
-      <w:proofErr w:type="gramStart"/>
+        <w:t xml:space="preserve"> authorship and </w:t>
+      </w:r>
       <w:r>
         <w:rPr>
           <w:b/>
@@ -1951,27 +1930,6 @@
           <w:szCs w:val="28"/>
           <w:u w:val="single"/>
         </w:rPr>
-        <w:t>authorship</w:t>
-      </w:r>
-      <w:proofErr w:type="gramEnd"/>
-      <w:r>
-        <w:rPr>
-          <w:b/>
-          <w:bCs/>
-          <w:sz w:val="28"/>
-          <w:szCs w:val="28"/>
-          <w:u w:val="single"/>
-        </w:rPr>
-        <w:t xml:space="preserve"> and </w:t>
-      </w:r>
-      <w:r>
-        <w:rPr>
-          <w:b/>
-          <w:bCs/>
-          <w:sz w:val="28"/>
-          <w:szCs w:val="28"/>
-          <w:u w:val="single"/>
-        </w:rPr>
         <w:t>collaborations</w:t>
       </w:r>
     </w:p>
@@ -2089,21 +2047,7 @@
         <w:rPr>
           <w:lang w:eastAsia="en-GB"/>
         </w:rPr>
-        <w:t xml:space="preserve"> trait data across the vertebrate classes, assessing whether there are taxonomic, </w:t>
-      </w:r>
-      <w:proofErr w:type="gramStart"/>
-      <w:r>
-        <w:rPr>
-          <w:lang w:eastAsia="en-GB"/>
-        </w:rPr>
-        <w:t>phylogenetic</w:t>
-      </w:r>
-      <w:proofErr w:type="gramEnd"/>
-      <w:r>
-        <w:rPr>
-          <w:lang w:eastAsia="en-GB"/>
-        </w:rPr>
-        <w:t xml:space="preserve"> and spatial biases. </w:t>
+        <w:t xml:space="preserve"> trait data across the vertebrate classes, assessing whether there are taxonomic, phylogenetic and spatial biases. </w:t>
       </w:r>
       <w:r>
         <w:rPr>
@@ -3821,15 +3765,7 @@
         <w:t xml:space="preserve">Other major drivers of biodiversity loss include </w:t>
       </w:r>
       <w:r>
-        <w:t xml:space="preserve">overexploitation, </w:t>
-      </w:r>
-      <w:proofErr w:type="gramStart"/>
-      <w:r>
-        <w:t>pollution</w:t>
-      </w:r>
-      <w:proofErr w:type="gramEnd"/>
-      <w:r>
-        <w:t xml:space="preserve"> and </w:t>
+        <w:t xml:space="preserve">overexploitation, pollution and </w:t>
       </w:r>
       <w:r>
         <w:t>the spread of non-native species</w:t>
@@ -5589,23 +5525,7 @@
           <w:rFonts w:cstheme="minorHAnsi"/>
           <w:color w:val="000000" w:themeColor="text1"/>
         </w:rPr>
-        <w:t xml:space="preserve"> , Climate at a Glance: Global Time Series, published April 2022, retrieved on May 6, </w:t>
-      </w:r>
-      <w:proofErr w:type="gramStart"/>
-      <w:r>
-        <w:rPr>
-          <w:rFonts w:cstheme="minorHAnsi"/>
-          <w:color w:val="000000" w:themeColor="text1"/>
-        </w:rPr>
-        <w:t>2022</w:t>
-      </w:r>
-      <w:proofErr w:type="gramEnd"/>
-      <w:r>
-        <w:rPr>
-          <w:rFonts w:cstheme="minorHAnsi"/>
-          <w:color w:val="000000" w:themeColor="text1"/>
-        </w:rPr>
-        <w:t xml:space="preserve"> from </w:t>
+        <w:t xml:space="preserve"> , Climate at a Glance: Global Time Series, published April 2022, retrieved on May 6, 2022 from </w:t>
       </w:r>
       <w:hyperlink r:id="rId12" w:history="1">
         <w:r>
@@ -6222,15 +6142,7 @@
       </w:r>
       <w:commentRangeStart w:id="33"/>
       <w:r>
-        <w:t xml:space="preserve">In this context, evaluating the effects of land-use and climate change on biodiversity and associated ecosystem services has become vital </w:t>
-      </w:r>
-      <w:proofErr w:type="gramStart"/>
-      <w:r>
-        <w:t>in order to</w:t>
-      </w:r>
-      <w:proofErr w:type="gramEnd"/>
-      <w:r>
-        <w:t xml:space="preserve"> put into place mitigation measures. In particular, understanding what makes species more sensitive to land-use and climate change can help conservation efforts</w:t>
+        <w:t>In this context, evaluating the effects of land-use and climate change on biodiversity and associated ecosystem services has become vital in order to put into place mitigation measures. In particular, understanding what makes species more sensitive to land-use and climate change can help conservation efforts</w:t>
       </w:r>
       <w:ins w:id="34" w:author="Adrienne Etard" w:date="2022-05-07T15:12:00Z">
         <w:r>
@@ -6636,23 +6548,63 @@
         <w:rPr>
           <w:rFonts w:ascii="SFRM1095" w:hAnsi="SFRM1095" w:cs="SFRM1095"/>
         </w:rPr>
-        <w:instrText>ADDIN CSL_CITATION {"citationItems":[{"id":"ITEM-1","itemData":{"DOI":"10.1002/fee.1763","ISBN":"9789622099845 (pbk.)\\r962209984X (pbk.)\\r9789622099838\\r9622099831\\rNLGGC 320458679\\rAU@ 000046124107\\rHEBIS 228638607\\r080474792X (alk. paper)","ISSN":"15409309","abstract":"Vertebrate pollinators are increasingly threatened worldwide, but little is known about the potential consequences of declining pollinator populations on plants and ecosystems. Here, we present the first global assessment of the importance of vertebrate pollinators in the reproductive success of selected flowering plants. Our meta-analysis of 126 experiments on animal-pollinated plants revealed that excluding vertebrate pollinators – but not insect pollinators – reduced fruit and/or seed production by 63% on average. We found bat-pollinated plants to be more dependent on their respective vertebrate pollinators than bird-pollinated plants (an average 83% reduction in fruit/seed production when bats were excluded, as compared to a 46% reduction when birds were excluded). Plant dependence on vertebrate pollinators for fruit/seed production was greater in the tropics than at higher latitudes. Given the potential for substantial negative impacts associated with the loss of vertebrate pollinators, there is a clear need for prompt, effective conservation action for threatened flower-visiting vertebrate species. Additional research on how such changes might affect wider ecosystems is also required.","author":[{"dropping-particle":"","family":"Ratto","given":"Fabrizia","non-dropping-particle":"","parse-names":false,"suffix":""},{"dropping-particle":"","family":"Simmons","given":"Benno I.","non-dropping-particle":"","parse-names":false,"suffix":""},{"dropping-particle":"","family":"Spake","given":"Rebecca","non-dropping-particle":"","parse-names"</w:instrText>
+        <w:instrText>ADDIN CSL_CITATION {"citationItems":[{"id":"ITEM-1","itemData":{"DOI":"10.1002/fee.1763","ISBN":"9789622099845 (pbk.)\\r962209984X (pbk.)\\r9789622099838\\r9622099831\\rNLGGC 320458679\\rAU@ 000046124107\\rHEBIS 228638607\\r080474792X (alk. paper)","ISSN":"15409309","abstract":"Vertebrate pollinators are increasingly threatened worldwide, but little is known about the potential consequences of declining pollinator populations on plants and ecosystems. Here, we present the first global assessment of the importance of vertebrate pollinators in the reproductive success of selected flowering plants. Our meta-analysis of 126 experiments on animal-pollinated plants revealed that excluding vertebrate pollinators – but not insect pollinators – reduced fruit and/or seed production by 63% on average. We found bat-pollinated plants to be more dependent on their respective vertebrate pollinators than bird-pollinated plants (an average 83% reduction in fruit/seed production when bats were excluded, as compared to a 46% reduction when birds were excluded). Plant dependence on vertebrate pollinators for fruit/seed production was greater in the tropics than at higher latitudes. Given the potential for substantial negative impacts associated with the loss of vertebrate pollinators, there is a clear need for prompt, effective conservation action for threatened flower-visiting vertebrate species. Additional research on how such changes might affect wider ecosystems is also required.","author":[{"dropping-particle":"","family":"Ratto","given":"Fabrizia","non-dropping-particle":"","parse-names":false,"suffix":""},{"dropping-particle":"","family":"Simmons","given":"Benno I.","non-dropping-particle":"","parse-names":false,"suffix":""},{"dropping-particle":"","family":"Spake","given":"Rebecca","non-dropping-particle":"","parse-names":false,"suffix":""},{"dropping-particle":"","family":"Zamora-Gutierrez","given":"Veronica","non-dropping-particle":"","parse-names":false,"suffix":""},{"dropping-particle":"","family":"MacDonald","given":"Michael A.","non-dropping-particle":"","parse-names":false,"suffix":""},{"dropping-particle":"","family":"Merriman","given":"Jennifer C.","non-dropping-particle":"","parse-names":false,"suffix":""},{"dropping-particle":"","family":"Tremlett","given":"Constance J.","non-dropping-particle":"","parse-names":false,"suffix":""},{"dropping-particle":"","family":"Poppy","given":"Guy M.","non-dropping-particle":"","parse-names":false,"suffix":""},{"dropping-particle":"","family":"Peh","given":"Kelvin S.H.","non-dropping-particle":"","parse-names":false,"suffix":""},{"dropping-particle":"V.","family":"Dicks","given":"Lynn","non-dropping-particle":"","parse-names":false,"suffix":""}],"container-title":"Frontiers in Ecology and the Environment","id":"ITEM-1","issued":{"date-parts":[["2018"]]},"title":"Global importance of vertebrate pollinators for plant reproductive success: a meta-analysis","type":"article"},"uris":["http://www.mendeley.com/documents/?uuid=5c4c4033-d8bc-4b4a-8c12-0d08e10cdedc"]}],"mendeley":{"formattedCitation":"(Ratto &lt;i&gt;et al.&lt;/i&gt; 2018)","plainTextFormattedCitation":"(Ratto et al. 2018)","previouslyFormattedCitation":"(Ratto &lt;i&gt;et al.&lt;/i&gt; 2018)"},"properties":{"noteIndex":0},"schema":"https://github.com/citation-style-language/schema/raw/master/csl-citation.json"}</w:instrText>
       </w:r>
       <w:r>
         <w:rPr>
           <w:rFonts w:ascii="SFRM1095" w:hAnsi="SFRM1095" w:cs="SFRM1095"/>
-          <w:lang w:val="it-IT"/>
-          <w:rPrChange w:id="41" w:author="Adrienne Etard" w:date="2022-05-09T16:21:00Z">
-            <w:rPr>
-              <w:rFonts w:ascii="SFRM1095" w:hAnsi="SFRM1095" w:cs="SFRM1095"/>
-            </w:rPr>
-          </w:rPrChange>
-        </w:rPr>
-        <w:instrText>:false,"suffix":""},{"dropping-particle":"","family":"Zamora-Gutierrez","given":"Veronica","non-dropping-particle":"","parse-names":false,"suffix":""},{"dropping-particle":"","family":"MacDonald","given":"Michael A.","non-dropping-particle":"","parse-names":false,"suffix":""},{"dropping-particle":"","family":"Merriman","given":"Jennifer C.","non-dropping-particle":"","parse-names":false,"suffix":""},{"dropping-particle":"","family":"Tremlett","given":"Constance J.","non-dropping-particle":"","parse-names":false,"suffix":""},{"dropping-particle":"","family":"Poppy","given":"Guy M.","non-dropping-particle":"","parse-names":false,"suffix":""},{"dropping-particle":"","family":"Peh","given":"Kelvin S.H.","non-dropping-particle":"","parse-names":false,"suffix":""},{"dropping-particle":"V.","family":"Dicks","given":"Lynn","non-dropping-particle":"","parse-names":false,"suffix":""}],"container-title":"Frontiers in Ecology and the Environment","id":"ITEM-1","issued":{"date-parts":[["2018"]]},"title":"Global importance of vertebrate pollinators for plant reproductive success: a meta-analysis","type":"article"},"uris":["http://www.mendeley.com/documents/?uuid=5c4c4033-d8bc-4b4a-8c12-0d08e10cdedc"]}],"mendeley":{"formattedCitation":"(Ratto &lt;i&gt;et al.&lt;/i&gt; 2018)","plainTextFormattedCitation":"(Ratto et al. 2018)","previouslyFormattedCitation":"(Ratto &lt;i&gt;et al.&lt;/i&gt; 2018)"},"properties":{"noteIndex":0},"schema":"https://github.com/citation-style-language/schema/raw/master/csl-citation.json"}</w:instrText>
+        </w:rPr>
+        <w:fldChar w:fldCharType="separate"/>
       </w:r>
       <w:r>
         <w:rPr>
           <w:rFonts w:ascii="SFRM1095" w:hAnsi="SFRM1095" w:cs="SFRM1095"/>
+          <w:noProof/>
+        </w:rPr>
+        <w:t xml:space="preserve">(Ratto </w:t>
+      </w:r>
+      <w:r>
+        <w:rPr>
+          <w:rFonts w:ascii="SFRM1095" w:hAnsi="SFRM1095" w:cs="SFRM1095"/>
+          <w:i/>
+          <w:noProof/>
+        </w:rPr>
+        <w:t>et al.</w:t>
+      </w:r>
+      <w:r>
+        <w:rPr>
+          <w:rFonts w:ascii="SFRM1095" w:hAnsi="SFRM1095" w:cs="SFRM1095"/>
+          <w:noProof/>
+        </w:rPr>
+        <w:t xml:space="preserve"> 2018)</w:t>
+      </w:r>
+      <w:r>
+        <w:rPr>
+          <w:rFonts w:ascii="SFRM1095" w:hAnsi="SFRM1095" w:cs="SFRM1095"/>
+        </w:rPr>
+        <w:fldChar w:fldCharType="end"/>
+      </w:r>
+      <w:r>
+        <w:rPr>
+          <w:rFonts w:ascii="SFRM1095" w:hAnsi="SFRM1095" w:cs="SFRM1095"/>
+        </w:rPr>
+        <w:t xml:space="preserve">, seed dispersers </w:t>
+      </w:r>
+      <w:r>
+        <w:rPr>
+          <w:rFonts w:ascii="SFRM1095" w:hAnsi="SFRM1095" w:cs="SFRM1095"/>
+        </w:rPr>
+        <w:fldChar w:fldCharType="begin" w:fldLock="1"/>
+      </w:r>
+      <w:r>
+        <w:rPr>
+          <w:rFonts w:ascii="SFRM1095" w:hAnsi="SFRM1095" w:cs="SFRM1095"/>
+        </w:rPr>
+        <w:instrText>ADDIN CSL_CITATION {"citationItems":[{"id":"ITEM-1","itemData":{"DOI":"10.1146/annurev.ecolsys.34.011802.132535","ISSN":"00664162","abstract":"Vertebrate dispersal of fruits and seeds is a common feature of many modern angiosperms and gymnosperms, yet the evolution and frequency of this feature in the fossil record remain unclear. Increasingly complex information suggests that (a) plants had the necessary morphological features for vertebrate dispersal by the Pennsylvanian, but possibly in the absence of clear vertebrate dispersal agents; (b) vertebrate herbivores first diversified in the Permian, and consistent dispersal relationships became possible; (c) the Mesozoic was dominated by large herbivorous dinosaurs, possible sources of diffuse, whole-plant dispersal; (d) simultaneously, several groups of small vertebrates, including lizards and, in the later Mesozoic, birds and mammals, could have established more specific vertebrate-plant associations, but supporting evidence is rudimentary; and (e) the diversification of small mammals and birds in the Tertiary established a consistent basis for organ-level interactions, allowing for the widespread occurrence of biotic dispersal in gymnosperms and angiosperms.","author":[{"dropping-particle":"","family":"Tiffney","given":"Bruce H.","non-dropping-particle":"","parse-names":false,"suffix":""}],"container-title":"Annual Review of Ecology, Evolution, and Systematics","id":"ITEM-1","issued":{"date-parts":[["2004"]]},"page":"1-29","title":"Vertebrate dispersal of seed plants through time","type":"article-journal","volume":"35"},"uris":["http://www.mendeley.com/documents/?uuid=d1a6f28e-4949-4a39-bca0-74100c71a2fb"]}],"mendeley":{"formattedCitation":"(Tiffney 2004)","plainTextFormattedCitation":"(Tiffney 2004)","previouslyFormattedCitation":"(Tiffney 2004)"},"properties":{"noteIndex":0},"schema":"https://github.com/citation-style-language/schema/raw/master/csl-citation.json"}</w:instrText>
+      </w:r>
+      <w:r>
+        <w:rPr>
+          <w:rFonts w:ascii="SFRM1095" w:hAnsi="SFRM1095" w:cs="SFRM1095"/>
         </w:rPr>
         <w:fldChar w:fldCharType="separate"/>
       </w:r>
@@ -6660,29 +6612,51 @@
         <w:rPr>
           <w:rFonts w:ascii="SFRM1095" w:hAnsi="SFRM1095" w:cs="SFRM1095"/>
           <w:noProof/>
-          <w:lang w:val="it-IT"/>
-          <w:rPrChange w:id="42" w:author="Adrienne Etard" w:date="2022-05-09T16:21:00Z">
-            <w:rPr>
-              <w:rFonts w:ascii="SFRM1095" w:hAnsi="SFRM1095" w:cs="SFRM1095"/>
-              <w:noProof/>
-            </w:rPr>
-          </w:rPrChange>
-        </w:rPr>
-        <w:t xml:space="preserve">(Ratto </w:t>
+        </w:rPr>
+        <w:t>(Tiffney 2004)</w:t>
       </w:r>
       <w:r>
         <w:rPr>
           <w:rFonts w:ascii="SFRM1095" w:hAnsi="SFRM1095" w:cs="SFRM1095"/>
-          <w:i/>
-          <w:noProof/>
-          <w:lang w:val="it-IT"/>
-          <w:rPrChange w:id="43" w:author="Adrienne Etard" w:date="2022-05-09T16:21:00Z">
-            <w:rPr>
-              <w:rFonts w:ascii="SFRM1095" w:hAnsi="SFRM1095" w:cs="SFRM1095"/>
-              <w:i/>
-              <w:noProof/>
-            </w:rPr>
-          </w:rPrChange>
+        </w:rPr>
+        <w:fldChar w:fldCharType="end"/>
+      </w:r>
+      <w:r>
+        <w:rPr>
+          <w:rFonts w:ascii="SFRM1095" w:hAnsi="SFRM1095" w:cs="SFRM1095"/>
+        </w:rPr>
+        <w:t xml:space="preserve">, regulators of lower trophic levels </w:t>
+      </w:r>
+      <w:r>
+        <w:rPr>
+          <w:rFonts w:ascii="SFRM1095" w:hAnsi="SFRM1095" w:cs="SFRM1095"/>
+        </w:rPr>
+        <w:fldChar w:fldCharType="begin" w:fldLock="1"/>
+      </w:r>
+      <w:r>
+        <w:rPr>
+          <w:rFonts w:ascii="SFRM1095" w:hAnsi="SFRM1095" w:cs="SFRM1095"/>
+        </w:rPr>
+        <w:instrText>ADDIN CSL_CITATION {"citationItems":[{"id":"ITEM-1","itemData":{"DOI":"10.1890/09-1260.1","ISSN":"00129615","abstract":"Quantifying the relative impacts of top-down vs. bottom-up control of ecosystems remains a controversial issue, with debate often focusing on the perennial question of how predators affect prey densities. To assess predator impacts, we performed a worldwide meta-analysis of field experiments in which the densities of terrestrial vertebrate predators were manipulated and the responses of their terrestrial vertebrate prey were measured. Our results show that predation indeed limits prey populations, as prey densities change substantially after predator manipulations. The main determinant of the result of an experiment was the efficiency of predator manipulation. Positive impacts of predator manipulation appeared to increase with duration of the experiment for non-cyclic prey, while the opposite was true for cyclic prey. In addition, predator manipulation showed a large positive impact on cyclic prey at low prey densities, but had no obvious impact at peak prey densities. As prey population densities generally respond predictably to predator manipula- tions, we suggest that control of introduced vertebrate predators can be used to effectively conserve and manage native wildlife. However, care should be taken when controlling native predators, especially apex species, owing to their importance as strong interactors and the biodiversity value of their habitats. We discuss gaps in our knowledge of predator–prey relationships and methodological issues related to manipulation experiments. An important guideline for future studies is that adequate monitoring of predator numbers before and during the experiment is the only way to ensure that observed responses in prey populations are actually caused by changes in predation impacts.","author":[{"dropping-particle":"","family":"Salo","given":"Pälvi","non-dropping-particle":"","parse-names":false,"suffix":""},{"dropping-particle":"","family":"Banks","given":"Peter B.","non-dropping-particle":"","parse-names":false,"suffix":""},{"dropping-particle":"","family":"Dickman","given":"Chris R.","non-dropping-particle":"","parse-names":false,"suffix":""},{"dropping-particle":"","family":"Korpimäki","given":"Erkki","non-dropping-particle":"","parse-names":false,"suffix":""}],"container-title":"Ecological Monographs","id":"ITEM-1","issued":{"date-parts":[["2010"]]},"title":"Predator manipulation experiments: Impacts on populations of terrestrial vertebrate prey","type":"article-journal"},"uris":["http://www.mendeley.com/documents/?uuid=845e2a4f-8c48-43ae-be76-a1c1ff23bc44"]},{"id":"ITEM-2","itemData":{"DOI":"10.1111/j.1365-2656.2012.01974.x","ISBN":"0021-8790","ISSN":"00218790","PMID":"22435774","abstract":"1. Examining the consequences of environmental change for the provision of ecosystem services can be facilitated through trait-based frameworks that consider linkages between traits that influence a species' response to change and traits that determine its effect on ecosystem services. 2. Developing these frameworks requires a systematic approach to trait selection and addressing the interrelationships among the scale of the environmental change, area of ecosystem service provision and the most appropriate traits for analysis. 3. We examine key issues in the application of trait approaches to vertebrates, drawing specifically on the substantial progress made in this area for plants. We argue that vertebrate ecologists need to develop more coherent and systematic trait-based approaches that are broadly applicable. 4. We present a new framework for selecting response and effect traits to link environmental change with ecosystem services. An empirical example of each step in the framework is provided using birds as a case study, linking the environmental change of loss of tree cover with the ecosystem service of invertebrate pest regulation in apple orchards. We found that as tree cover around orchards increased so did the abundance and foraging rate of bird species that pursue invertebrates in flight, and this may help reduce the abundance of certain pests of apples (e.g. adult stages of Cydia pomonella and Helicoverpa armigera). 5. Implementing a systematic and transparent approach to trait selection should further refine the development of trait-based approaches for vertebrates.","author":[{"dropping-particle":"","family":"Luck","given":"Gary W.","non-dropping-particle":"","parse-names":false,"suffix":""},{"dropping-particle":"","family":"Lavorel","given":"Sandra","non-dropping-particle":"","parse-names":false,"suffix":""},{"dropping-particle":"","family":"Mcintyre","given":"Sue","non-dropping-particle":"","parse-names":false,"suffix":""},{"dropping-particle":"","family":"Lumb","given":"Katrina","non-dropping-particle":"","parse-names":false,"suffix":""}],"container-title":"Journal of Animal Ecology","id":"ITEM-2","issued":{"date-parts":[["2012"]]},"title":"Improving the application of vertebrate trait-based frameworks to the study of ecosystem services","type":"article-journal"},"uris":["http://www.mendeley.com/documents/?uuid=54141965-189e-43de-96ff-638bee308504"]},{"id":"ITEM-3","itemData":{"DOI":"10.1073/pnas.1707984115","ISBN":"1091-6490 (Electronic)\r0027-8424 (Linking)","ISSN":"0027-8424","PMID":"29848630","abstract":"The theory of \"top-down\" ecological regulation predicts that herbivory suppresses plant abundance, biomass, and survival but increases diversity through the disproportionate consumption of dominant species, which inhibits competitive exclusion. To date, these outcomes have been clear in aquatic ecosystems but not on land. We explicate this discrepancy using a meta-analysis of experimental results from 123 native animal exclusions in natural terrestrial ecosystems (623 pairwise comparisons). Consistent with top-down predictions, we found that herbivores significantly reduced plant abundance, biomass, survival, and reproduction (all P &lt; 0.01) and increased species evenness but not richness (P = 0.06 and P = 0.59, respectively). However, when examining patterns in the strength of top-down effects, with few exceptions, we were unable to detect significantly different effect sizes among biomes, based on local site characteristics (climate or productivity) or study characteristics (study duration or exclosure size). The positive effects on diversity were only significant in studies excluding large animals or located in temperate grasslands. The results demonstrate that top-down regulation by herbivores is a pervasive process shaping terrestrial plant communities at the global scale, but its strength is highly site specific and not predicted by basic site conditions. We suggest that including herbivore densities as a covariate in future exclosure studies will facilitate the discovery of unresolved macroecology trends in the strength of herbivore-plant interactions.","author":[{"dropping-particle":"","family":"Lin","given":"Fei","non-dropping-particle":"","parse-names":false,"suffix":""},{"dropping-particle":"","family":"Jia","given":"Shihong","non-dropping-particle":"","parse-names":false,"suffix":""},{"dropping-particle":"","family":"Luskin","given":"Matthew Scott","non-dropping-particle":"","parse-names":false,"suffix":""},{"dropping-particle":"","family":"Ye","given":"Ji","non-dropping-particle":"","parse-names":false,"suffix":""},{"dropping-particle":"","family":"Hao","given":"Zhanqing","non-dropping-particle":"","parse-names":false,"suffix":""},{"dropping-particle":"","family":"Wang","given":"Xugao","non-dropping-particle":"","parse-names":false,"suffix":""},{"dropping-particle":"","family":"Yuan","given":"Zuoqiang","non-dropping-particle":"","parse-names":false,"suffix":""}],"container-title":"Proceedings of the National Academy of Sciences","id":"ITEM-3","issued":{"date-parts":[["2018"]]},"title":"Global signal of top-down control of terrestrial plant communities by herbivores","type":"article-journal"},"uris":["http://www.mendeley.com/documents/?uuid=cdf189a9-ef31-4980-a164-baddda6c0c1f"]},{"id":"ITEM-4","itemData":{"DOI":"10.1098/rspb.2018.0949","ISSN":"14712954","abstract":"Trophic interactions play critical roles in structuring biotic communities. Understanding variation in trophic interactions among systems provides important insights into biodiversity maintenance and conservation. However, the relative importance of bottom-up versus top-down trophic processes for broad-scale patterns in biodiversity is poorly understood. Here, we used global datasets on species richness of vascular plants, mammals and breeding birds to evaluate the role of trophic interactions in shaping large-scale diversity patterns. Specifically, we used non-recursive structural equation models to test for top-down and bottom-up forcing of global species diversity patterns among plants and trophic guilds of mammals and birds (carnivores, invertivores and herbivores), while accounting for extrinsic environmental drivers. The results show that trophic linkages emerged as being more important to explaining species richness than extrinsic environmental drivers. In particular, there were strong, positive top-down interactions between mammal herbivores and plants, and moderate to strong bottom-up and/or top-down interactions between herbivores/invertivores and carnivores. Estimated trophic interactions for separate biogeographical regions were consistent with global patterns. Our findings demonstrate that, after accounting for environmental drivers, large-scale species richness patterns in plant and vertebrate taxa consistently support trophic interactions playing a major role in shaping global patterns in biodiversity. Furthermore, these results suggest that top-down forces often play strong complementary roles relative to bottom-up drivers in structuring biodiversity patterns across trophic levels. These findings underscore the importance of integrating trophic forcing mechanisms into studies of biodiversity patterns.","author":[{"dropping-particle":"","family":"Zhang","given":"Jian","non-dropping-particle":"","parse-names":false,"suffix":""},{"dropping-particle":"","family":"Qian","given":"Hong","non-dropping-particle":"","parse-names":false,"suffix":""},{"dropping-particle":"","family":"Girardello","given":"Marco","non-dropping-particle":"","parse-names":false,"suffix":""},{"dropping-particle":"","family":"Pellissier","given":"Vincent","non-dropping-particle":"","parse-names":false,"suffix":""},{"dropping-particle":"","family":"Nielsen","given":"Scott E.","non-dropping-particle":"","parse-names":false,"suffix":""},{"dropping-particle":"","family":"Svenning","given":"Jens Christian","non-dropping-particle":"","parse-names":false,"suffix":""}],"container-title":"Proceedings of the Royal Society B: Biological Sciences","id":"ITEM-4","issued":{"date-parts":[["2018"]]},"title":"Trophic interactions among vertebrate guilds and plants shape global patterns in species diversity","type":"article-journal"},"uris":["http://www.mendeley.com/documents/?uuid=9326fa52-189e-4fe4-b786-b2245d872b29"]},{"id":"ITEM-5","itemData":{"DOI":"10.1073/pnas.1001934107","ISSN":"0027-8424","abstract":"Theory on trophic interactions predicts that predators increase plant biomass by feeding on herbivores, an indirect interaction called a trophic cascade. Theory also predicts that predators feeding on predators, or intraguild predation, will weaken trophic cascades. Although past syntheses have confirmed cascading effects of terrestrial arthropod predators, we lack a comprehensive analysis for vertebrate insectivores-which by virtue of their body size and feeding habits are often top predators in these systems-and of how intraguild predation mediates trophic cascade strength. We report here on a meta-analysis of 113 experiments documenting the effects of insectivorous birds, bats, or lizards on predaceous arthropods, herbivorous arthropods, and plants. Although vertebrate insectivores fed as intraguild predators, strongly reducing predaceous arthropods (38%), they nevertheless suppressed herbivores (39%), indirectly reduced plant damage (40%), and increased plant biomass (14%). Furthermore, effects of vertebrate insectivores on predatory and herbivorous arthropods were positively correlated. Effects were strongest on arthropods and plants in communities with abundant predaceous arthropods and strong intraguild predation, but weak in communities depauperate in arthropod predators and intraguild predation. The naturally occurring ratio of arthropod predators relative to herbivores varied tremendously among the studied communities, and the skew to predators increased with site primary productivity and in trees relative to shrubs. Although intraguild predation among arthropod predators has been shown to weaken herbivore suppression, we find this paradigm does not extend to vertebrate insectivores in these communities. Instead, vertebrate intraguild preda-tion is associated with strengthened trophic cascades, and insectivores function as dominant predators in terrestrial plant-arthropod communities.","author":[{"dropping-particle":"","family":"Barber","given":"N. A.","non-dropping-particle":"","parse-names":false,"suffix":""},{"dropping-particle":"","family":"Mooney","given":"K. A.","non-dropping-particle":"","parse-names":false,"suffix":""},{"dropping-particle":"","family":"Greenberg","given":"R.","non-dropping-particle":"","parse-names":false,"suffix":""},{"dropping-particle":"","family":"Philpott","given":"S. M.","non-dropping-particle":"","parse-names":false,"suffix":""},{"dropping-particle":"","family":"Bael","given":"S. A.","non-dropping-particle":"Van","parse-names":false,"suffix":""},{"dropping-particle":"","family":"Gruner","given":"D. S.","non-dropping-particle":"","parse-names":false,"suffix":""}],"container-title":"Proceedings of the National Academy of Sciences","id":"ITEM-5","issued":{"date-parts":[["2010"]]},"title":"Interactions among predators and the cascading effects of vertebrate insectivores on arthropod communities and plants","type":"article-journal"},"uris":["http://www.mendeley.com/documents/?uuid=ae37ef9e-97b5-4bef-8f1d-d339c36a92e1"]}],"mendeley":{"formattedCitation":"(Barber &lt;i&gt;et al.&lt;/i&gt; 2010; Salo &lt;i&gt;et al.&lt;/i&gt; 2010; Luck &lt;i&gt;et al.&lt;/i&gt; 2012; Lin &lt;i&gt;et al.&lt;/i&gt; 2018; Zhang &lt;i&gt;et al.&lt;/i&gt; 2018)","plainTextFormattedCitation":"(Barber et al. 2010; Salo et al. 2010; Luck et al. 2012; Lin et al. 2018; Zhang et al. 2018)","previouslyFormattedCitation":"(Barber &lt;i&gt;et al.&lt;/i&gt; 2010; Salo &lt;i&gt;et al.&lt;/i&gt; 2010; Luck &lt;i&gt;et al.&lt;/i&gt; 2012; Lin &lt;i&gt;et al.&lt;/i&gt; 2018; Zhang &lt;i&gt;et al.&lt;/i&gt; 2018)"},"properties":{"noteIndex":0},"schema":"https://github.com/citation-style-language/schema/raw/master/csl-citation.json"}</w:instrText>
+      </w:r>
+      <w:r>
+        <w:rPr>
+          <w:rFonts w:ascii="SFRM1095" w:hAnsi="SFRM1095" w:cs="SFRM1095"/>
+        </w:rPr>
+        <w:fldChar w:fldCharType="separate"/>
+      </w:r>
+      <w:r>
+        <w:rPr>
+          <w:rFonts w:ascii="SFRM1095" w:hAnsi="SFRM1095" w:cs="SFRM1095"/>
+          <w:noProof/>
+        </w:rPr>
+        <w:t xml:space="preserve">(Barber </w:t>
+      </w:r>
+      <w:r>
+        <w:rPr>
+          <w:rFonts w:ascii="SFRM1095" w:hAnsi="SFRM1095" w:cs="SFRM1095"/>
+          <w:i/>
+          <w:noProof/>
         </w:rPr>
         <w:t>et al.</w:t>
       </w:r>
@@ -6690,13 +6664,66 @@
         <w:rPr>
           <w:rFonts w:ascii="SFRM1095" w:hAnsi="SFRM1095" w:cs="SFRM1095"/>
           <w:noProof/>
-          <w:lang w:val="it-IT"/>
-          <w:rPrChange w:id="44" w:author="Adrienne Etard" w:date="2022-05-09T16:21:00Z">
-            <w:rPr>
-              <w:rFonts w:ascii="SFRM1095" w:hAnsi="SFRM1095" w:cs="SFRM1095"/>
-              <w:noProof/>
-            </w:rPr>
-          </w:rPrChange>
+        </w:rPr>
+        <w:t xml:space="preserve"> 2010; Salo </w:t>
+      </w:r>
+      <w:r>
+        <w:rPr>
+          <w:rFonts w:ascii="SFRM1095" w:hAnsi="SFRM1095" w:cs="SFRM1095"/>
+          <w:i/>
+          <w:noProof/>
+        </w:rPr>
+        <w:t>et al.</w:t>
+      </w:r>
+      <w:r>
+        <w:rPr>
+          <w:rFonts w:ascii="SFRM1095" w:hAnsi="SFRM1095" w:cs="SFRM1095"/>
+          <w:noProof/>
+        </w:rPr>
+        <w:t xml:space="preserve"> 2010; Luck </w:t>
+      </w:r>
+      <w:r>
+        <w:rPr>
+          <w:rFonts w:ascii="SFRM1095" w:hAnsi="SFRM1095" w:cs="SFRM1095"/>
+          <w:i/>
+          <w:noProof/>
+        </w:rPr>
+        <w:t>et al.</w:t>
+      </w:r>
+      <w:r>
+        <w:rPr>
+          <w:rFonts w:ascii="SFRM1095" w:hAnsi="SFRM1095" w:cs="SFRM1095"/>
+          <w:noProof/>
+        </w:rPr>
+        <w:t xml:space="preserve"> 2012; Lin </w:t>
+      </w:r>
+      <w:r>
+        <w:rPr>
+          <w:rFonts w:ascii="SFRM1095" w:hAnsi="SFRM1095" w:cs="SFRM1095"/>
+          <w:i/>
+          <w:noProof/>
+        </w:rPr>
+        <w:t>et al.</w:t>
+      </w:r>
+      <w:r>
+        <w:rPr>
+          <w:rFonts w:ascii="SFRM1095" w:hAnsi="SFRM1095" w:cs="SFRM1095"/>
+          <w:noProof/>
+        </w:rPr>
+        <w:t xml:space="preserve"> 2018; Zhang </w:t>
+      </w:r>
+      <w:r>
+        <w:rPr>
+          <w:rFonts w:ascii="SFRM1095" w:hAnsi="SFRM1095" w:cs="SFRM1095"/>
+          <w:i/>
+          <w:noProof/>
+        </w:rPr>
+        <w:t>et al.</w:t>
+      </w:r>
+      <w:r>
+        <w:rPr>
+          <w:rFonts w:ascii="SFRM1095" w:hAnsi="SFRM1095" w:cs="SFRM1095"/>
+          <w:noProof/>
         </w:rPr>
         <w:t xml:space="preserve"> 2018)</w:t>
       </w:r>
@@ -6709,14 +6736,8 @@
       <w:r>
         <w:rPr>
           <w:rFonts w:ascii="SFRM1095" w:hAnsi="SFRM1095" w:cs="SFRM1095"/>
-          <w:lang w:val="it-IT"/>
-          <w:rPrChange w:id="45" w:author="Adrienne Etard" w:date="2022-05-09T16:21:00Z">
-            <w:rPr>
-              <w:rFonts w:ascii="SFRM1095" w:hAnsi="SFRM1095" w:cs="SFRM1095"/>
-            </w:rPr>
-          </w:rPrChange>
-        </w:rPr>
-        <w:t xml:space="preserve">, seed dispersers </w:t>
+        </w:rPr>
+        <w:t xml:space="preserve">, nutrient cyclers </w:t>
       </w:r>
       <w:r>
         <w:rPr>
@@ -6727,14 +6748,8 @@
       <w:r>
         <w:rPr>
           <w:rFonts w:ascii="SFRM1095" w:hAnsi="SFRM1095" w:cs="SFRM1095"/>
-          <w:lang w:val="it-IT"/>
-          <w:rPrChange w:id="46" w:author="Adrienne Etard" w:date="2022-05-09T16:21:00Z">
-            <w:rPr>
-              <w:rFonts w:ascii="SFRM1095" w:hAnsi="SFRM1095" w:cs="SFRM1095"/>
-            </w:rPr>
-          </w:rPrChange>
-        </w:rPr>
-        <w:instrText>ADDIN CSL_CITATION {"citationItems":[{"id":"ITEM-1","itemData":{"DOI":"10.1146/annurev.ecolsys.34.011802.132535","ISSN":"00664162","abstract":"Vertebrate dispersal of fruits and seeds is a common feature of many modern angiosperms and gymnosperms, yet the evolution and frequency of this feature in the fossil record remain unclear. Increasingly complex information suggests that (a) plants had the necessary morphological features for vertebrate dispersal by the Pennsylvanian, but possibly in the absence of clear vertebrate dispersal agents; (b) vertebrate herbivores first diversified in the Permian, and consistent dispersal relationships became possible; (c) the Mesozoic was dominated by large herbivorous dinosaurs, possible sources of diffuse, whole-plant dispersal; (d) simultaneously, several groups of small vertebrates, including lizards and, in the later Mesozoic, birds and mammals, could have established more specific vertebrate-plant associations, but supporting evidence is rudimentary; and (e) the diversification of small mammals and birds in the Tertiary established a consistent basis for organ-level interactions, allowing for the widespread occurrence of biotic dispersal in gymnosperms and angiosperms.","author":[{"dropping-particle":"","family":"Tiffney","given":"Bruce H.","non-dropping-particle":"","parse-names":false,"suffix":""}],"container-title":"Annual Review of Ecology, Evolution, and Systematics","id":"ITEM-1","issued":{"date-parts":[["2004"]]},"page":"1-29","title":"Vertebrate dispersal of seed plants through time","type":"article-journal","volume":"35"},"uris":["http://www.mendeley.com/documents/?uuid=d1a6f28e-4949-4a39-bca0-74100c71a2fb"]}],"mendeley":{"formattedCitation":"(Tiffney 2004)","plainTextFormattedCitation":"(Tiffney 2004)","previouslyFormattedCitation":"(Tiffney 2004)"},"properties":{"noteIndex":0},"schema":"https://github.com/citation-style-language/schema/raw/master/csl-citation.json"}</w:instrText>
+        </w:rPr>
+        <w:instrText>ADDIN CSL_CITATION {"citationItems":[{"id":"ITEM-1","itemData":{"DOI":"10.1098/rspb.2018.1582","ISSN":"14712954","abstract":"Top carnivores have suffered widespread global declines, with well-documented effects on mesopredators and herbivores. We know less about how carnivores affect ecosystems through scavenging. Tasmania's top carnivore, the Tasmanian devil (Sarcophilus harrisii), has suffered severe disease-induced population declines, providing a natural experiment on the role of scavenging in structuring communities. Using remote cameras and experimentally placed carcasses, we show that mesopredators consume more carrion in areas where devils have declined. Carcass consumption by the two native mesopredators was best predicted by competition for carrion, whereas consumption by the invasive mesopredator, the feral cat (Felis catus), was better predicted by the landscape-level abundance of devils, suggesting a relaxed landscape of fear where devils are suppressed. Reduced discovery of carcasses by devils was balanced by the increased discovery by mesopredators. Nonetheless, carcasses persisted approximately 2.6-fold longer where devils have declined, highlighting their importance for rapid carrion removal. The major beneficiary of increased carrion availability was the forest raven (Corvus tasmanicus). Population trends of ravens increased 2.2-fold from 1998 to 2017, the period of devil decline, but this increase occurred Tasmania-wide, making the cause unclear. This case study provides a little-studied potential mechanism for mesopredator release, with broad relevance to the vast areas of the world that have suffered carnivore declines.","author":[{"dropping-particle":"","family":"Cunningham","given":"Calum X.","non-dropping-particle":"","parse-names":false,"suffix":""},{"dropping-particle":"","family":"Johnson","given":"Christopher N.","non-dropping-particle":"","parse-names":false,"suffix":""},{"dropping-particle":"","family":"Barmuta","given":"Leon A.","non-dropping-particle":"","parse-names":false,"suffix":""},{"dropping-particle":"","family":"Hollings","given":"Tracey","non-dropping-particle":"","parse-names":false,"suffix":""},{"dropping-particle":"","family":"Woehler","given":"Eric J.","non-dropping-particle":"","parse-names":false,"suffix":""},{"dropping-particle":"","family":"Jones","given":"Menna E.","non-dropping-particle":"","parse-names":false,"suffix":""}],"container-title":"Proceedings of the Royal Society B: Biological Sciences","id":"ITEM-1","issued":{"date-parts":[["2018"]]},"title":"Top carnivore decline has cascading effects on scavengers and carrion persistence","type":"article-journal"},"uris":["http://www.mendeley.com/documents/?uuid=02283889-1d3e-48a7-929c-0800795826ac"]},{"id":"ITEM-2","itemData":{"DOI":"10.1002/ece3.2414","ISSN":"20457758","abstract":"Recent research has demonstrated how scavenging, the act of consuming dead animals, plays a key role in ecosystem structure, functioning, and stability. A growing number of studies suggest that vertebrate scavengers also provide key ecosystem services, the benefits humans gain from the natural world, particularly in the removal of carcasses from the environment. An increasing proportion of the human population is now residing in cities and towns, many of which, despite being highly altered environments, contain significant wildlife populations, and so animal carcasses. Indeed, non-predation fatalities may be higher within urban than natural environments. Despite this, the fate of carcasses in urban environments and the role vertebrate scavengers play in their removal have not been determined. In this study, we quantify the role of vertebrate scavengers in urban environments in three towns in the UK. Using experimentally deployed rat carcasses and rapid fire motion-triggered cameras, we determined which species were scavenging and how removal of carcass biomass was partitioned between them. Of the 63 experimental carcasses deployed, vertebrate scavenger activity was detected at 67%. There was a significantly greater depletion in carcass biomass in the presence (mean loss of 194 g) than absence (mean loss of 14 g) of scavengers. Scavenger activity was restricted to three species, Carrion crows Corvus corone, Eurasian magpies Pica pica, and European red foxes Vulpes vulpes. From behavioral analysis, we estimated that a maximum of 73% of the carcass biomass was removed by vertebrate scavengers. Despite having low species richness, the urban scavenger community in our urban study system removed a similar proportion of carcasses to those reported in more pristine environments. Vertebrate scavengers are providing a key urban ecosystem service in terms of carcass removal. This service is, however, often overlooked, and the species that provide it are among some of the most disliked and persecuted.","author":[{"dropping-particle":"","family":"Inger","given":"Richard","non-dropping-particle":"","parse-names":false,"suffix":""},{"dropping-particle":"","family":"Cox","given":"Daniel T.C.","non-dropping-particle":"","parse-names":false,"suffix":""},{"dropping-particle":"","family":"Per","given":"Esra","non-dropping-particle":"","parse-names":false,"suffix":""},{"dropping-particle":"","family":"Norton","given":"Briony A.","non-dropping-particle":"","parse-names":false,"suffix":""},{"dropping-particle":"","family":"Gaston","given":"Kevin J.","non-dropping-particle":"","parse-names":false,"suffix":""}],"container-title":"Ecology and Evolution","id":"ITEM-2","issued":{"date-parts":[["2016"]]},"title":"Ecological role of vertebrate scavengers in urban ecosystems in the UK","type":"article-journal"},"uris":["http://www.mendeley.com/documents/?uuid=9e978e07-7493-4f6f-9071-efadf354655d"]},{"id":"ITEM-3","itemData":{"DOI":"10.1016/j.tree.2010.12.011","ISSN":"01695347","abstract":"Recent advances in the ecology of food webs underscore the importance of detritus and indirect predator-prey effects. However, most research considers detritus as an invariable pool and predation as the only interaction between carnivores and prey. Carrion consumption, scavenging, is a type of detrital feeding that should have widespread consequences for the structure and stability of food webs. Providing access to high-quality resources, facultative scavenging is a ubiquitous and phylogenetically widespread strategy. In this review, we argue that scavenging is underestimated by 16-fold in food-web research, producing inflated predation rates and underestimated indirect effects. Furthermore, more energy is generally transferred per link via scavenging than predation. Thus, future food-web research should consider scavenging, especially in light of how major global changes can affect scavengers. © 2010 Elsevier Ltd.","author":[{"dropping-particle":"","family":"Wilson","given":"Erin E.","non-dropping-particle":"","parse-names":false,"suffix":""},{"dropping-particle":"","family":"Wolkovich","given":"Elizabeth M.","non-dropping-particle":"","parse-names":false,"suffix":""}],"container-title":"Trends in Ecology and Evolution","id":"ITEM-3","issued":{"date-parts":[["2011"]]},"title":"Scavenging: How carnivores and carrion structure communities","type":"article"},"uris":["http://www.mendeley.com/documents/?uuid=6bdc56d7-42da-4d83-a786-41e132d51334"]}],"mendeley":{"formattedCitation":"(Wilson &amp; Wolkovich 2011; Inger &lt;i&gt;et al.&lt;/i&gt; 2016; Cunningham &lt;i&gt;et al.&lt;/i&gt; 2018)","plainTextFormattedCitation":"(Wilson &amp; Wolkovich 2011; Inger et al. 2016; Cunningham et al. 2018)","previouslyFormattedCitation":"(Wilson &amp; Wolkovich 2011; Inger &lt;i&gt;et al.&lt;/i&gt; 2016; Cunningham &lt;i&gt;et al.&lt;/i&gt; 2018)"},"properties":{"noteIndex":0},"schema":"https://github.com/citation-style-language/schema/raw/master/csl-citation.json"}</w:instrText>
       </w:r>
       <w:r>
         <w:rPr>
@@ -6746,33 +6761,50 @@
         <w:rPr>
           <w:rFonts w:ascii="SFRM1095" w:hAnsi="SFRM1095" w:cs="SFRM1095"/>
           <w:noProof/>
-          <w:lang w:val="it-IT"/>
-          <w:rPrChange w:id="47" w:author="Adrienne Etard" w:date="2022-05-09T16:21:00Z">
-            <w:rPr>
-              <w:rFonts w:ascii="SFRM1095" w:hAnsi="SFRM1095" w:cs="SFRM1095"/>
-              <w:noProof/>
-            </w:rPr>
-          </w:rPrChange>
-        </w:rPr>
-        <w:t>(Tiffney 2004)</w:t>
+        </w:rPr>
+        <w:t xml:space="preserve">(Wilson &amp; Wolkovich 2011; Inger </w:t>
       </w:r>
       <w:r>
         <w:rPr>
           <w:rFonts w:ascii="SFRM1095" w:hAnsi="SFRM1095" w:cs="SFRM1095"/>
+          <w:i/>
+          <w:noProof/>
+        </w:rPr>
+        <w:t>et al.</w:t>
+      </w:r>
+      <w:r>
+        <w:rPr>
+          <w:rFonts w:ascii="SFRM1095" w:hAnsi="SFRM1095" w:cs="SFRM1095"/>
+          <w:noProof/>
+        </w:rPr>
+        <w:t xml:space="preserve"> 2016; Cunningham </w:t>
+      </w:r>
+      <w:r>
+        <w:rPr>
+          <w:rFonts w:ascii="SFRM1095" w:hAnsi="SFRM1095" w:cs="SFRM1095"/>
+          <w:i/>
+          <w:noProof/>
+        </w:rPr>
+        <w:t>et al.</w:t>
+      </w:r>
+      <w:r>
+        <w:rPr>
+          <w:rFonts w:ascii="SFRM1095" w:hAnsi="SFRM1095" w:cs="SFRM1095"/>
+          <w:noProof/>
+        </w:rPr>
+        <w:t xml:space="preserve"> 2018)</w:t>
+      </w:r>
+      <w:r>
+        <w:rPr>
+          <w:rFonts w:ascii="SFRM1095" w:hAnsi="SFRM1095" w:cs="SFRM1095"/>
         </w:rPr>
         <w:fldChar w:fldCharType="end"/>
       </w:r>
       <w:r>
         <w:rPr>
           <w:rFonts w:ascii="SFRM1095" w:hAnsi="SFRM1095" w:cs="SFRM1095"/>
-          <w:lang w:val="it-IT"/>
-          <w:rPrChange w:id="48" w:author="Adrienne Etard" w:date="2022-05-09T16:21:00Z">
-            <w:rPr>
-              <w:rFonts w:ascii="SFRM1095" w:hAnsi="SFRM1095" w:cs="SFRM1095"/>
-            </w:rPr>
-          </w:rPrChange>
-        </w:rPr>
-        <w:t xml:space="preserve">, regulators of lower trophic levels </w:t>
+        </w:rPr>
+        <w:t xml:space="preserve"> and ecosystem engineers </w:t>
       </w:r>
       <w:r>
         <w:rPr>
@@ -6783,66 +6815,64 @@
       <w:r>
         <w:rPr>
           <w:rFonts w:ascii="SFRM1095" w:hAnsi="SFRM1095" w:cs="SFRM1095"/>
-          <w:lang w:val="it-IT"/>
-          <w:rPrChange w:id="49" w:author="Adrienne Etard" w:date="2022-05-09T16:21:00Z">
-            <w:rPr>
-              <w:rFonts w:ascii="SFRM1095" w:hAnsi="SFRM1095" w:cs="SFRM1095"/>
-            </w:rPr>
-          </w:rPrChange>
-        </w:rPr>
-        <w:instrText>ADDIN CSL_CITATION {"citationItems":[{"id":"ITEM-1","itemData":{"DOI":"10.1890/09-1260.1","ISSN":"00129615","abstract":"Quantifying the relative impacts of top-down vs. bottom-up control of ecosystems remains a controversial issue, with debate often focusing on the perennial question of how predators affect prey densities. To assess predator impacts, we performed a worldwide meta-analysis of field experiments in which the densities of terrestrial vertebrate predators were manipulated and the responses of their terrestrial vertebrate prey were measured. Our results show that predation indeed limits prey populations, as prey densities change substantially after predator manipulations. The main determinant of the result of an experiment was the efficiency of predator manipulation. Positive impacts of predator manipulation appeared to increase with duration of the experiment for non-cyclic prey, while the opposite was true for cyclic prey. In addition, predator manipulation showed a large positive impact on cyclic prey at low prey densities, but had no obvious impact at peak prey densities. As prey population densities generally respond predictably to predator manipula- tions, we suggest that control of introduced vertebrate predators can be used to effectively conserve and manage native wildlife. However, care should be taken when controlling native predators, especially apex species, owing to their importance as strong intera</w:instrText>
+        </w:rPr>
+        <w:instrText>ADDIN CSL_CITATION {"citationItems":[{"id":"ITEM-1","itemData":{"author":[{"dropping-particle":"","family":"Severtsov","given":"","non-dropping-particle":"","parse-names":false,"suffix":""}],"id":"ITEM-1","issued":{"date-parts":[["2012"]]},"title":"The Significance of Vertebrates in the Structure and Functioning of Ecosystems","type":"speech"},"uris":["http://www.mendeley.com/documents/?uuid=a8da4272-7e8f-4fa4-87cb-e4a825ae89a5"]}],"mendeley":{"formattedCitation":"(Severtsov 2012)","plainTextFormattedCitation":"(Severtsov 2012)","previouslyFormattedCitation":"(Severtsov 2012)"},"properties":{"noteIndex":0},"schema":"https://github.com/citation-style-language/schema/raw/master/csl-citation.json"}</w:instrText>
       </w:r>
       <w:r>
         <w:rPr>
           <w:rFonts w:ascii="SFRM1095" w:hAnsi="SFRM1095" w:cs="SFRM1095"/>
         </w:rPr>
-        <w:instrText>ctors and the biodiversity value of their habitats. We discuss gaps in our knowledge of predator–prey relationships and methodological issues related to manipulation experiments. An important guideline for future studies is that adequate monitoring of predator numbers before and during the experiment is the only way to ensure that observed responses in prey populations are actually caused by changes in predation impacts.","author":[{"dropping-particle":"","family":"Salo","given":"Pälvi","non-dropping-particle":"","parse-names":false,"suffix":""},{"dropping-particle":"","family":"Banks","given":"Peter B.","non-dropping-particle":"","parse-names":false,"suffix":""},{"dropping-particle":"","family":"Dickman","given":"Chris R.","non-dropping-particle":"","parse-names":false,"suffix":""},{"dropping-particle":"","family":"Korpimäki","given":"Erkki","non-dropping-particle":"","parse-names":false,"suffix":""}],"container-title":"Ecological Monographs","id":"ITEM-1","issued":{"date-parts":[["2010"]]},"title":"Predator manipulation experiments: Impacts on populations of terrestrial vertebrate prey","type":"article-journal"},"uris":["http://www.mendeley.com/documents/?uuid=845e2a4f-8c48-43ae-be76-a1c1ff23bc44"]},{"id":"ITEM-2","itemData":{"DOI":"10.1111/j.1365-2656.2012.01974.x","ISBN":"0021-8790","ISSN":"00218790","PMID":"22435774","abstract":"1. Examining the consequences of environmental change for the provision of ecosystem services can be facilitated through trait-based frameworks that consider linkages between traits that influence a species' response to change and traits that determine its effect on ecosystem services. 2. Developing these frameworks requires a systematic approach to trait selection and addressing the interrelationships among the scale of the environmental change, area of ecosystem service provision and the most appropriate traits for analysis. 3. We examine key issues in the application of trait approaches to vertebrates, drawing specifically on the substantial progress made in this area for plants. We argue that vertebrate ecologists need to develop more coherent and systematic trait-based approaches that are broadly applicable. 4. We present a new framework for selecting response and effect traits to link environmental change with ecosystem services. An empirical example of each step in the framework is provided using birds as a case study, linking the environmental change of loss of tree cover with the ecosystem service of invertebrate pest regulation in apple orchards. We found that as tree cover around orchards increased so did the abundance and foraging rate of bird species that pursue invertebrates in flight, and this may help reduce the abundance of certain pests of apples (e.g. adult stages of Cydia pomonella and Helicoverpa armigera). 5. Implementing a systematic and transparent approach to trait selection should further refine the development of trait-based approaches for vertebrates.","author":[{"dropping-particle":"","family":"Luck","given":"Gary W.","non-dropping-particle":"","parse-names":false,"suffix":""},{"dropping-particle":"","family":"Lavorel","given":"Sandra","non-dropping-particle":"","parse-names":false,"suffix":""},{"dropping-particle":"","family":"Mcintyre","given":"Sue","non-dropping-particle":"","parse-names":false,"suffix":""},{"dropping-particle":"","family":"Lumb","given":"Katrina","non-dropping-particle":"","parse-names":false,"suffix":""}],"container-title":"Journal of Animal Ecology","id":"ITEM-2","issued":{"date-parts":[["2012"]]},"title":"Improving the application of vertebrate trait-based frameworks to the study of ecosystem services","type":"article-journal"},"uris":["http://www.mendeley.com/documents/?uuid=54141965-189e-43de-96ff-638bee308504"]},{"id":"ITEM-3","itemData":{"DOI":"10.1073/pnas.1707984115","ISBN":"1091-6490 (Electronic)\r0027-8424 (Linking)","ISSN":"0027-8424","PMID":"29848630","abstract":"The theory of \"top-down\" ecological regulation predicts that herbivory suppresses plant abundance, biomass, and survival but increases diversity through the disproportionate consumption of dominant species, which inhibits competitive exclusion. To date, these outcomes have been clear in aquatic ecosystems but not on land. We explicate this discrepancy using a meta-analysis of experimental results from 123 native animal exclusions in natural terrestrial ecosystems (623 pairwise comparisons). Consistent with top-down predictions, we found that herbivores significantly reduced plant abundance, biomass, survival, and reproduction (all P &lt; 0.01) and increased species evenness but not richness (P = 0.06 and P = 0.59, respectively). However, when examining patterns in the strength of top-down effects, with few exceptions, we were unable to detect significantly different effect sizes among biomes, based on local site characteristics (climate or productivity) or study characteristics (study duration or exclosure size). The positive effects on diversity were only significant in studies excluding large animals or located in temperate grasslands. The results demonstrate that top-down regulation by herbivores is a pervasive process shaping terrestrial plant communities at the global scale, but its strength is highly site specific and not predicted by basic site conditions. We suggest that including herbivore densities as a covariate in future exclosure studies will facilitate the discovery of unresolved macroecology trends in the strength of herbivore-plant interactions.","author":[{"dropping-particle":"","family":"Lin","given":"Fei","non-dropping-particle":"","parse-names":false,"suffix":""},{"dropping-particle":"","family":"Jia","given":"Shihong","non-dropping-particle":"","parse-names":false,"suffix":""},{"dropping-particle":"","family":"Luskin","given":"Matthew Scott","non-dropping-particle":"","parse-names":false,"suffix":""},{"dropping-particle":"","family":"Ye","given":"Ji","non-dropping-particle":"","parse-names":false,"suffix":""},{"dropping-particle":"","family":"Hao","given":"Zhanqing","non-dropping-particle":"","parse-names":false,"suffix":""},{"dropping-particle":"","family":"Wang","given":"Xugao","non-dropping-particle":"","parse-names":false,"suffix":""},{"dropping-particle":"","family":"Yuan","given":"Zuoqiang","non-dropping-particle":"","parse-names":false,"suffix":""}],"container-title":"Proceedings of the National Academy of Sciences","id":"ITEM-3","issued":{"date-parts":[["2018"]]},"title":"Global signal of top-down control of terrestrial plant communities by herbivores","type":"article-journal"},"uris":["http://www.mendeley.com/documents/?uuid=cdf189a9-ef31-4980-a164-baddda6c0c1f"]},{"id":"ITEM-4","itemData":{"DOI":"10.1098/rspb.2018.0949","ISSN":"14712954","abstract":"Trophic interactions play critical roles in structuring biotic communities. Understanding variation in trophic interactions among systems provides important insights into biodiversity maintenance and conservation. However, the relative importance of bottom-up versus top-down trophic processes for broad-scale patterns in biodiversity is poorly understood. Here, we used global datasets on species richness of vascular plants, mammals and breeding birds to evaluate the role of trophic interactions in shaping large-scale diversity patterns. Specifically, we used non-recursive structural equation models to test for top-down and bottom-up forcing of global species diversity patterns among plants and trophic guilds of mammals and birds (carnivores, invertivores and herbivores), while accounting for extrinsic environmental drivers. The results show that trophic linkages emerged as being more important to explaining species richness than extrinsic environmental drivers. In particular, there were strong, positive top-down interactions between mammal herbivores and plants, and moderate to strong bottom-up and/or top-down interactions between herbivores/invertivores and carnivores. Estimated trophic interactions for separate biogeographical regions were consistent with global patterns. Our findings demonstrate that, after accounting for environmental drivers, large-scale species richness patterns in plant and vertebrate taxa consistently support trophic interactions playing a major role in shaping global patterns in biodiversity. Furthermore, these results suggest that top-down forces often play strong complementary roles relative to bottom-up drivers in structuring biodiversity patterns across trophic levels. These findings underscore the importance of integrating trophic forcing mechanisms into studies of biodiversity patterns.","author":[{"dropping-particle":"","family":"Zhang","given":"Jian","non-dropping-particle":"","parse-names":false,"suffix":""},{"dropping-particle":"","family":"Qian","given":"Hong","non-dropping-particle":"","parse-names":false,"suffix":""},{"dropping-particle":"","family":"Girardello","given":"Marco","non-dropping-particle":"","parse-names":false,"suffix":""},{"dropping-particle":"","family":"Pellissier","given":"Vincent","non-dropping-particle":"","parse-names":false,"suffix":""},{"dropping-particle":"","family":"Nielsen","given":"Scott E.","non-dropping-particle":"","parse-names":false,"suffix":""},{"dropping-particle":"","family":"Svenning","given":"Jens Christian","non-dropping-particle":"","parse-names":false,"suffix":""}],"container-title":"Proceedings of the Royal Society B: Biological Sciences","id":"ITEM-4","issued":{"date-parts":[["2018"]]},"title":"Trophic interactions among vertebrate guilds and plants shape global patterns in species diversity","type":"article-journal"},"uris":["http://www.mendeley.com/documents/?uuid=9326fa52-189e-4fe4-b786-b2245d872b29"]},{"id":"ITEM-5","itemData":{"DOI":"10.1073/pnas.1001934107","ISSN":"0027-8424","abstract":"Theory on trophic interactions predicts that predators increase plant biomass by feeding on herbivores, an indirect interaction called a trophic cascade. Theory also predicts that predators feeding on predators, or intraguild predation, will weaken trophic cascades. Although past syntheses have confirmed cascading effects of terrestrial arthropod predators, we lack a comprehensive analysis for vertebrate insectivores-which by virtue of their body size and feeding habits are often top predators in these systems-and of how intraguild predation mediates trophic cascade strength. We report here on a meta-analysis of 113 experiments documenting the effects of insectivorous birds, bats, or lizards on predaceous arthropods, herbivorous arthropods, and plants. Although vertebrate insectivores fed as intraguild predators, strongly reducing predaceous arthropods (38%), they nevertheless suppressed herbivores (39%), indirectly reduced plant damage (40%), and increased plant biomass (14%). Furthermore, effects of vertebrate insectivores on predatory and herbivorous arthropods were positively correlated. Effects were strongest on arthropods and plants in communities with abundant predaceous arthropods and strong intraguild predation, but weak in communities depauperate in arthropod predators and intraguild predation. The naturally occurring ratio of arthropod predators relative to herbivores varied tremendously among the studied communities, and the skew to predators increased with site primary productivity and in trees relative to shrubs. Although intraguild predation among arthropod predators has been shown to weaken herbivore suppression, we find this paradigm does not extend to vertebrate insectivores in these communities. Instead, vertebrate intraguild preda-tion is associated with strengthened trophic cascades, and insectivores function as dominant predators in terrestrial plant-arthropod communities.","author":[{"dropping-particle":"","family":"Barber","given":"N. A.","non-dropping-particle":"","parse-names":false,"suffix":""},{"dropping-particle":"</w:instrText>
+        <w:fldChar w:fldCharType="separate"/>
       </w:r>
       <w:r>
         <w:rPr>
           <w:rFonts w:ascii="SFRM1095" w:hAnsi="SFRM1095" w:cs="SFRM1095"/>
-          <w:lang w:val="fr-FR"/>
-          <w:rPrChange w:id="50" w:author="Adrienne Etard" w:date="2022-05-09T16:21:00Z">
-            <w:rPr>
-              <w:rFonts w:ascii="SFRM1095" w:hAnsi="SFRM1095" w:cs="SFRM1095"/>
-            </w:rPr>
-          </w:rPrChange>
-        </w:rPr>
-        <w:instrText>","family":"Mooney","given":"K. A.","non-dropping-particle":"","parse-names":false,"suffix":""},{"dropping-particle":"","family":"Greenberg","given":"R.","non-dropping-particle":"","parse-names":false,"suffix":""},{"dropping-particle":"","family":"Philpott","given":"S. M.","non-dropping-particle":"","parse-names":false,"suffix":""},{"dropping-particle":"","family":"Bael","given":"S. A.","non-dropping-particle":"Van","parse-names":false,"suffix":""},{"dropping-particle":"","family":"Gruner","given":"D. S.","non-dropping-particle":"","parse-names":false,"suffix":""}],"container-title":"Proceedings of the National Academy of Sciences","id":"ITEM-5","issued":{"date-parts":[["2010"]]},"title":"Interactions among predators and the cascading effects of vertebrate insectivores on arthropod communities and plants","type":"article-journal"},"uris":["http://www.mendeley.com/documents/?uuid=ae37ef9e-97b5-4bef-8f1d-d339c36a92e1"]}],"mendeley":{"formattedCitation":"(Barber &lt;i&gt;et al.&lt;/i&gt; 2010; Salo &lt;i&gt;et al.&lt;/i&gt; 2010; Luck &lt;i&gt;et al.&lt;/i&gt; 2012; Lin &lt;i&gt;et al.&lt;/i&gt; 2018; Zhang &lt;i&gt;et al.&lt;/i&gt; 2018)","plainTextFormattedCitation":"(Barber et al. 2010; Salo et al. 2010; Luck et al. 2012; Lin et al. 2018; Zhang et al. 2018)","previouslyFormattedCitation":"(Barber &lt;i&gt;et al.&lt;/i&gt; 2010; Salo &lt;i&gt;et al.&lt;/i&gt; 2010; Luck &lt;i&gt;et al.&lt;/i&gt; 2012; Lin &lt;i&gt;et al.&lt;/i&gt; 2018; Zhang &lt;i&gt;et al.&lt;/i&gt; 2018)"},"properties":{"noteIndex":0},"schema":"https://github.com/citation-style-language/schema/raw/master/csl-citation.json"}</w:instrText>
+          <w:noProof/>
+        </w:rPr>
+        <w:t>(Severtsov 2012)</w:t>
       </w:r>
       <w:r>
         <w:rPr>
           <w:rFonts w:ascii="SFRM1095" w:hAnsi="SFRM1095" w:cs="SFRM1095"/>
         </w:rPr>
+        <w:fldChar w:fldCharType="end"/>
+      </w:r>
+      <w:r>
+        <w:rPr>
+          <w:rFonts w:ascii="SFRM1095" w:hAnsi="SFRM1095" w:cs="SFRM1095"/>
+        </w:rPr>
+        <w:t xml:space="preserve">. Vertebrates are also important for human societies, both culturally and as sources of proteins </w:t>
+      </w:r>
+      <w:r>
+        <w:rPr>
+          <w:rFonts w:ascii="SFRM1095" w:hAnsi="SFRM1095" w:cs="SFRM1095"/>
+        </w:rPr>
+        <w:fldChar w:fldCharType="begin" w:fldLock="1"/>
+      </w:r>
+      <w:r>
+        <w:rPr>
+          <w:rFonts w:ascii="SFRM1095" w:hAnsi="SFRM1095" w:cs="SFRM1095"/>
+        </w:rPr>
+        <w:instrText>ADDIN CSL_CITATION {"citationItems":[{"id":"ITEM-1","itemData":{"DOI":"10.1371/journal.pone.0199149","ISBN":"1111111111","ISSN":"19326203","abstract":"Charisma is a term commonly used in conservation biology to describe species. However, as the term “charismatic species” has never been properly defined, it needs to be better characterized to fully meet its potential in conservation biology. To provide a more complete depiction, we collected information from four different sources to define the species currently considered to be the most charismatic and to understand what they represent to the Western public. First, we asked respondents of two separate surveys to identify the 10 animal species that they considered to be the most charismatic and associate them with one to six traits: Rare, Endangered, Beautiful, Cute, Impressive, and Dangerous. We then identified the wild animals featured on the website homepages of the zoos situated in the world’s 100 largest cities as well as on the film posters of all Disney and Pixar films, assuming in both cases that the most charismatic species were generally chosen to attract viewers. By combining the four approaches, we set up a ranked list of the 20 most charismatic animals. The majority are large exotic, terrestrial mammals. These species were deemed charismatic, mainly because they were regarded as beautiful, impressive, or endangered, although no particular trait was discriminated, and species were heterogeneously associated with most of the traits. The main social characteristics of respondents did not have a significant effect on their choices. These results provide a concrete list of the most charismatic species and offer insights into the Western public’s perception of charismatic species, both of which could be helpful to target new species for conservation campaigns.","author":[{"dropping-particle":"","family":"Albert","given":"Céline","non-dropping-particle":"","parse-names":false,"suffix":""},{"dropping-particle":"","family":"Luque","given":"Gloria M.","non-dropping-particle":"","parse-names":false,"suffix":""},{"dropping-particle":"","family":"Courchamp","given":"Franck","non-dropping-particle":"","parse-names":false,"suffix":""}],"container-title":"PLoS ONE","id":"ITEM-1","issued":{"date-parts":[["2018"]]},"title":"The twenty most charismatic species","type":"article-journal"},"uris":["http://www.mendeley.com/documents/?uuid=c82a9852-c92d-455a-81a7-d479cde83b06"]},{"id":"ITEM-2","itemData":{"DOI":"10.1146/annurev-environ-110615-085831","ISSN":"15435938","abstract":"The ecosystem services (ES) framework was developed to articulate and measure the benefits humans receive from ecosystems. Cultural ecosystem services (CES), usually defined as the intangible and nonmaterial benefits ecosystems provide, have been relatively neglected by researchers and policy-makers compared to provisioning, supporting, and regulating services. Although valuing CES poses several conceptual and methodological difficulties, it is of huge interest and importance because of the linkages between cultural values, valuation methods, and the individual and collective decision-making that influence ecosystems and human wellbeing. This review is not a how-to guide, but rather examines key conceptual issues and maps critical areas of debate. There is a range of potential approaches to assessing CES; however, choices regarding valuation methods and their role in decision-making are shaped by cultural and political dynamics. CES are at a crossroads. They can potentially act as a fruitful conceptual container for a broad range of interdisciplinary research into human-environment relations and transform how decisions regarding the environment are made, but they can also be used to legitimize and entrench modes of decision-making that marginalize and undermine the very values they are intended to protect.","author":[{"dropping-particle":"","family":"Hirons","given":"Mark","non-dropping-particle":"","parse-names":false,"suffix":""},{"dropping-particle":"","family":"Comberti","given":"Claudia","non-dropping-particle":"","parse-names":false,"suffix":""},{"dropping-particle":"","family":"Dunford","given":"Robert","non-dropping-particle":"","parse-names":false,"suffix":""}],"container-title":"Annual Review of Environment and Resources","id":"ITEM-2","issued":{"date-parts":[["2016"]]},"page":"545-574","title":"Valuing Cultural Ecosystem Services","type":"article-journal","volume":"41"},"uris":["http://www.mendeley.com/documents/?uuid=671f4896-9dfc-4ba3-aea4-9d3ee3c61f00"]},{"id":"ITEM-3","itemData":{"DOI":"10.1016/B978-0-12-809913-1.00007-7","ISBN":"9780128099148","author":[{"dropping-particle":"","family":"Alves","given":"Rômulo Romeu Nóbrega","non-dropping-particle":"","parse-names":false,"suffix":""},{"dropping-particle":"","family":"Souto","given":"Wedson Medeiros Silva","non-dropping-particle":"","parse-names":false,"suffix":""},{"dropping-particle":"","family":"Fernandes-Ferreira","given":"Hugo","non-dropping-particle":"","parse-names":false,"suffix":""},{"dropping-particle":"","family":"Bezerra","given":"Dandara Monalisa Mariz","non-dropping-particle":"","parse-names":false,"suffix":""},{"dropping-particle":"","family":"Barboza","given":"Raynner Rilke Duarte","non-dropping-particle":"","parse-names":false,"suffix":""},{"dropping-particle":"","family":"Vieira","given":"Washington Luiz Silva","non-dropping-particle":"","parse-names":false,"suffix":""}],"container-title":"Ethnozoology Animals in our Lives","id":"ITEM-3","issued":{"date-parts":[["2018"]]},"number-of-pages":"95-118","publisher":"Elsevier Inc.","title":"The Importance of Hunting in Human Societies","type":"book"},"uris":["http://www.mendeley.com/documents/?uuid=3eaa5dfa-a856-4525-bd6f-657fc4b48a23"]}],"mendeley":{"formattedCitation":"(Hirons &lt;i&gt;et al.&lt;/i&gt; 2016; Albert &lt;i&gt;et al.&lt;/i&gt; 2018; Alves &lt;i&gt;et al.&lt;/i&gt; 2018)","plainTextFormattedCitation":"(Hirons et al. 2016; Albert et al. 2018; Alves et al. 2018)","previouslyFormattedCitation":"(Hirons &lt;i&gt;et al.&lt;/i&gt; 2016; Albert &lt;i&gt;et al.&lt;/i&gt; 2018; Alves &lt;i&gt;et al.&lt;/i&gt; 2018)"},"properties":{"noteIndex":0},"schema":"https://github.com/citation-style-language/schema/raw/master/csl-citation.json"}</w:instrText>
+      </w:r>
+      <w:r>
+        <w:rPr>
+          <w:rFonts w:ascii="SFRM1095" w:hAnsi="SFRM1095" w:cs="SFRM1095"/>
+        </w:rPr>
         <w:fldChar w:fldCharType="separate"/>
       </w:r>
       <w:r>
         <w:rPr>
           <w:rFonts w:ascii="SFRM1095" w:hAnsi="SFRM1095" w:cs="SFRM1095"/>
           <w:noProof/>
-          <w:lang w:val="fr-FR"/>
-          <w:rPrChange w:id="51" w:author="Adrienne Etard" w:date="2022-05-09T16:21:00Z">
-            <w:rPr>
-              <w:rFonts w:ascii="SFRM1095" w:hAnsi="SFRM1095" w:cs="SFRM1095"/>
-              <w:noProof/>
-            </w:rPr>
-          </w:rPrChange>
-        </w:rPr>
-        <w:t xml:space="preserve">(Barber </w:t>
+        </w:rPr>
+        <w:t xml:space="preserve">(Hirons </w:t>
       </w:r>
       <w:r>
         <w:rPr>
           <w:rFonts w:ascii="SFRM1095" w:hAnsi="SFRM1095" w:cs="SFRM1095"/>
           <w:i/>
           <w:noProof/>
-          <w:lang w:val="fr-FR"/>
-          <w:rPrChange w:id="52" w:author="Adrienne Etard" w:date="2022-05-09T16:21:00Z">
-            <w:rPr>
-              <w:rFonts w:ascii="SFRM1095" w:hAnsi="SFRM1095" w:cs="SFRM1095"/>
-              <w:i/>
-              <w:noProof/>
-            </w:rPr>
-          </w:rPrChange>
         </w:rPr>
         <w:t>et al.</w:t>
       </w:r>
@@ -6850,29 +6880,14 @@
         <w:rPr>
           <w:rFonts w:ascii="SFRM1095" w:hAnsi="SFRM1095" w:cs="SFRM1095"/>
           <w:noProof/>
-          <w:lang w:val="fr-FR"/>
-          <w:rPrChange w:id="53" w:author="Adrienne Etard" w:date="2022-05-09T16:21:00Z">
-            <w:rPr>
-              <w:rFonts w:ascii="SFRM1095" w:hAnsi="SFRM1095" w:cs="SFRM1095"/>
-              <w:noProof/>
-            </w:rPr>
-          </w:rPrChange>
-        </w:rPr>
-        <w:t xml:space="preserve"> 2010; Salo </w:t>
+        </w:rPr>
+        <w:t xml:space="preserve"> 2016; Albert </w:t>
       </w:r>
       <w:r>
         <w:rPr>
           <w:rFonts w:ascii="SFRM1095" w:hAnsi="SFRM1095" w:cs="SFRM1095"/>
           <w:i/>
           <w:noProof/>
-          <w:lang w:val="fr-FR"/>
-          <w:rPrChange w:id="54" w:author="Adrienne Etard" w:date="2022-05-09T16:21:00Z">
-            <w:rPr>
-              <w:rFonts w:ascii="SFRM1095" w:hAnsi="SFRM1095" w:cs="SFRM1095"/>
-              <w:i/>
-              <w:noProof/>
-            </w:rPr>
-          </w:rPrChange>
         </w:rPr>
         <w:t>et al.</w:t>
       </w:r>
@@ -6880,29 +6895,14 @@
         <w:rPr>
           <w:rFonts w:ascii="SFRM1095" w:hAnsi="SFRM1095" w:cs="SFRM1095"/>
           <w:noProof/>
-          <w:lang w:val="fr-FR"/>
-          <w:rPrChange w:id="55" w:author="Adrienne Etard" w:date="2022-05-09T16:21:00Z">
-            <w:rPr>
-              <w:rFonts w:ascii="SFRM1095" w:hAnsi="SFRM1095" w:cs="SFRM1095"/>
-              <w:noProof/>
-            </w:rPr>
-          </w:rPrChange>
-        </w:rPr>
-        <w:t xml:space="preserve"> 2010; Luck </w:t>
+        </w:rPr>
+        <w:t xml:space="preserve"> 2018; Alves </w:t>
       </w:r>
       <w:r>
         <w:rPr>
           <w:rFonts w:ascii="SFRM1095" w:hAnsi="SFRM1095" w:cs="SFRM1095"/>
           <w:i/>
           <w:noProof/>
-          <w:lang w:val="fr-FR"/>
-          <w:rPrChange w:id="56" w:author="Adrienne Etard" w:date="2022-05-09T16:21:00Z">
-            <w:rPr>
-              <w:rFonts w:ascii="SFRM1095" w:hAnsi="SFRM1095" w:cs="SFRM1095"/>
-              <w:i/>
-              <w:noProof/>
-            </w:rPr>
-          </w:rPrChange>
         </w:rPr>
         <w:t>et al.</w:t>
       </w:r>
@@ -6910,377 +6910,54 @@
         <w:rPr>
           <w:rFonts w:ascii="SFRM1095" w:hAnsi="SFRM1095" w:cs="SFRM1095"/>
           <w:noProof/>
-          <w:lang w:val="fr-FR"/>
-          <w:rPrChange w:id="57" w:author="Adrienne Etard" w:date="2022-05-09T16:21:00Z">
-            <w:rPr>
-              <w:rFonts w:ascii="SFRM1095" w:hAnsi="SFRM1095" w:cs="SFRM1095"/>
-              <w:noProof/>
-            </w:rPr>
-          </w:rPrChange>
-        </w:rPr>
-        <w:t xml:space="preserve"> 2012; Lin </w:t>
+        </w:rPr>
+        <w:t xml:space="preserve"> 2018)</w:t>
       </w:r>
       <w:r>
         <w:rPr>
           <w:rFonts w:ascii="SFRM1095" w:hAnsi="SFRM1095" w:cs="SFRM1095"/>
-          <w:i/>
-          <w:noProof/>
-          <w:lang w:val="fr-FR"/>
-          <w:rPrChange w:id="58" w:author="Adrienne Etard" w:date="2022-05-09T16:21:00Z">
-            <w:rPr>
-              <w:rFonts w:ascii="SFRM1095" w:hAnsi="SFRM1095" w:cs="SFRM1095"/>
-              <w:i/>
-              <w:noProof/>
-            </w:rPr>
-          </w:rPrChange>
-        </w:rPr>
-        <w:t>et al.</w:t>
+        </w:rPr>
+        <w:fldChar w:fldCharType="end"/>
       </w:r>
       <w:r>
         <w:rPr>
           <w:rFonts w:ascii="SFRM1095" w:hAnsi="SFRM1095" w:cs="SFRM1095"/>
-          <w:noProof/>
-          <w:lang w:val="fr-FR"/>
-          <w:rPrChange w:id="59" w:author="Adrienne Etard" w:date="2022-05-09T16:21:00Z">
-            <w:rPr>
-              <w:rFonts w:ascii="SFRM1095" w:hAnsi="SFRM1095" w:cs="SFRM1095"/>
-              <w:noProof/>
-            </w:rPr>
-          </w:rPrChange>
-        </w:rPr>
-        <w:t xml:space="preserve"> 2018; Zhang </w:t>
-      </w:r>
+        </w:rPr>
+        <w:t xml:space="preserve">, </w:t>
+      </w:r>
+      <w:commentRangeStart w:id="41"/>
+      <w:commentRangeStart w:id="42"/>
       <w:r>
         <w:rPr>
           <w:rFonts w:ascii="SFRM1095" w:hAnsi="SFRM1095" w:cs="SFRM1095"/>
-          <w:i/>
-          <w:noProof/>
-          <w:lang w:val="fr-FR"/>
-          <w:rPrChange w:id="60" w:author="Adrienne Etard" w:date="2022-05-09T16:21:00Z">
-            <w:rPr>
-              <w:rFonts w:ascii="SFRM1095" w:hAnsi="SFRM1095" w:cs="SFRM1095"/>
-              <w:i/>
-              <w:noProof/>
-            </w:rPr>
-          </w:rPrChange>
-        </w:rPr>
-        <w:t>et al.</w:t>
+        </w:rPr>
+        <w:t xml:space="preserve">and </w:t>
       </w:r>
       <w:r>
         <w:rPr>
           <w:rFonts w:ascii="SFRM1095" w:hAnsi="SFRM1095" w:cs="SFRM1095"/>
-          <w:noProof/>
-          <w:lang w:val="fr-FR"/>
-          <w:rPrChange w:id="61" w:author="Adrienne Etard" w:date="2022-05-09T16:21:00Z">
-            <w:rPr>
-              <w:rFonts w:ascii="SFRM1095" w:hAnsi="SFRM1095" w:cs="SFRM1095"/>
-              <w:noProof/>
-            </w:rPr>
-          </w:rPrChange>
-        </w:rPr>
-        <w:t xml:space="preserve"> 2018)</w:t>
+        </w:rPr>
+        <w:t xml:space="preserve">feature </w:t>
       </w:r>
       <w:r>
         <w:rPr>
           <w:rFonts w:ascii="SFRM1095" w:hAnsi="SFRM1095" w:cs="SFRM1095"/>
         </w:rPr>
-        <w:fldChar w:fldCharType="end"/>
-      </w:r>
-      <w:r>
-        <w:rPr>
-          <w:rFonts w:ascii="SFRM1095" w:hAnsi="SFRM1095" w:cs="SFRM1095"/>
-          <w:lang w:val="fr-FR"/>
-          <w:rPrChange w:id="62" w:author="Adrienne Etard" w:date="2022-05-09T16:21:00Z">
-            <w:rPr>
-              <w:rFonts w:ascii="SFRM1095" w:hAnsi="SFRM1095" w:cs="SFRM1095"/>
-            </w:rPr>
-          </w:rPrChange>
-        </w:rPr>
-        <w:t xml:space="preserve">, </w:t>
-      </w:r>
-      <w:proofErr w:type="spellStart"/>
-      <w:r>
-        <w:rPr>
-          <w:rFonts w:ascii="SFRM1095" w:hAnsi="SFRM1095" w:cs="SFRM1095"/>
-          <w:lang w:val="fr-FR"/>
-          <w:rPrChange w:id="63" w:author="Adrienne Etard" w:date="2022-05-09T16:21:00Z">
-            <w:rPr>
-              <w:rFonts w:ascii="SFRM1095" w:hAnsi="SFRM1095" w:cs="SFRM1095"/>
-            </w:rPr>
-          </w:rPrChange>
-        </w:rPr>
-        <w:t>nutrient</w:t>
-      </w:r>
-      <w:proofErr w:type="spellEnd"/>
-      <w:r>
-        <w:rPr>
-          <w:rFonts w:ascii="SFRM1095" w:hAnsi="SFRM1095" w:cs="SFRM1095"/>
-          <w:lang w:val="fr-FR"/>
-          <w:rPrChange w:id="64" w:author="Adrienne Etard" w:date="2022-05-09T16:21:00Z">
-            <w:rPr>
-              <w:rFonts w:ascii="SFRM1095" w:hAnsi="SFRM1095" w:cs="SFRM1095"/>
-            </w:rPr>
-          </w:rPrChange>
-        </w:rPr>
-        <w:t xml:space="preserve"> </w:t>
-      </w:r>
-      <w:proofErr w:type="spellStart"/>
-      <w:r>
-        <w:rPr>
-          <w:rFonts w:ascii="SFRM1095" w:hAnsi="SFRM1095" w:cs="SFRM1095"/>
-          <w:lang w:val="fr-FR"/>
-          <w:rPrChange w:id="65" w:author="Adrienne Etard" w:date="2022-05-09T16:21:00Z">
-            <w:rPr>
-              <w:rFonts w:ascii="SFRM1095" w:hAnsi="SFRM1095" w:cs="SFRM1095"/>
-            </w:rPr>
-          </w:rPrChange>
-        </w:rPr>
-        <w:t>cyclers</w:t>
-      </w:r>
-      <w:proofErr w:type="spellEnd"/>
-      <w:r>
-        <w:rPr>
-          <w:rFonts w:ascii="SFRM1095" w:hAnsi="SFRM1095" w:cs="SFRM1095"/>
-          <w:lang w:val="fr-FR"/>
-          <w:rPrChange w:id="66" w:author="Adrienne Etard" w:date="2022-05-09T16:21:00Z">
-            <w:rPr>
-              <w:rFonts w:ascii="SFRM1095" w:hAnsi="SFRM1095" w:cs="SFRM1095"/>
-            </w:rPr>
-          </w:rPrChange>
-        </w:rPr>
-        <w:t xml:space="preserve"> </w:t>
-      </w:r>
-      <w:r>
-        <w:rPr>
-          <w:rFonts w:ascii="SFRM1095" w:hAnsi="SFRM1095" w:cs="SFRM1095"/>
-        </w:rPr>
-        <w:fldChar w:fldCharType="begin" w:fldLock="1"/>
-      </w:r>
-      <w:r>
-        <w:rPr>
-          <w:rFonts w:ascii="SFRM1095" w:hAnsi="SFRM1095" w:cs="SFRM1095"/>
-          <w:lang w:val="fr-FR"/>
-          <w:rPrChange w:id="67" w:author="Adrienne Etard" w:date="2022-05-09T16:21:00Z">
-            <w:rPr>
-              <w:rFonts w:ascii="SFRM1095" w:hAnsi="SFRM1095" w:cs="SFRM1095"/>
-            </w:rPr>
-          </w:rPrChange>
-        </w:rPr>
-        <w:instrText xml:space="preserve">ADDIN CSL_CITATION {"citationItems":[{"id":"ITEM-1","itemData":{"DOI":"10.1098/rspb.2018.1582","ISSN":"14712954","abstract":"Top carnivores have suffered widespread global declines, with well-documented effects on mesopredators and herbivores. We know less about how carnivores affect ecosystems through scavenging. Tasmania's top carnivore, the Tasmanian devil (Sarcophilus harrisii), has suffered severe disease-induced population declines, providing a natural experiment on the role of scavenging in structuring communities. Using remote cameras and experimentally placed carcasses, we show that mesopredators consume more carrion in areas where devils have declined. Carcass consumption by the two native mesopredators was best predicted by competition for carrion, whereas consumption by the invasive mesopredator, the feral cat (Felis catus), was better predicted by the landscape-level abundance of devils, suggesting a relaxed landscape of fear where devils are suppressed. Reduced discovery of carcasses by devils was balanced by the increased discovery by mesopredators. Nonetheless, carcasses persisted approximately 2.6-fold longer where devils have declined, highlighting their importance for rapid carrion removal. The major beneficiary of increased carrion availability was the forest raven (Corvus tasmanicus). Population trends of ravens increased 2.2-fold from 1998 to </w:instrText>
-      </w:r>
-      <w:r>
-        <w:rPr>
-          <w:rFonts w:ascii="SFRM1095" w:hAnsi="SFRM1095" w:cs="SFRM1095"/>
-        </w:rPr>
-        <w:instrText>2017, the period of devil decline, but this increase occurred Tasmania-wide, making the cause unclear. This case study provides a little-studied potential mechanism for mesopredator release, with broad relevance to the vast areas of the world that have suffered carnivore declines.","author":[{"dropping-particle":"","family":"Cunningham","given":"Calum X.","non-dropping-particle":"","parse-names":false,"suffix":""},{"dropping-particle":"","family":"Johnson","given":"Christopher N.","non-dropping-particle":"","parse-names":false,"suffix":""},{"dropping-particle":"","family":"Barmuta","given":"Leon A.","non-dropping-particle":"","parse-names":false,"suffix":""},{"dropping-particle":"","family":"Hollings","given":"Tracey","non-dropping-particle":"","parse-names":false,"suffix":""},{"dropping-particle":"","family":"Woehler","given":"Eric J.","non-dropping-particle":"","parse-names":false,"suffix":""},{"dropping-particle":"","family":"Jones","given":"Menna E.","non-dropping-particle":"","parse-names":false,"suffix":""}],"container-title":"Proceedings of the Royal Society B: Biological Sciences","id":"ITEM-1","issued":{"date-parts":[["2018"]]},"title":"Top carnivore decline has cascading effects on scavengers and carrion persistence","type":"article-journal"},"uris":["http://www.mendeley.com/documents/?uuid=02283889-1d3e-48a7-929c-0800795826ac"]},{"id":"ITEM-2","itemData":{"DOI":"10.1002/ece3.2414","ISSN":"20457758","abstract":"Recent research has demonstrated how scavenging, the act of consuming dead animals, plays a key role in ecosystem structure, functioning, and stability. A growing number of studies suggest that vertebrate scavengers also provide key ecosystem services, the benefits humans gain from the natural world, particularly in the removal of carcasses from the environment. An increasing proportion of the human population is now residing in cities and towns, many of which, despite being highly altered environments, contain significant wildlife populations, and so animal carcasses. Indeed, non-predation fatalities may be higher within urban than natural environments. Despite this, the fate of carcasses in urban environments and the role vertebrate scavengers play in their removal have not been determined. In this study, we quantify the role of vertebrate scavengers in urban environments in three towns in the UK. Using experimentally deployed rat carcasses and rapid fire motion-triggered cameras, we determined which species were scavenging and how removal of carcass biomass was partitioned between them. Of the 63 experimental carcasses deployed, vertebrate scavenger activity was detected at 67%. There was a significantly greater depletion in carcass biomass in the presence (mean loss of 194 g) than absence (mean loss of 14 g) of scavengers. Scavenger activity was restricted to three species, Carrion crows Corvus corone, Eurasian magpies Pica pica, and European red foxes Vulpes vulpes. From behavioral analysis, we estimated that a maximum of 73% of the carcass biomass was removed by vertebrate scavengers. Despite having low species richness, the urban scavenger community in our urban study system removed a similar proportion of carcasses to those reported in more pristine environments. Vertebrate scavengers are providing a key urban ecosystem service in terms of carcass removal. This service is, however, often overlooked, and the species that provide it are among some of the most disliked and persecuted.","author":[{"dropping-particle":"","family":"Inger","given":"Richard","non-dropping-particle":"","parse-names":false,"suffix":""},{"dropping-particle":"","family":"Cox","given":"Daniel T.C.","non-dropping-particle":"","parse-names":false,"suffix":""},{"dropping-particle":"","family":"Per","given":"Esra","non-dropping-particle":"","parse-names":false,"suffix":""},{"dropping-particle":"","family":"Norton","given":"Briony A.","non-dropping-particle":"","parse-names":false,"suffix":""},{"dropping-particle":"","family":"Gaston","given":"Kevin J.","non-dropping-particle":"","parse-names":false,"suffix":""}],"container-title":"Ecology and Evolution","id":"ITEM-2","issued":{"date-parts":[["2016"]]},"title":"Ecological role of vertebrate scavengers in urban ecosystems in the UK","type":"article-journal"},"uris":["http://www.mendeley.com/documents/?uuid=9e978e07-7493-4f6f-9071-efadf354655d"]},{"id":"ITEM-3","itemData":{"DOI":"10.1016/j.tree.2010.12.011","ISSN":"01695347","abstract":"Recent advances in the ecology of food webs underscore the importance of detritus and indirect predator-prey effects. However, most research considers detritus as an invariable pool and predation as the only interaction between carnivores and prey. Carrion consumption, scavenging, is a type of detrital feeding that should have widespread consequences for the structure and stability of food webs. Providing access to high-quality resources, facultative scavenging is a ubiquitous and phylogenetically widespread strategy. In this review, we argue that scavenging is underestimated by 16-fold in food-web research, producing inflated predation rates and underestimated indirect effects. Furthermore, more energy is generally transferred per link via scavenging than predation. Thus, future food-web research should consider scavenging, especially in light of how major global changes can affect scavengers. © 2010 Elsevier Ltd.","author":[{"dropping-particle":"","family":"Wilson","given":"Erin E.","non-dropping-particle":"","parse-names":false,"suffix":""},{"dropping-particle":"","family":"Wolkovich","given":"Elizabeth M.","non-dropping-particle":"","parse-names":false,"suffix":""}],"container-title":"Trends in Ecology and Evolution","id":"ITEM-3","issued":{"date-parts":[["2011"]]},"title":"Scavenging: How carnivores and carrion structure communities","type":"article"},"uris":["http://www.mendeley.com/documents/?uuid=6bdc56d7-42da-4d83-a786-41e132d51334"]}],"mendeley":{"formattedCitation":"(Wilson &amp; Wolkovich 2011; Inger &lt;i&gt;et al.&lt;/i&gt; 2016; Cunningham &lt;i&gt;et al.&lt;/i&gt; 2018)","plainTextFormattedCitation":"(Wilson &amp; Wolkovich 2011; Inger et al. 2016; Cunningham et al. 2018)","previouslyFormattedCitation":"(Wilson &amp; Wolkovich 2011; Inger &lt;i&gt;et al.&lt;/i&gt; 2016; Cunningham &lt;i&gt;et al.&lt;/i&gt; 2018)"},"properties":{"noteIndex":0},"schema":"https://github.com/citation-style-language/schema/raw/master/csl-citation.json"}</w:instrText>
-      </w:r>
-      <w:r>
-        <w:rPr>
-          <w:rFonts w:ascii="SFRM1095" w:hAnsi="SFRM1095" w:cs="SFRM1095"/>
-        </w:rPr>
-        <w:fldChar w:fldCharType="separate"/>
-      </w:r>
-      <w:r>
-        <w:rPr>
-          <w:rFonts w:ascii="SFRM1095" w:hAnsi="SFRM1095" w:cs="SFRM1095"/>
-          <w:noProof/>
-        </w:rPr>
-        <w:t xml:space="preserve">(Wilson &amp; Wolkovich 2011; Inger </w:t>
-      </w:r>
-      <w:r>
-        <w:rPr>
-          <w:rFonts w:ascii="SFRM1095" w:hAnsi="SFRM1095" w:cs="SFRM1095"/>
-          <w:i/>
-          <w:noProof/>
-        </w:rPr>
-        <w:t>et al.</w:t>
-      </w:r>
-      <w:r>
-        <w:rPr>
-          <w:rFonts w:ascii="SFRM1095" w:hAnsi="SFRM1095" w:cs="SFRM1095"/>
-          <w:noProof/>
-        </w:rPr>
-        <w:t xml:space="preserve"> 2016; Cunningham </w:t>
-      </w:r>
-      <w:r>
-        <w:rPr>
-          <w:rFonts w:ascii="SFRM1095" w:hAnsi="SFRM1095" w:cs="SFRM1095"/>
-          <w:i/>
-          <w:noProof/>
-        </w:rPr>
-        <w:t>et al.</w:t>
-      </w:r>
-      <w:r>
-        <w:rPr>
-          <w:rFonts w:ascii="SFRM1095" w:hAnsi="SFRM1095" w:cs="SFRM1095"/>
-          <w:noProof/>
-        </w:rPr>
-        <w:t xml:space="preserve"> 2018)</w:t>
-      </w:r>
-      <w:r>
-        <w:rPr>
-          <w:rFonts w:ascii="SFRM1095" w:hAnsi="SFRM1095" w:cs="SFRM1095"/>
-        </w:rPr>
-        <w:fldChar w:fldCharType="end"/>
-      </w:r>
-      <w:r>
-        <w:rPr>
-          <w:rFonts w:ascii="SFRM1095" w:hAnsi="SFRM1095" w:cs="SFRM1095"/>
-        </w:rPr>
-        <w:t xml:space="preserve"> and ecosystem engineers </w:t>
-      </w:r>
-      <w:r>
-        <w:rPr>
-          <w:rFonts w:ascii="SFRM1095" w:hAnsi="SFRM1095" w:cs="SFRM1095"/>
-        </w:rPr>
-        <w:fldChar w:fldCharType="begin" w:fldLock="1"/>
-      </w:r>
-      <w:r>
-        <w:rPr>
-          <w:rFonts w:ascii="SFRM1095" w:hAnsi="SFRM1095" w:cs="SFRM1095"/>
-        </w:rPr>
-        <w:instrText>ADDIN CSL_CITATION {"citationItems":[{"id":"ITEM-1","itemData":{"author":[{"dropping-particle":"","family":"Severtsov","given":"","non-dropping-particle":"","parse-names":false,"suffix":""}],"id":"ITEM-1","issued":{"date-parts":[["2012"]]},"title":"The Significance of Vertebrates in the Structure and Functioning of Ecosystems","type":"speech"},"uris":["http://www.mendeley.com/documents/?uuid=a8da4272-7e8f-4fa4-87cb-e4a825ae89a5"]}],"mendeley":{"formattedCitation":"(Severtsov 2012)","plainTextFormattedCitation":"(Severtsov 2012)","previouslyFormattedCitation":"(Severtsov 2012)"},"properties":{"noteIndex":0},"schema":"https://github.com/citation-style-language/schema/raw/master/csl-citation.json"}</w:instrText>
-      </w:r>
-      <w:r>
-        <w:rPr>
-          <w:rFonts w:ascii="SFRM1095" w:hAnsi="SFRM1095" w:cs="SFRM1095"/>
-        </w:rPr>
-        <w:fldChar w:fldCharType="separate"/>
-      </w:r>
-      <w:r>
-        <w:rPr>
-          <w:rFonts w:ascii="SFRM1095" w:hAnsi="SFRM1095" w:cs="SFRM1095"/>
-          <w:noProof/>
-        </w:rPr>
-        <w:t>(Severtsov 2012)</w:t>
-      </w:r>
-      <w:r>
-        <w:rPr>
-          <w:rFonts w:ascii="SFRM1095" w:hAnsi="SFRM1095" w:cs="SFRM1095"/>
-        </w:rPr>
-        <w:fldChar w:fldCharType="end"/>
-      </w:r>
-      <w:r>
-        <w:rPr>
-          <w:rFonts w:ascii="SFRM1095" w:hAnsi="SFRM1095" w:cs="SFRM1095"/>
-        </w:rPr>
-        <w:t xml:space="preserve">. Vertebrates are also important for human societies, both culturally and as sources of proteins </w:t>
-      </w:r>
-      <w:r>
-        <w:rPr>
-          <w:rFonts w:ascii="SFRM1095" w:hAnsi="SFRM1095" w:cs="SFRM1095"/>
-        </w:rPr>
-        <w:fldChar w:fldCharType="begin" w:fldLock="1"/>
-      </w:r>
-      <w:r>
-        <w:rPr>
-          <w:rFonts w:ascii="SFRM1095" w:hAnsi="SFRM1095" w:cs="SFRM1095"/>
-        </w:rPr>
-        <w:instrText>ADDIN CSL_CITATION {"citationItems":[{"id":"ITEM-1","itemData":{"DOI":"10.1371/journal.pone.0199149","ISBN":"1111111111","ISSN":"19326203","abstract":"Charisma is a term commonly used in conservation biology to describe species. However, as the term “charismatic species” has never been properly defined, it needs to be better characterized to fully meet its potential in conservation biology. To provide a more complete depiction, we collected information from four different sources to define the species currently considered to be the most charismatic and to understand what they represent to the Western public. First, we asked respondents of two separate surveys to identify the 10 animal species that they considered to be the most charismatic and associate them with one to six traits: Rare, Endangered, Beautiful, Cute, Impressive, and Dangerous. We then identified the wild animals featured on the website homepages of the zoos situated in the world’s 100 largest cities as well as on the film posters of all Disney and Pixar films, assuming in both cases that the most charismatic species were generally chosen to attract viewers. By combining the four approaches, we set up a ranked list of the 20 most charismatic animals. The majority are large exotic, terrestrial mammals. These species were deemed charismatic, mainly because they were regarded as beautiful, impressive, or endangered, although no particular trait was discriminated, and species were heterogeneously associated with most of the traits. The main social characteristics of respondents did not have a significant effect on their choices. These results provide a concrete list of the most charismatic species and offer insights into the Western public’s perception of charismatic species, both of which could be helpful to target new species for conservation campaigns.","author":[{"dropping-particle":"","family":"Albert","given":"Céline","non-dropping-particle":"","parse-names":false,"suffix":""},{"dropping-particle":"","family":"Luque","given":"Gloria M.","non-dropping-particle":"","parse-names":false,"suffix":""},{"dropping-particle":"","family":"Courchamp","given":"Franck","non-dropping-particle":"","parse-names":false,"suffix":""}],"container-title":"PLoS ONE","id":"ITEM-1","issued":{"date-parts":[["2018"]]},"title":"The twenty most charismatic species","type":"article-journal"},"uris":["http://www.mendeley.com/documents/?uuid=c82a9852-c92d-455a-81a7-d479cde83b06"]},{"id":"ITEM-2","itemData":{"DOI":"10.1146/annurev-environ-110615-085831","ISSN":"15435938","abstract":"The ecosystem services (ES) framework was developed to articulate and measure the benefits humans receive from ecosystems. Cultural ecosystem services (CES), usually defined as the intangible and nonmaterial benefits ecosystems provide, have been relatively neglected by researchers and policy-makers compared to provisioning, supporting, and regulating services. Although valuing CES poses several conceptual and methodological difficulties, it is of huge interest and importance because of the linkages between cultural values, valuation methods, and the individual and collective decision-making that influence ecosystems and human wellbeing. This review is not a how-to guide, but rather examines key conceptual issues and maps critical areas of debate. There is a range of potential approaches to assessing CES; however, choices regarding valuation methods and their role in decision-making are shaped by cultural and political dynamics. CES are at a crossroads. They can potentially act as a fruitful conceptual container for a broad range of interdisciplinary research into human-environment relations and transform how decisions regarding the environment are made, but they can also be used to legitimize and entrench modes of decision-making that marginalize and undermine the very values they are intended to protect.","author":[{"dropping-particle":"","family":"Hirons","given":"Mark","non-dropping-particle":"","parse-names":false,"suffix":""},{"dropping-particle":"","family":"Comberti","given":"Claudia","non-dropping-particle":"","parse-names":false,"suffix":""},{"dropping-particle":"","family":"Dunford","given":"Robert","non-dropping-particle":"","parse-names":false,"suffix":""}],"container-title":"Annual Review of Environment and Resources","id":"ITEM-2","issued":{"date-parts":[["2016"]]},"page":"545-574","title":"Valuing Cultural Ecosystem Services","type":"article-journal","volume":"41"},"uris":["http://www.mendeley.com/documents/?uuid=671f4896-9dfc-4ba3-aea4-9d3ee3c61f00"]},{"id":"ITEM-3","itemData":{"DOI":"10.1016/B978-0-12-809913-1.00007-7","ISBN":"9780128099148","author":[{"dropping-particle":"","family":"Alves","given":"Rômulo Romeu Nóbrega","non-dropping-particle":"","parse-names":false,"suffix":""},{"dropping-particle":"","family":"Souto","given":"Wedson Medeiros Silva","non-dropping-particle":"","parse-names":false,"suffix":""},{"dropping-particle":"","family":"Fernandes-Ferreira","given":"Hugo","non-dropping-particle":"","parse-names":false,"suffix":""},{"dropping-particle":"","family":"Bezerra","given":"Dandara Monalisa Mariz","non-dropping-particle":"","parse-names":false,"suffix":""},{"dropping-particle":"","family":"Barboza","given":"Raynner Rilke Duarte","non-dropping-particle":"","parse-names":false,"suffix":""},{"dropping-particle":"","family":"Vieira","given":"Washington Luiz Silva","non-dropping-particle":"","parse-names":false,"suffix":""}],"container-title":"Ethnozoology Animals in our Lives","id":"ITEM-3","issued":{"date-parts":[["2018"]]},"number-of-pages":"95-118","publisher":"Elsevier Inc.","title":"The Importance of Hunting in Human Societies","type":"book"},"uris":["http://www.mendeley.com/documents/?uuid=3eaa5dfa-a856-4525-bd6f-657fc4b48a23"]}],"mendeley":{"formattedCitation":"(Hirons &lt;i&gt;et al.&lt;/i&gt; 2016; Albert &lt;i&gt;et al.&lt;/i&gt; 2018; Alves &lt;i&gt;et al.&lt;/i&gt; 2018)","plainTextFormattedCitation":"(Hirons et al. 2016; Albert et al. 2018; Alves et al. 2018)","previouslyFormattedCitation":"(Hirons &lt;i&gt;et al.&lt;/i&gt; 2016; Albert &lt;i&gt;et al.&lt;/i&gt; 2018; Alves &lt;i&gt;et al.&lt;/i&gt; 2018)"},"properties":{"noteIndex":0},"schema":"https://github.com/citation-style-language/schema/raw/master/csl-citation.json"}</w:instrText>
-      </w:r>
-      <w:r>
-        <w:rPr>
-          <w:rFonts w:ascii="SFRM1095" w:hAnsi="SFRM1095" w:cs="SFRM1095"/>
-        </w:rPr>
-        <w:fldChar w:fldCharType="separate"/>
-      </w:r>
-      <w:r>
-        <w:rPr>
-          <w:rFonts w:ascii="SFRM1095" w:hAnsi="SFRM1095" w:cs="SFRM1095"/>
-          <w:noProof/>
-        </w:rPr>
-        <w:t xml:space="preserve">(Hirons </w:t>
-      </w:r>
-      <w:r>
-        <w:rPr>
-          <w:rFonts w:ascii="SFRM1095" w:hAnsi="SFRM1095" w:cs="SFRM1095"/>
-          <w:i/>
-          <w:noProof/>
-        </w:rPr>
-        <w:t>et al.</w:t>
-      </w:r>
-      <w:r>
-        <w:rPr>
-          <w:rFonts w:ascii="SFRM1095" w:hAnsi="SFRM1095" w:cs="SFRM1095"/>
-          <w:noProof/>
-        </w:rPr>
-        <w:t xml:space="preserve"> 2016; Albert </w:t>
-      </w:r>
-      <w:r>
-        <w:rPr>
-          <w:rFonts w:ascii="SFRM1095" w:hAnsi="SFRM1095" w:cs="SFRM1095"/>
-          <w:i/>
-          <w:noProof/>
-        </w:rPr>
-        <w:t>et al.</w:t>
-      </w:r>
-      <w:r>
-        <w:rPr>
-          <w:rFonts w:ascii="SFRM1095" w:hAnsi="SFRM1095" w:cs="SFRM1095"/>
-          <w:noProof/>
-        </w:rPr>
-        <w:t xml:space="preserve"> 2018; Alves </w:t>
-      </w:r>
-      <w:r>
-        <w:rPr>
-          <w:rFonts w:ascii="SFRM1095" w:hAnsi="SFRM1095" w:cs="SFRM1095"/>
-          <w:i/>
-          <w:noProof/>
-        </w:rPr>
-        <w:t>et al.</w:t>
-      </w:r>
-      <w:r>
-        <w:rPr>
-          <w:rFonts w:ascii="SFRM1095" w:hAnsi="SFRM1095" w:cs="SFRM1095"/>
-          <w:noProof/>
-        </w:rPr>
-        <w:t xml:space="preserve"> 2018)</w:t>
-      </w:r>
-      <w:r>
-        <w:rPr>
-          <w:rFonts w:ascii="SFRM1095" w:hAnsi="SFRM1095" w:cs="SFRM1095"/>
-        </w:rPr>
-        <w:fldChar w:fldCharType="end"/>
-      </w:r>
-      <w:r>
-        <w:rPr>
-          <w:rFonts w:ascii="SFRM1095" w:hAnsi="SFRM1095" w:cs="SFRM1095"/>
-        </w:rPr>
-        <w:t xml:space="preserve">, </w:t>
-      </w:r>
-      <w:commentRangeStart w:id="68"/>
-      <w:commentRangeStart w:id="69"/>
-      <w:r>
-        <w:rPr>
-          <w:rFonts w:ascii="SFRM1095" w:hAnsi="SFRM1095" w:cs="SFRM1095"/>
-        </w:rPr>
-        <w:t xml:space="preserve">and </w:t>
-      </w:r>
-      <w:r>
-        <w:rPr>
-          <w:rFonts w:ascii="SFRM1095" w:hAnsi="SFRM1095" w:cs="SFRM1095"/>
-        </w:rPr>
-        <w:t xml:space="preserve">feature </w:t>
-      </w:r>
-      <w:r>
-        <w:rPr>
-          <w:rFonts w:ascii="SFRM1095" w:hAnsi="SFRM1095" w:cs="SFRM1095"/>
-        </w:rPr>
         <w:t>among the most charismatic species</w:t>
       </w:r>
-      <w:commentRangeEnd w:id="68"/>
+      <w:commentRangeEnd w:id="41"/>
       <w:r>
         <w:rPr>
           <w:rStyle w:val="CommentReference"/>
         </w:rPr>
-        <w:commentReference w:id="68"/>
-      </w:r>
-      <w:commentRangeEnd w:id="69"/>
+        <w:commentReference w:id="41"/>
+      </w:r>
+      <w:commentRangeEnd w:id="42"/>
       <w:r>
         <w:rPr>
           <w:rStyle w:val="CommentReference"/>
         </w:rPr>
-        <w:commentReference w:id="69"/>
+        <w:commentReference w:id="42"/>
       </w:r>
       <w:r>
         <w:rPr>
@@ -7474,9 +7151,6 @@
         <w:t>. Although climate change is not the principal driver of current population declines</w:t>
       </w:r>
       <w:r>
-        <w:t xml:space="preserve"> at present</w:t>
-      </w:r>
-      <w:r>
         <w:t xml:space="preserve"> </w:t>
       </w:r>
       <w:r>
@@ -7609,57 +7283,123 @@
       <w:r>
         <w:t xml:space="preserve"> </w:t>
       </w:r>
-      <w:ins w:id="70" w:author="Adrienne Etard" w:date="2022-05-07T17:42:00Z">
-        <w:r>
-          <w:t>Further</w:t>
-        </w:r>
-      </w:ins>
-      <w:ins w:id="71" w:author="Adrienne Etard" w:date="2022-05-07T17:49:00Z">
-        <w:r>
-          <w:t>,</w:t>
-        </w:r>
-      </w:ins>
-      <w:ins w:id="72" w:author="Adrienne Etard" w:date="2022-05-07T17:42:00Z">
-        <w:r>
-          <w:t xml:space="preserve"> despite having been well sampled</w:t>
-        </w:r>
-      </w:ins>
-      <w:ins w:id="73" w:author="Adrienne Etard" w:date="2022-05-07T17:49:00Z">
-        <w:r>
-          <w:t xml:space="preserve"> and </w:t>
-        </w:r>
-        <w:proofErr w:type="spellStart"/>
-        <w:r>
-          <w:t>well studied</w:t>
-        </w:r>
-        <w:proofErr w:type="spellEnd"/>
-        <w:r>
-          <w:t>,</w:t>
-        </w:r>
-      </w:ins>
-      <w:ins w:id="74" w:author="Adrienne Etard" w:date="2022-05-07T17:42:00Z">
-        <w:r>
-          <w:t xml:space="preserve"> </w:t>
-        </w:r>
-      </w:ins>
-      <w:ins w:id="75" w:author="Adrienne Etard" w:date="2022-05-07T17:50:00Z">
-        <w:r>
-          <w:t xml:space="preserve">there remain and well as </w:t>
-        </w:r>
-        <w:proofErr w:type="spellStart"/>
-        <w:r>
-          <w:t>biaes</w:t>
-        </w:r>
-        <w:proofErr w:type="spellEnd"/>
-        <w:r>
-          <w:t xml:space="preserve"> n </w:t>
-        </w:r>
-      </w:ins>
-      <w:ins w:id="76" w:author="Adrienne Etard" w:date="2022-05-07T17:43:00Z">
-        <w:r>
-          <w:t>.</w:t>
-        </w:r>
-      </w:ins>
+      <w:r>
+        <w:t>Further</w:t>
+      </w:r>
+      <w:r>
+        <w:t>,</w:t>
+      </w:r>
+      <w:r>
+        <w:t xml:space="preserve"> despite having been well sampled</w:t>
+      </w:r>
+      <w:r>
+        <w:t xml:space="preserve"> and studied</w:t>
+      </w:r>
+      <w:r>
+        <w:t xml:space="preserve"> compared to other groups</w:t>
+      </w:r>
+      <w:r>
+        <w:t>,</w:t>
+      </w:r>
+      <w:r>
+        <w:t xml:space="preserve"> </w:t>
+      </w:r>
+      <w:r>
+        <w:t xml:space="preserve">there </w:t>
+      </w:r>
+      <w:r>
+        <w:t xml:space="preserve">still </w:t>
+      </w:r>
+      <w:r>
+        <w:t>remain</w:t>
+      </w:r>
+      <w:r>
+        <w:t xml:space="preserve"> important gaps and </w:t>
+      </w:r>
+      <w:r>
+        <w:t xml:space="preserve"> </w:t>
+      </w:r>
+      <w:r>
+        <w:t>biases in our</w:t>
+      </w:r>
+      <w:r>
+        <w:t xml:space="preserve"> ecological</w:t>
+      </w:r>
+      <w:r>
+        <w:t xml:space="preserve"> </w:t>
+      </w:r>
+      <w:r>
+        <w:t>knowledge</w:t>
+      </w:r>
+      <w:r>
+        <w:t xml:space="preserve"> of </w:t>
+      </w:r>
+      <w:r>
+        <w:t xml:space="preserve">terrestrial vertebrates </w:t>
+      </w:r>
+      <w:r>
+        <w:t xml:space="preserve">and of their responses to human threats </w:t>
+      </w:r>
+      <w:r>
+        <w:fldChar w:fldCharType="begin" w:fldLock="1"/>
+      </w:r>
+      <w:r>
+        <w:instrText>ADDIN CSL_CITATION {"citationItems":[{"id":"ITEM-1","itemData":{"DOI":"10.1371/journal.pbio.3001336","ISBN":"1111111111","ISSN":"15457885","PMID":"34383738","abstract":"AU Conserving: Pleaseconfirmthatallheadinglevelsarerepresentedcorrectly and managing biodiversity in the face of ongoing: global change requires sufficient evidence to assess status and trends of species distributions. Here, we propose novel indicators of biodiversity data coverage and sampling effectiveness and analyze national trajectories in closing spatiotemporal knowledge gaps for terrestrial vertebrates (1950 to 2019). Despite a rapid rise in data coverage, particularly in the last 2 decades, strong geographic and taxonomic biases persist. For some taxa and regions, a tremendous growth in records failed to directly translate into newfound knowledge due to a sharp decline in sampling effectiveness. However, we found that a nation’s coverage was stronger for species for which it holds greater stewardship. As countries under the post-2020 Global Biodiversity Framework renew their commitments to an improved, rigorous biodiversity knowledge base, our findings highlight opportunities for international collaboration to close critical information gaps.","author":[{"dropping-particle":"","family":"Oliver","given":"Ruth Y.","non-dropping-particle":"","parse-names":false,"suffix":""},{"dropping-particle":"","family":"Meyer","given":"Carsten","non-dropping-particle":"","parse-names":false,"suffix":""},{"dropping-particle":"","family":"Ranipeta","given":"Ajay","non-dropping-particle":"","parse-names":false,"suffix":""},{"dropping-particle":"","family":"Winner","given":"Kevin","non-dropping-particle":"","parse-names":false,"suffix":""},{"dropping-particle":"","family":"Jetz","given":"Walter","non-dropping-particle":"","parse-names":false,"suffix":""}],"container-title":"PLoS Biology","id":"ITEM-1","issue":"8","issued":{"date-parts":[["2021"]]},"page":"1-14","title":"Global and national trends, gaps, and opportunities in documenting and monitoring species distributions","type":"article-journal","volume":"19"},"uris":["http://www.mendeley.com/documents/?uuid=d7896795-1fbd-4653-89ab-af706c418814"]},{"id":"ITEM-2","itemData":{"DOI":"10.1016/j.biocon.2016.03.009","ISSN":"00063207","abstract":"Reptiles represent the world's most diverse group of terrestrial vertebrates (~ 10,300 recognized species). Knowledge of their conservation status, however, lags behind that of birds, mammals and amphibians. Only ~ 40% of the world's reptile species have had their conservation status assessed by the IUCN, and detailed analysis of extinction risk has been limited to a subset of 1500 species. Using lizards (Sauria and Amphisbaenia), the most diverse group of reptiles, we investigated whether biases in distribution, ecology, life-history and taxonomy exist in the species that have been assessed to date by the IUCN. Our results highlight that only 36% of the ~ 6300 described lizard species have had their conservation status assessed. Whilst data deficiency is a key concern in lizards (16% of assessed species), the large number of non-assessed species (~ 4000 species) represents a larger and more pressing issue. Accentuating this ‘assessment gap’ is the fact that biases exist in the subset of lizard species that have been assessed by the IUCN. Australia and Asia, as well as tropical areas in general, were the least assessed regions. Assessed lizard species were more likely to have larger body and clutch sizes, broader distributional and elevational ranges, occur at more northerly latitudes, and have a viviparous mode of reproduction. Some evidence suggests that they also tend to be diurnal, surface active, and with developed limbs. The level of assessment also differed significantly among lizard families and higher taxa. We recommend the implementation of an integrated approach to bridge the ‘assessment gap’ in lizards, involving regional and taxon-specific working groups associated with the IUCN's Global Reptile Assessment, predictive modelling, enhanced knowledge of lizard distribution and biology, and improved taxonomic methods.","author":[{"dropping-particle":"","family":"Meiri","given":"Shai","non-dropping-particle":"","parse-names":false,"suffix":""},{"dropping-particle":"","family":"Chapple","given":"David G.","non-dropping-particle":"","parse-names":false,"suffix":""}],"container-title":"Biological Conservation","id":"ITEM-2","issued":{"date-parts":[["2016"]]},"page":"6-15","publisher":"Elsevier Ltd","title":"Biases in the current knowledge of threat status in lizards, and bridging the ‘assessment gap’","type":"article-journal","volume":"204"},"uris":["http://www.mendeley.com/documents/?uuid=1f63a042-45e0-4364-9dfc-139e1716bb7b"]},{"id":"ITEM-3","itemData":{"DOI":"10.1038/ncomms9221","ISSN":"20411723","PMID":"26348291","abstract":"Gaps in digital accessible information (DAI) on species distributions hamper prospects of safeguarding biodiversity and ecosystem services, and addressing central ecological and evolutionary questions. Achieving international targets on biodiversity knowledge requires that information gaps be identified and actions prioritized. Integrating 157 million point records and distribution maps for 21,170 terrestrial vertebrate species, we find that outside a few well-sampled regions, DAI on point occurrences provides very limited and spatially biased inventories of species. Surprisingly, many large, emerging economies are even more under-represented in global DAI than species-rich, developing countries in the tropics. Multi-model inference reveals that completeness is mainly limited by distance to researchers, locally available research funding and participation in data-sharing networks, rather than transportation infrastructure, or size and funding of Western data contributors as often assumed. Our results highlight the urgent need for integrating non-Western data sources and intensifying cooperation to more effectively address societal biodiversity information needs.","author":[{"dropping-particle":"","family":"Meyer","given":"Carsten","non-dropping-particle":"","parse-names":false,"suffix":""},{"dropping-particle":"","family":"Kreft","given":"Holger","non-dropping-particle":"","parse-names":false,"suffix":""},{"dropping-particle":"","family":"Guralnick","given":"Robert","non-dropping-particle":"","parse-names":false,"suffix":""},{"dropping-particle":"","family":"Jetz","given":"Walter","non-dropping-particle":"","parse-names":false,"suffix":""}],"container-title":"Nature Communications","id":"ITEM-3","issued":{"date-parts":[["2015"]]},"publisher":"Nature Publishing Group","title":"Global priorities for an effective information basis of biodiversity distributions","type":"article-journal","volume":"6"},"uris":["http://www.mendeley.com/documents/?uuid=96c352d5-7015-4026-bfd1-a545db9482cb"]},{"id":"ITEM-4","itemData":{"DOI":"10.1002/ece3.2692","ISSN":"20457758","PMID":"28168020","abstract":"Understanding the responses of biodiversity to drivers of change and the effects of biodiversity on ecosystem properties and ecosystem services is a key challenge in the context of global environmental change. We performed a systematic review and meta- analysis of the scientific literature linking direct drivers of change and ecosystem services via functional traits of three taxonomic groups (vegetation, invertebrates, and vertebrates) to: (1) uncover trends and research biases in this field; and (2) synthesize existing empirical evidence. Our results show the existence of important biases in published studies related to ecosystem types, taxonomic groups, direct drivers of change, ecosystem services, geographical range, and the spatial scale of analysis. We found multiple evidence of links between drivers and services mediated by functional traits, particularly between land- use changes and regulating services in vegetation and invertebrates. Seventy- five functional traits were recorded in our sample. However, few of these functional traits were repeatedly found to be associated with both the species responses to direct drivers of change (response traits) and the species effects on the provision of ecosystem services (effect traits). Our results highlight the existence of potential “key functional traits,” understood as those that have the capacity to influence the provision of multiple ecosystem services, while responding to specific drivers of change, across a variety of systems and organisms. Identifying “key functional traits” would help to develop robust indicator systems to monitor changes in biodiversity and their effects on ecosystem functioning and ecosystem services supply.","author":[{"dropping-particle":"","family":"Hevia","given":"Violeta","non-dropping-particle":"","parse-names":false,"suffix":""},{"dropping-particle":"","family":"Martín-López","given":"Berta","non-dropping-particle":"","parse-names":false,"suffix":""},{"dropping-particle":"","family":"Palomo","given":"Sara","non-dropping-particle":"","parse-names":false,"suffix":""},{"dropping-particle":"","family":"García-Llorente","given":"Marina","non-dropping-particle":"","parse-names":false,"suffix":""},{"dropping-particle":"","family":"Bello","given":"Francesco","non-dropping-particle":"de","parse-names":false,"suffix":""},{"dropping-particle":"","family":"González","given":"José A.","non-dropping-particle":"","parse-names":false,"suffix":""}],"container-title":"Ecology and Evolution","id":"ITEM-4","issued":{"date-parts":[["2017"]]},"note":"Aim: Using metanalysis: synthetize empirical evidence on the effect of drivers of change on ecosystem services mediated by functional traits \n\nLinking drivers of change to traits and ecosysyem services/functions and analysing the biaises in published studies\n\n- Recent research field, with exponential increases in number of papers\n- ecosystem types most studied = agroecosystems, forests, drylands\n- scale: mostly local and national\n- geographic bias towards Europe, North America and Oceania\n- most studied taxonomic groups: vegetation and insects\n- most studied driver: land-use\n- most studied services: regulating services and provisioning services \n- most frequent traits: size, diet, habitat dependency, dispersal activity and growth form for vegetation\n- for vertebrates, few studies have linked functional traits to ecosystem properties","title":"Trait-based approaches to analyze links between the drivers of change and ecosystem services: Synthesizing existing evidence and future challenges","type":"article"},"uris":["http://www.mendeley.com/documents/?uuid=ed9864c8-bf62-4783-89a8-de646b04fbff"]}],"mendeley":{"formattedCitation":"(Meyer &lt;i&gt;et al.&lt;/i&gt; 2015; Meiri &amp; Chapple 2016; Hevia &lt;i&gt;et al.&lt;/i&gt; 2017; Oliver &lt;i&gt;et al.&lt;/i&gt; 2021)","plainTextFormattedCitation":"(Meyer et al. 2015; Meiri &amp; Chapple 2016; Hevia et al. 2017; Oliver et al. 2021)","previouslyFormattedCitation":"(Meyer &lt;i&gt;et al.&lt;/i&gt; 2015; Meiri &amp; Chapple 2016; Hevia &lt;i&gt;et al.&lt;/i&gt; 2017; Oliver &lt;i&gt;et al.&lt;/i&gt; 2021)"},"properties":{"noteIndex":0},"schema":"https://github.com/citation-style-language/schema/raw/master/csl-citation.json"}</w:instrText>
+      </w:r>
+      <w:r>
+        <w:fldChar w:fldCharType="separate"/>
+      </w:r>
+      <w:r>
+        <w:rPr>
+          <w:noProof/>
+        </w:rPr>
+        <w:t xml:space="preserve">(Meyer </w:t>
+      </w:r>
+      <w:r>
+        <w:rPr>
+          <w:i/>
+          <w:noProof/>
+        </w:rPr>
+        <w:t>et al.</w:t>
+      </w:r>
+      <w:r>
+        <w:rPr>
+          <w:noProof/>
+        </w:rPr>
+        <w:t xml:space="preserve"> 2015; Meiri &amp; Chapple 2016; Hevia </w:t>
+      </w:r>
+      <w:r>
+        <w:rPr>
+          <w:i/>
+          <w:noProof/>
+        </w:rPr>
+        <w:t>et al.</w:t>
+      </w:r>
+      <w:r>
+        <w:rPr>
+          <w:noProof/>
+        </w:rPr>
+        <w:t xml:space="preserve"> 2017; Oliver </w:t>
+      </w:r>
+      <w:r>
+        <w:rPr>
+          <w:i/>
+          <w:noProof/>
+        </w:rPr>
+        <w:t>et al.</w:t>
+      </w:r>
+      <w:r>
+        <w:rPr>
+          <w:noProof/>
+        </w:rPr>
+        <w:t xml:space="preserve"> 2021)</w:t>
+      </w:r>
+      <w:r>
+        <w:fldChar w:fldCharType="end"/>
+      </w:r>
+      <w:r>
+        <w:t>.</w:t>
+      </w:r>
     </w:p>
     <w:p>
       <w:pPr>
@@ -8059,12 +7799,12 @@
     <w:p>
       <w:pPr>
         <w:rPr>
-          <w:ins w:id="77" w:author="Etard, Adrienne" w:date="2022-05-09T14:57:00Z"/>
-          <w:i/>
-          <w:iCs/>
-        </w:rPr>
-      </w:pPr>
-      <w:ins w:id="78" w:author="Etard, Adrienne" w:date="2022-05-09T14:58:00Z">
+          <w:ins w:id="43" w:author="Etard, Adrienne" w:date="2022-05-09T14:57:00Z"/>
+          <w:i/>
+          <w:iCs/>
+        </w:rPr>
+      </w:pPr>
+      <w:ins w:id="44" w:author="Etard, Adrienne" w:date="2022-05-09T14:58:00Z">
         <w:r>
           <w:rPr>
             <w:i/>
@@ -8073,7 +7813,7 @@
           <w:t>Life-history and dietary t</w:t>
         </w:r>
       </w:ins>
-      <w:ins w:id="79" w:author="Etard, Adrienne" w:date="2022-05-09T14:57:00Z">
+      <w:ins w:id="45" w:author="Etard, Adrienne" w:date="2022-05-09T14:57:00Z">
         <w:r>
           <w:rPr>
             <w:i/>
@@ -8086,12 +7826,12 @@
     <w:p>
       <w:pPr>
         <w:rPr>
-          <w:del w:id="80" w:author="Etard, Adrienne" w:date="2022-05-09T14:57:00Z"/>
-          <w:i/>
-          <w:iCs/>
-        </w:rPr>
-      </w:pPr>
-      <w:del w:id="81" w:author="Etard, Adrienne" w:date="2022-05-09T14:57:00Z">
+          <w:del w:id="46" w:author="Etard, Adrienne" w:date="2022-05-09T14:57:00Z"/>
+          <w:i/>
+          <w:iCs/>
+        </w:rPr>
+      </w:pPr>
+      <w:del w:id="47" w:author="Etard, Adrienne" w:date="2022-05-09T14:57:00Z">
         <w:r>
           <w:rPr>
             <w:i/>
@@ -8127,7 +7867,7 @@
         <w:spacing w:line="276" w:lineRule="auto"/>
         <w:jc w:val="both"/>
         <w:rPr>
-          <w:ins w:id="82" w:author="Adrienne Etard" w:date="2022-05-07T18:04:00Z"/>
+          <w:ins w:id="48" w:author="Adrienne Etard" w:date="2022-05-07T18:04:00Z"/>
         </w:rPr>
       </w:pPr>
       <w:r>
@@ -8274,12 +8014,12 @@
         <w:spacing w:line="276" w:lineRule="auto"/>
         <w:jc w:val="both"/>
         <w:rPr>
-          <w:ins w:id="83" w:author="Etard, Adrienne" w:date="2022-05-09T14:58:00Z"/>
-          <w:i/>
-          <w:iCs/>
-        </w:rPr>
-      </w:pPr>
-      <w:ins w:id="84" w:author="Etard, Adrienne" w:date="2022-05-09T14:58:00Z">
+          <w:ins w:id="49" w:author="Etard, Adrienne" w:date="2022-05-09T14:58:00Z"/>
+          <w:i/>
+          <w:iCs/>
+        </w:rPr>
+      </w:pPr>
+      <w:ins w:id="50" w:author="Etard, Adrienne" w:date="2022-05-09T14:58:00Z">
         <w:r>
           <w:rPr>
             <w:i/>
@@ -8301,24 +8041,24 @@
         <w:spacing w:line="276" w:lineRule="auto"/>
         <w:jc w:val="both"/>
         <w:rPr>
-          <w:ins w:id="85" w:author="Adrienne Etard" w:date="2022-05-07T18:04:00Z"/>
-        </w:rPr>
-      </w:pPr>
-      <w:commentRangeStart w:id="86"/>
+          <w:ins w:id="51" w:author="Adrienne Etard" w:date="2022-05-07T18:04:00Z"/>
+        </w:rPr>
+      </w:pPr>
+      <w:commentRangeStart w:id="52"/>
       <w:r>
         <w:t>Among studies focused on land-use change</w:t>
       </w:r>
-      <w:commentRangeEnd w:id="86"/>
+      <w:commentRangeEnd w:id="52"/>
       <w:r>
         <w:rPr>
           <w:rStyle w:val="CommentReference"/>
         </w:rPr>
-        <w:commentReference w:id="86"/>
+        <w:commentReference w:id="52"/>
       </w:r>
       <w:r>
         <w:t xml:space="preserve">, empirical evidence linking traits and biodiversity responses rely mostly on </w:t>
       </w:r>
-      <w:commentRangeStart w:id="87"/>
+      <w:commentRangeStart w:id="53"/>
       <w:r>
         <w:t xml:space="preserve">(1) functional diversity indices to evaluate the effects of land-use disturbance on the functional composition of local assemblages </w:t>
       </w:r>
@@ -8361,17 +8101,18 @@
       <w:r>
         <w:fldChar w:fldCharType="end"/>
       </w:r>
-      <w:commentRangeEnd w:id="87"/>
+      <w:commentRangeEnd w:id="53"/>
       <w:r>
         <w:rPr>
           <w:rStyle w:val="CommentReference"/>
         </w:rPr>
-        <w:commentReference w:id="87"/>
+        <w:commentReference w:id="53"/>
       </w:r>
       <w:r>
         <w:t xml:space="preserve">. Correlative trait-based approaches have also been used to understand species responses to climate change (with studies focusing on explaining interspecific variation in past or projected range shifts with traits </w:t>
       </w:r>
       <w:r>
+        <w:lastRenderedPageBreak/>
         <w:fldChar w:fldCharType="begin" w:fldLock="1"/>
       </w:r>
       <w:r>
@@ -8392,16 +8133,16 @@
       <w:r>
         <w:t xml:space="preserve">; and </w:t>
       </w:r>
-      <w:commentRangeStart w:id="88"/>
+      <w:commentRangeStart w:id="54"/>
       <w:r>
         <w:t>with range-filling approaches</w:t>
       </w:r>
-      <w:commentRangeEnd w:id="88"/>
+      <w:commentRangeEnd w:id="54"/>
       <w:r>
         <w:rPr>
           <w:rStyle w:val="CommentReference"/>
         </w:rPr>
-        <w:commentReference w:id="88"/>
+        <w:commentReference w:id="54"/>
       </w:r>
       <w:r>
         <w:t xml:space="preserve"> </w:t>
@@ -8443,10 +8184,9 @@
           <w:iCs/>
           <w:highlight w:val="yellow"/>
         </w:rPr>
-        <w:lastRenderedPageBreak/>
         <w:t>Using p</w:t>
       </w:r>
-      <w:commentRangeStart w:id="89"/>
+      <w:commentRangeStart w:id="55"/>
       <w:r>
         <w:rPr>
           <w:i/>
@@ -8455,14 +8195,14 @@
         </w:rPr>
         <w:t>hysiological traits to understand</w:t>
       </w:r>
-      <w:commentRangeEnd w:id="89"/>
+      <w:commentRangeEnd w:id="55"/>
       <w:r>
         <w:rPr>
           <w:rStyle w:val="CommentReference"/>
           <w:i/>
           <w:iCs/>
         </w:rPr>
-        <w:commentReference w:id="89"/>
+        <w:commentReference w:id="55"/>
       </w:r>
       <w:r>
         <w:rPr>
@@ -8598,7 +8338,7 @@
       <w:r>
         <w:t xml:space="preserve">, and have mostly focused on single vertebrate classes or sub-taxa within particular classes. Thus, </w:t>
       </w:r>
-      <w:commentRangeStart w:id="90"/>
+      <w:commentRangeStart w:id="56"/>
       <w:r>
         <w:t xml:space="preserve">although </w:t>
       </w:r>
@@ -8611,12 +8351,12 @@
         </w:rPr>
         <w:t>whether the effects of such traits can be generalised geographically and taxonomically remains largely uncertain, emphasising the need for global comparative assessments of the relationships between traits and species responses to human threats.</w:t>
       </w:r>
-      <w:commentRangeEnd w:id="90"/>
+      <w:commentRangeEnd w:id="56"/>
       <w:r>
         <w:rPr>
           <w:rStyle w:val="CommentReference"/>
         </w:rPr>
-        <w:commentReference w:id="90"/>
+        <w:commentReference w:id="56"/>
       </w:r>
       <w:r>
         <w:rPr>
@@ -8703,14 +8443,7 @@
         <w:rPr>
           <w:lang w:eastAsia="en-GB"/>
         </w:rPr>
-        <w:t xml:space="preserve">species are at most risk from global </w:t>
-      </w:r>
-      <w:proofErr w:type="gramStart"/>
-      <w:r>
-        <w:rPr>
-          <w:lang w:eastAsia="en-GB"/>
-        </w:rPr>
-        <w:t>changes</w:t>
+        <w:t>species are at most risk from global changes</w:t>
       </w:r>
       <w:r>
         <w:rPr>
@@ -8722,14 +8455,7 @@
         <w:rPr>
           <w:lang w:eastAsia="en-GB"/>
         </w:rPr>
-        <w:t xml:space="preserve"> and</w:t>
-      </w:r>
-      <w:proofErr w:type="gramEnd"/>
-      <w:r>
-        <w:rPr>
-          <w:lang w:eastAsia="en-GB"/>
-        </w:rPr>
-        <w:t xml:space="preserve"> may be useful to the prioritisation of conservation efforts. </w:t>
+        <w:t xml:space="preserve"> and may be useful to the prioritisation of conservation efforts. </w:t>
       </w:r>
       <w:r>
         <w:rPr>
@@ -8930,20 +8656,20 @@
       <w:r>
         <w:t xml:space="preserve"> to climate change</w:t>
       </w:r>
-      <w:del w:id="91" w:author="Adrienne Etard" w:date="2022-05-07T17:56:00Z">
+      <w:del w:id="57" w:author="Adrienne Etard" w:date="2022-05-07T17:56:00Z">
         <w:r>
           <w:delText xml:space="preserve"> (</w:delText>
         </w:r>
-        <w:commentRangeStart w:id="92"/>
+        <w:commentRangeStart w:id="58"/>
         <w:r>
           <w:delText>which would require to integrate considerations of species exposure to climate change</w:delText>
         </w:r>
-        <w:commentRangeEnd w:id="92"/>
+        <w:commentRangeEnd w:id="58"/>
         <w:r>
           <w:rPr>
             <w:rStyle w:val="CommentReference"/>
           </w:rPr>
-          <w:commentReference w:id="92"/>
+          <w:commentReference w:id="58"/>
         </w:r>
         <w:r>
           <w:delText xml:space="preserve">; </w:delText>
@@ -9034,13 +8760,8 @@
         <w:t>s</w:t>
       </w:r>
       <w:r>
-        <w:t xml:space="preserve"> to disentangle the effects of climate change from that of other drivers of change over the considered </w:t>
-      </w:r>
-      <w:proofErr w:type="gramStart"/>
-      <w:r>
-        <w:t>time period</w:t>
-      </w:r>
-      <w:proofErr w:type="gramEnd"/>
+        <w:t xml:space="preserve"> to disentangle the effects of climate change from that of other drivers of change over the considered time period</w:t>
+      </w:r>
       <w:r>
         <w:t>, and</w:t>
       </w:r>
@@ -9188,6 +8909,7 @@
           <w:i/>
           <w:iCs/>
         </w:rPr>
+        <w:lastRenderedPageBreak/>
         <w:t>Detailed a</w:t>
       </w:r>
       <w:r>
@@ -9202,23 +8924,7 @@
           <w:i/>
           <w:iCs/>
         </w:rPr>
-        <w:t xml:space="preserve">, </w:t>
-      </w:r>
-      <w:proofErr w:type="gramStart"/>
-      <w:r>
-        <w:rPr>
-          <w:i/>
-          <w:iCs/>
-        </w:rPr>
-        <w:t>hypotheses</w:t>
-      </w:r>
-      <w:proofErr w:type="gramEnd"/>
-      <w:r>
-        <w:rPr>
-          <w:i/>
-          <w:iCs/>
-        </w:rPr>
-        <w:t xml:space="preserve"> and outline of the following Chapters</w:t>
+        <w:t>, hypotheses and outline of the following Chapters</w:t>
       </w:r>
     </w:p>
     <w:p>
@@ -9233,7 +8939,6 @@
         <w:rPr>
           <w:lang w:eastAsia="en-GB"/>
         </w:rPr>
-        <w:lastRenderedPageBreak/>
         <w:t xml:space="preserve">The overarching aims of my thesis are to investigate whether species traits </w:t>
       </w:r>
       <w:r>
@@ -9421,35 +9126,21 @@
         <w:rPr>
           <w:lang w:eastAsia="en-GB"/>
         </w:rPr>
-        <w:t xml:space="preserve">an important and </w:t>
-      </w:r>
-      <w:proofErr w:type="gramStart"/>
-      <w:r>
-        <w:rPr>
-          <w:lang w:eastAsia="en-GB"/>
-        </w:rPr>
-        <w:t>necessary prerequisite</w:t>
-      </w:r>
-      <w:proofErr w:type="gramEnd"/>
-      <w:r>
-        <w:rPr>
-          <w:lang w:eastAsia="en-GB"/>
-        </w:rPr>
-        <w:t xml:space="preserve"> to any analysis. In Chapter 2, I </w:t>
-      </w:r>
-      <w:commentRangeStart w:id="93"/>
+        <w:t xml:space="preserve">an important and necessary prerequisite to any analysis. In Chapter 2, I </w:t>
+      </w:r>
+      <w:commentRangeStart w:id="59"/>
       <w:r>
         <w:rPr>
           <w:lang w:eastAsia="en-GB"/>
         </w:rPr>
         <w:t xml:space="preserve">present </w:t>
       </w:r>
-      <w:commentRangeEnd w:id="93"/>
+      <w:commentRangeEnd w:id="59"/>
       <w:r>
         <w:rPr>
           <w:rStyle w:val="CommentReference"/>
         </w:rPr>
-        <w:commentReference w:id="93"/>
+        <w:commentReference w:id="59"/>
       </w:r>
       <w:r>
         <w:rPr>
@@ -9481,39 +9172,25 @@
         </w:rPr>
         <w:t xml:space="preserve">: body mass/size, a proxy for lifespan, litter/clutch size, trophic level, diel activity, habitat breadth, </w:t>
       </w:r>
-      <w:commentRangeStart w:id="94"/>
+      <w:commentRangeStart w:id="60"/>
       <w:r>
         <w:rPr>
           <w:lang w:eastAsia="en-GB"/>
         </w:rPr>
         <w:t>and habitat specialisation</w:t>
       </w:r>
-      <w:commentRangeEnd w:id="94"/>
+      <w:commentRangeEnd w:id="60"/>
       <w:r>
         <w:rPr>
           <w:rStyle w:val="CommentReference"/>
         </w:rPr>
-        <w:commentReference w:id="94"/>
-      </w:r>
-      <w:r>
-        <w:rPr>
-          <w:lang w:eastAsia="en-GB"/>
-        </w:rPr>
-        <w:t xml:space="preserve"> (characterising whether a species </w:t>
-      </w:r>
-      <w:proofErr w:type="gramStart"/>
-      <w:r>
-        <w:rPr>
-          <w:lang w:eastAsia="en-GB"/>
-        </w:rPr>
-        <w:t>is able to</w:t>
-      </w:r>
-      <w:proofErr w:type="gramEnd"/>
-      <w:r>
-        <w:rPr>
-          <w:lang w:eastAsia="en-GB"/>
-        </w:rPr>
-        <w:t xml:space="preserve"> use artificial habitats)</w:t>
+        <w:commentReference w:id="60"/>
+      </w:r>
+      <w:r>
+        <w:rPr>
+          <w:lang w:eastAsia="en-GB"/>
+        </w:rPr>
+        <w:t xml:space="preserve"> (characterising whether a species is able to use artificial habitats)</w:t>
       </w:r>
       <w:r>
         <w:rPr>
@@ -9525,27 +9202,13 @@
         <w:rPr>
           <w:lang w:eastAsia="en-GB"/>
         </w:rPr>
-        <w:t xml:space="preserve"> I am not able to consider intraspecific variation in the data </w:t>
-      </w:r>
-      <w:proofErr w:type="gramStart"/>
-      <w:r>
-        <w:rPr>
-          <w:lang w:eastAsia="en-GB"/>
-        </w:rPr>
-        <w:t>compilation</w:t>
-      </w:r>
-      <w:r>
-        <w:rPr>
-          <w:lang w:eastAsia="en-GB"/>
-        </w:rPr>
-        <w:t>, since</w:t>
-      </w:r>
-      <w:proofErr w:type="gramEnd"/>
-      <w:r>
-        <w:rPr>
-          <w:lang w:eastAsia="en-GB"/>
-        </w:rPr>
-        <w:t xml:space="preserve"> multiple measurements of trait values do not exist for many vertebrate species</w:t>
+        <w:t xml:space="preserve"> I am not able to consider intraspecific variation in the data compilation</w:t>
+      </w:r>
+      <w:r>
+        <w:rPr>
+          <w:lang w:eastAsia="en-GB"/>
+        </w:rPr>
+        <w:t>, since multiple measurements of trait values do not exist for many vertebrate species</w:t>
       </w:r>
       <w:r>
         <w:rPr>
@@ -9569,21 +9232,7 @@
         <w:rPr>
           <w:lang w:eastAsia="en-GB"/>
         </w:rPr>
-        <w:t xml:space="preserve">assesses the availability of the trait data across the terrestrial vertebrate classes, and investigates whether the trait data present global taxonomic, </w:t>
-      </w:r>
-      <w:proofErr w:type="gramStart"/>
-      <w:r>
-        <w:rPr>
-          <w:lang w:eastAsia="en-GB"/>
-        </w:rPr>
-        <w:t>phylogenetic</w:t>
-      </w:r>
-      <w:proofErr w:type="gramEnd"/>
-      <w:r>
-        <w:rPr>
-          <w:lang w:eastAsia="en-GB"/>
-        </w:rPr>
-        <w:t xml:space="preserve"> and spatial biases. On the basis of past work </w:t>
+        <w:t xml:space="preserve">assesses the availability of the trait data across the terrestrial vertebrate classes, and investigates whether the trait data present global taxonomic, phylogenetic and spatial biases. On the basis of past work </w:t>
       </w:r>
       <w:r>
         <w:rPr>
@@ -9661,7 +9310,7 @@
       <w:r>
         <w:t xml:space="preserve">the diversity of species </w:t>
       </w:r>
-      <w:commentRangeStart w:id="95"/>
+      <w:commentRangeStart w:id="61"/>
       <w:r>
         <w:t>trait</w:t>
       </w:r>
@@ -9671,16 +9320,16 @@
       <w:r>
         <w:t xml:space="preserve"> </w:t>
       </w:r>
-      <w:del w:id="96" w:author="Adrienne Etard" w:date="2022-05-06T21:10:00Z">
+      <w:del w:id="62" w:author="Adrienne Etard" w:date="2022-05-06T21:10:00Z">
         <w:r>
           <w:delText>composition</w:delText>
         </w:r>
-        <w:commentRangeEnd w:id="95"/>
+        <w:commentRangeEnd w:id="61"/>
         <w:r>
           <w:rPr>
             <w:rStyle w:val="CommentReference"/>
           </w:rPr>
-          <w:commentReference w:id="95"/>
+          <w:commentReference w:id="61"/>
         </w:r>
         <w:r>
           <w:delText xml:space="preserve"> </w:delText>
@@ -9929,21 +9578,7 @@
         <w:rPr>
           <w:lang w:eastAsia="en-GB"/>
         </w:rPr>
-        <w:t xml:space="preserve">Chapter 3 highlights the effects of land-use change on the functional composition of vertebrate </w:t>
-      </w:r>
-      <w:proofErr w:type="gramStart"/>
-      <w:r>
-        <w:rPr>
-          <w:lang w:eastAsia="en-GB"/>
-        </w:rPr>
-        <w:t>assemblages, but</w:t>
-      </w:r>
-      <w:proofErr w:type="gramEnd"/>
-      <w:r>
-        <w:rPr>
-          <w:lang w:eastAsia="en-GB"/>
-        </w:rPr>
-        <w:t xml:space="preserve"> does not allow </w:t>
+        <w:t xml:space="preserve">Chapter 3 highlights the effects of land-use change on the functional composition of vertebrate assemblages, but does not allow </w:t>
       </w:r>
       <w:r>
         <w:rPr>
@@ -10172,7 +9807,14 @@
         <w:rPr>
           <w:lang w:eastAsia="en-GB"/>
         </w:rPr>
-        <w:t>trait data compiled in Chapter 2</w:t>
+        <w:t xml:space="preserve">trait data compiled </w:t>
+      </w:r>
+      <w:r>
+        <w:rPr>
+          <w:lang w:eastAsia="en-GB"/>
+        </w:rPr>
+        <w:lastRenderedPageBreak/>
+        <w:t>in Chapter 2</w:t>
       </w:r>
       <w:r>
         <w:rPr>
@@ -10271,11 +9913,7 @@
         <w:t>characteristics</w:t>
       </w:r>
       <w:r>
-        <w:t xml:space="preserve"> are </w:t>
-      </w:r>
-      <w:r>
-        <w:lastRenderedPageBreak/>
-        <w:t xml:space="preserve">associated with species land-use responses </w:t>
+        <w:t xml:space="preserve"> are associated with species land-use responses </w:t>
       </w:r>
       <w:r>
         <w:t xml:space="preserve">on the one hand </w:t>
@@ -10307,13 +9945,13 @@
         </w:rPr>
         <w:t xml:space="preserve"> </w:t>
       </w:r>
-      <w:commentRangeStart w:id="97"/>
-      <w:commentRangeEnd w:id="97"/>
+      <w:commentRangeStart w:id="63"/>
+      <w:commentRangeEnd w:id="63"/>
       <w:r>
         <w:rPr>
           <w:rStyle w:val="CommentReference"/>
         </w:rPr>
-        <w:commentReference w:id="97"/>
+        <w:commentReference w:id="63"/>
       </w:r>
       <w:r>
         <w:rPr>
@@ -10327,19 +9965,19 @@
         </w:rPr>
         <w:t xml:space="preserve">across </w:t>
       </w:r>
-      <w:commentRangeStart w:id="98"/>
+      <w:commentRangeStart w:id="64"/>
       <w:r>
         <w:rPr>
           <w:lang w:eastAsia="en-GB"/>
         </w:rPr>
         <w:t xml:space="preserve">terrestrial </w:t>
       </w:r>
-      <w:commentRangeEnd w:id="98"/>
+      <w:commentRangeEnd w:id="64"/>
       <w:r>
         <w:rPr>
           <w:rStyle w:val="CommentReference"/>
         </w:rPr>
-        <w:commentReference w:id="98"/>
+        <w:commentReference w:id="64"/>
       </w:r>
       <w:r>
         <w:rPr>
@@ -10416,19 +10054,19 @@
         </w:rPr>
         <w:t xml:space="preserve">Chapter 5 develops our understanding of the impacts of land-use change on ecosystem functioning </w:t>
       </w:r>
-      <w:commentRangeStart w:id="99"/>
+      <w:commentRangeStart w:id="65"/>
       <w:r>
         <w:rPr>
           <w:lang w:eastAsia="en-GB"/>
         </w:rPr>
         <w:t>by focusing on species energetic requirements</w:t>
       </w:r>
-      <w:commentRangeEnd w:id="99"/>
+      <w:commentRangeEnd w:id="65"/>
       <w:r>
         <w:rPr>
           <w:rStyle w:val="CommentReference"/>
         </w:rPr>
-        <w:commentReference w:id="99"/>
+        <w:commentReference w:id="65"/>
       </w:r>
       <w:r>
         <w:rPr>
@@ -10634,19 +10272,19 @@
         </w:rPr>
         <w:t xml:space="preserve">Assuming that there is less energy available in disturbed land uses, I hypothesize that the assemblage-level energetic requirements of vertebrates are lower in disturbed land uses compared to </w:t>
       </w:r>
-      <w:commentRangeStart w:id="100"/>
+      <w:commentRangeStart w:id="66"/>
       <w:r>
         <w:rPr>
           <w:lang w:eastAsia="en-GB"/>
         </w:rPr>
         <w:t>natural habitats</w:t>
       </w:r>
-      <w:commentRangeEnd w:id="100"/>
+      <w:commentRangeEnd w:id="66"/>
       <w:r>
         <w:rPr>
           <w:rStyle w:val="CommentReference"/>
         </w:rPr>
-        <w:commentReference w:id="100"/>
+        <w:commentReference w:id="66"/>
       </w:r>
       <w:r>
         <w:rPr>
@@ -10654,19 +10292,19 @@
         </w:rPr>
         <w:t xml:space="preserve">, and that species with lower </w:t>
       </w:r>
-      <w:commentRangeStart w:id="101"/>
+      <w:commentRangeStart w:id="67"/>
       <w:r>
         <w:rPr>
           <w:lang w:eastAsia="en-GB"/>
         </w:rPr>
         <w:t>mass-independent energetic requirements</w:t>
       </w:r>
-      <w:commentRangeEnd w:id="101"/>
+      <w:commentRangeEnd w:id="67"/>
       <w:r>
         <w:rPr>
           <w:rStyle w:val="CommentReference"/>
         </w:rPr>
-        <w:commentReference w:id="101"/>
+        <w:commentReference w:id="67"/>
       </w:r>
       <w:r>
         <w:rPr>
@@ -10680,19 +10318,19 @@
         </w:rPr>
         <w:t xml:space="preserve">Chapter 5 highlights the impacts of land-use change on </w:t>
       </w:r>
-      <w:commentRangeStart w:id="102"/>
+      <w:commentRangeStart w:id="68"/>
       <w:r>
         <w:rPr>
           <w:lang w:eastAsia="en-GB"/>
         </w:rPr>
         <w:t>vertebrate community metabolism</w:t>
       </w:r>
-      <w:commentRangeEnd w:id="102"/>
+      <w:commentRangeEnd w:id="68"/>
       <w:r>
         <w:rPr>
           <w:rStyle w:val="CommentReference"/>
         </w:rPr>
-        <w:commentReference w:id="102"/>
+        <w:commentReference w:id="68"/>
       </w:r>
       <w:r>
         <w:rPr>
@@ -11009,15 +10647,7 @@
         <w:jc w:val="both"/>
       </w:pPr>
       <w:r>
-        <w:t xml:space="preserve">In Chapter 2, I collected and released trait data for terrestrial vertebrates. I showed that the availability of the trait data presents taxonomic, </w:t>
-      </w:r>
-      <w:proofErr w:type="gramStart"/>
-      <w:r>
-        <w:t>phylogenetic</w:t>
-      </w:r>
-      <w:proofErr w:type="gramEnd"/>
-      <w:r>
-        <w:t xml:space="preserve"> and spatial biases. By highlighting these gaps, Chapter 2 could help guide future collection efforts.</w:t>
+        <w:t>In Chapter 2, I collected and released trait data for terrestrial vertebrates. I showed that the availability of the trait data presents taxonomic, phylogenetic and spatial biases. By highlighting these gaps, Chapter 2 could help guide future collection efforts.</w:t>
       </w:r>
     </w:p>
     <w:p>
@@ -14850,43 +14480,25 @@
           <w:noProof/>
           <w:szCs w:val="24"/>
         </w:rPr>
-        <w:t xml:space="preserve">Millard, J., Outhwaite, C.L., Kinnersley, R., Freeman, R., Gregory, R.D., Adedoja, O., </w:t>
-      </w:r>
-      <w:r>
-        <w:rPr>
-          <w:rFonts w:ascii="Calibri" w:hAnsi="Calibri" w:cs="Calibri"/>
-          <w:i/>
-          <w:iCs/>
-          <w:noProof/>
-          <w:szCs w:val="24"/>
-        </w:rPr>
-        <w:t>et al.</w:t>
-      </w:r>
-      <w:r>
-        <w:rPr>
-          <w:rFonts w:ascii="Calibri" w:hAnsi="Calibri" w:cs="Calibri"/>
-          <w:noProof/>
-          <w:szCs w:val="24"/>
-        </w:rPr>
-        <w:t xml:space="preserve"> (2021). pollinator biodiversity. </w:t>
-      </w:r>
-      <w:r>
-        <w:rPr>
-          <w:rFonts w:ascii="Calibri" w:hAnsi="Calibri" w:cs="Calibri"/>
-          <w:i/>
-          <w:iCs/>
-          <w:noProof/>
-          <w:szCs w:val="24"/>
-        </w:rPr>
-        <w:t>Nat. Commun.</w:t>
-      </w:r>
-      <w:r>
-        <w:rPr>
-          <w:rFonts w:ascii="Calibri" w:hAnsi="Calibri" w:cs="Calibri"/>
-          <w:noProof/>
-          <w:szCs w:val="24"/>
-        </w:rPr>
-        <w:t>, 1–11.</w:t>
+        <w:t xml:space="preserve">Meiri, S. &amp; Chapple, D.G. (2016). Biases in the current knowledge of threat status in lizards, and bridging the ‘assessment gap.’ </w:t>
+      </w:r>
+      <w:r>
+        <w:rPr>
+          <w:rFonts w:ascii="Calibri" w:hAnsi="Calibri" w:cs="Calibri"/>
+          <w:i/>
+          <w:iCs/>
+          <w:noProof/>
+          <w:szCs w:val="24"/>
+        </w:rPr>
+        <w:t>Biol. Conserv.</w:t>
+      </w:r>
+      <w:r>
+        <w:rPr>
+          <w:rFonts w:ascii="Calibri" w:hAnsi="Calibri" w:cs="Calibri"/>
+          <w:noProof/>
+          <w:szCs w:val="24"/>
+        </w:rPr>
+        <w:t>, 204, 6–15.</w:t>
       </w:r>
     </w:p>
     <w:p>
@@ -14909,41 +14521,7 @@
           <w:noProof/>
           <w:szCs w:val="24"/>
         </w:rPr>
-        <w:t xml:space="preserve">Miller, G., Magee, J., Smith, M., Spooner, N., Baynes, A., Lehman, S., </w:t>
-      </w:r>
-      <w:r>
-        <w:rPr>
-          <w:rFonts w:ascii="Calibri" w:hAnsi="Calibri" w:cs="Calibri"/>
-          <w:i/>
-          <w:iCs/>
-          <w:noProof/>
-          <w:szCs w:val="24"/>
-        </w:rPr>
-        <w:t>et al.</w:t>
-      </w:r>
-      <w:r>
-        <w:rPr>
-          <w:rFonts w:ascii="Calibri" w:hAnsi="Calibri" w:cs="Calibri"/>
-          <w:noProof/>
-          <w:szCs w:val="24"/>
-        </w:rPr>
-        <w:t xml:space="preserve"> (2016). Human predation contributed to the extinction of the Australian megafaunal bird Genyornis newtoni </w:t>
-      </w:r>
-      <w:r>
-        <w:rPr>
-          <w:rFonts w:ascii="Cambria Math" w:hAnsi="Cambria Math" w:cs="Cambria Math"/>
-          <w:noProof/>
-          <w:szCs w:val="24"/>
-        </w:rPr>
-        <w:t>∼</w:t>
-      </w:r>
-      <w:r>
-        <w:rPr>
-          <w:rFonts w:ascii="Calibri" w:hAnsi="Calibri" w:cs="Calibri"/>
-          <w:noProof/>
-          <w:szCs w:val="24"/>
-        </w:rPr>
-        <w:t xml:space="preserve">47 ka. </w:t>
+        <w:t xml:space="preserve">Meyer, C., Kreft, H., Guralnick, R. &amp; Jetz, W. (2015). Global priorities for an effective information basis of biodiversity distributions. </w:t>
       </w:r>
       <w:r>
         <w:rPr>
@@ -14961,7 +14539,7 @@
           <w:noProof/>
           <w:szCs w:val="24"/>
         </w:rPr>
-        <w:t>, 7, 1–7.</w:t>
+        <w:t>, 6.</w:t>
       </w:r>
     </w:p>
     <w:p>
@@ -14984,25 +14562,43 @@
           <w:noProof/>
           <w:szCs w:val="24"/>
         </w:rPr>
-        <w:t xml:space="preserve">Monastersky, R. (2014). Life - a status report. </w:t>
-      </w:r>
-      <w:r>
-        <w:rPr>
-          <w:rFonts w:ascii="Calibri" w:hAnsi="Calibri" w:cs="Calibri"/>
-          <w:i/>
-          <w:iCs/>
-          <w:noProof/>
-          <w:szCs w:val="24"/>
-        </w:rPr>
-        <w:t>Nature</w:t>
-      </w:r>
-      <w:r>
-        <w:rPr>
-          <w:rFonts w:ascii="Calibri" w:hAnsi="Calibri" w:cs="Calibri"/>
-          <w:noProof/>
-          <w:szCs w:val="24"/>
-        </w:rPr>
-        <w:t>, 516, 161.</w:t>
+        <w:t xml:space="preserve">Millard, J., Outhwaite, C.L., Kinnersley, R., Freeman, R., Gregory, R.D., Adedoja, O., </w:t>
+      </w:r>
+      <w:r>
+        <w:rPr>
+          <w:rFonts w:ascii="Calibri" w:hAnsi="Calibri" w:cs="Calibri"/>
+          <w:i/>
+          <w:iCs/>
+          <w:noProof/>
+          <w:szCs w:val="24"/>
+        </w:rPr>
+        <w:t>et al.</w:t>
+      </w:r>
+      <w:r>
+        <w:rPr>
+          <w:rFonts w:ascii="Calibri" w:hAnsi="Calibri" w:cs="Calibri"/>
+          <w:noProof/>
+          <w:szCs w:val="24"/>
+        </w:rPr>
+        <w:t xml:space="preserve"> (2021). pollinator biodiversity. </w:t>
+      </w:r>
+      <w:r>
+        <w:rPr>
+          <w:rFonts w:ascii="Calibri" w:hAnsi="Calibri" w:cs="Calibri"/>
+          <w:i/>
+          <w:iCs/>
+          <w:noProof/>
+          <w:szCs w:val="24"/>
+        </w:rPr>
+        <w:t>Nat. Commun.</w:t>
+      </w:r>
+      <w:r>
+        <w:rPr>
+          <w:rFonts w:ascii="Calibri" w:hAnsi="Calibri" w:cs="Calibri"/>
+          <w:noProof/>
+          <w:szCs w:val="24"/>
+        </w:rPr>
+        <w:t>, 1–11.</w:t>
       </w:r>
     </w:p>
     <w:p>
@@ -15025,25 +14621,59 @@
           <w:noProof/>
           <w:szCs w:val="24"/>
         </w:rPr>
-        <w:t xml:space="preserve">Monastersky, R. (2015). The human age. </w:t>
-      </w:r>
-      <w:r>
-        <w:rPr>
-          <w:rFonts w:ascii="Calibri" w:hAnsi="Calibri" w:cs="Calibri"/>
-          <w:i/>
-          <w:iCs/>
-          <w:noProof/>
-          <w:szCs w:val="24"/>
-        </w:rPr>
-        <w:t>Nature</w:t>
-      </w:r>
-      <w:r>
-        <w:rPr>
-          <w:rFonts w:ascii="Calibri" w:hAnsi="Calibri" w:cs="Calibri"/>
-          <w:noProof/>
-          <w:szCs w:val="24"/>
-        </w:rPr>
-        <w:t>, 519, 144–147.</w:t>
+        <w:t xml:space="preserve">Miller, G., Magee, J., Smith, M., Spooner, N., Baynes, A., Lehman, S., </w:t>
+      </w:r>
+      <w:r>
+        <w:rPr>
+          <w:rFonts w:ascii="Calibri" w:hAnsi="Calibri" w:cs="Calibri"/>
+          <w:i/>
+          <w:iCs/>
+          <w:noProof/>
+          <w:szCs w:val="24"/>
+        </w:rPr>
+        <w:t>et al.</w:t>
+      </w:r>
+      <w:r>
+        <w:rPr>
+          <w:rFonts w:ascii="Calibri" w:hAnsi="Calibri" w:cs="Calibri"/>
+          <w:noProof/>
+          <w:szCs w:val="24"/>
+        </w:rPr>
+        <w:t xml:space="preserve"> (2016). Human predation contributed to the extinction of the Australian megafaunal bird Genyornis newtoni </w:t>
+      </w:r>
+      <w:r>
+        <w:rPr>
+          <w:rFonts w:ascii="Cambria Math" w:hAnsi="Cambria Math" w:cs="Cambria Math"/>
+          <w:noProof/>
+          <w:szCs w:val="24"/>
+        </w:rPr>
+        <w:t>∼</w:t>
+      </w:r>
+      <w:r>
+        <w:rPr>
+          <w:rFonts w:ascii="Calibri" w:hAnsi="Calibri" w:cs="Calibri"/>
+          <w:noProof/>
+          <w:szCs w:val="24"/>
+        </w:rPr>
+        <w:t xml:space="preserve">47 ka. </w:t>
+      </w:r>
+      <w:r>
+        <w:rPr>
+          <w:rFonts w:ascii="Calibri" w:hAnsi="Calibri" w:cs="Calibri"/>
+          <w:i/>
+          <w:iCs/>
+          <w:noProof/>
+          <w:szCs w:val="24"/>
+        </w:rPr>
+        <w:t>Nat. Commun.</w:t>
+      </w:r>
+      <w:r>
+        <w:rPr>
+          <w:rFonts w:ascii="Calibri" w:hAnsi="Calibri" w:cs="Calibri"/>
+          <w:noProof/>
+          <w:szCs w:val="24"/>
+        </w:rPr>
+        <w:t>, 7, 1–7.</w:t>
       </w:r>
     </w:p>
     <w:p>
@@ -15066,25 +14696,25 @@
           <w:noProof/>
           <w:szCs w:val="24"/>
         </w:rPr>
-        <w:t xml:space="preserve">Newbold, T. (2018). Future effects of climate and land-use change on terrestrial vertebrate community diversity under different scenarios. </w:t>
-      </w:r>
-      <w:r>
-        <w:rPr>
-          <w:rFonts w:ascii="Calibri" w:hAnsi="Calibri" w:cs="Calibri"/>
-          <w:i/>
-          <w:iCs/>
-          <w:noProof/>
-          <w:szCs w:val="24"/>
-        </w:rPr>
-        <w:t>Proc. R. Soc. London Ser. B, Biol. Sci.</w:t>
-      </w:r>
-      <w:r>
-        <w:rPr>
-          <w:rFonts w:ascii="Calibri" w:hAnsi="Calibri" w:cs="Calibri"/>
-          <w:noProof/>
-          <w:szCs w:val="24"/>
-        </w:rPr>
-        <w:t>, 20180792.</w:t>
+        <w:t xml:space="preserve">Monastersky, R. (2014). Life - a status report. </w:t>
+      </w:r>
+      <w:r>
+        <w:rPr>
+          <w:rFonts w:ascii="Calibri" w:hAnsi="Calibri" w:cs="Calibri"/>
+          <w:i/>
+          <w:iCs/>
+          <w:noProof/>
+          <w:szCs w:val="24"/>
+        </w:rPr>
+        <w:t>Nature</w:t>
+      </w:r>
+      <w:r>
+        <w:rPr>
+          <w:rFonts w:ascii="Calibri" w:hAnsi="Calibri" w:cs="Calibri"/>
+          <w:noProof/>
+          <w:szCs w:val="24"/>
+        </w:rPr>
+        <w:t>, 516, 161.</w:t>
       </w:r>
     </w:p>
     <w:p>
@@ -15107,43 +14737,25 @@
           <w:noProof/>
           <w:szCs w:val="24"/>
         </w:rPr>
-        <w:t xml:space="preserve">Newbold, T., Adams, G.L., Robles, G.A., Boakes, E.H., Ferreira, G.B., Chapman, A.S.A., </w:t>
-      </w:r>
-      <w:r>
-        <w:rPr>
-          <w:rFonts w:ascii="Calibri" w:hAnsi="Calibri" w:cs="Calibri"/>
-          <w:i/>
-          <w:iCs/>
-          <w:noProof/>
-          <w:szCs w:val="24"/>
-        </w:rPr>
-        <w:t>et al.</w:t>
-      </w:r>
-      <w:r>
-        <w:rPr>
-          <w:rFonts w:ascii="Calibri" w:hAnsi="Calibri" w:cs="Calibri"/>
-          <w:noProof/>
-          <w:szCs w:val="24"/>
-        </w:rPr>
-        <w:t xml:space="preserve"> (2019). Climate and land-use change homogenise terrestrial biodiversity, with consequences for ecosystem functioning and human well-being. </w:t>
-      </w:r>
-      <w:r>
-        <w:rPr>
-          <w:rFonts w:ascii="Calibri" w:hAnsi="Calibri" w:cs="Calibri"/>
-          <w:i/>
-          <w:iCs/>
-          <w:noProof/>
-          <w:szCs w:val="24"/>
-        </w:rPr>
-        <w:t>Emerg. Top. Life Sci.</w:t>
-      </w:r>
-      <w:r>
-        <w:rPr>
-          <w:rFonts w:ascii="Calibri" w:hAnsi="Calibri" w:cs="Calibri"/>
-          <w:noProof/>
-          <w:szCs w:val="24"/>
-        </w:rPr>
-        <w:t>, 3, 207–219.</w:t>
+        <w:t xml:space="preserve">Monastersky, R. (2015). The human age. </w:t>
+      </w:r>
+      <w:r>
+        <w:rPr>
+          <w:rFonts w:ascii="Calibri" w:hAnsi="Calibri" w:cs="Calibri"/>
+          <w:i/>
+          <w:iCs/>
+          <w:noProof/>
+          <w:szCs w:val="24"/>
+        </w:rPr>
+        <w:t>Nature</w:t>
+      </w:r>
+      <w:r>
+        <w:rPr>
+          <w:rFonts w:ascii="Calibri" w:hAnsi="Calibri" w:cs="Calibri"/>
+          <w:noProof/>
+          <w:szCs w:val="24"/>
+        </w:rPr>
+        <w:t>, 519, 144–147.</w:t>
       </w:r>
     </w:p>
     <w:p>
@@ -15166,35 +14778,25 @@
           <w:noProof/>
           <w:szCs w:val="24"/>
         </w:rPr>
-        <w:t xml:space="preserve">Newbold, T., Hudson, L.N., Contu, S., Hill, S.L.L., Beck, J., Liu, Y., </w:t>
-      </w:r>
-      <w:r>
-        <w:rPr>
-          <w:rFonts w:ascii="Calibri" w:hAnsi="Calibri" w:cs="Calibri"/>
-          <w:i/>
-          <w:iCs/>
-          <w:noProof/>
-          <w:szCs w:val="24"/>
-        </w:rPr>
-        <w:t>et al.</w:t>
-      </w:r>
-      <w:r>
-        <w:rPr>
-          <w:rFonts w:ascii="Calibri" w:hAnsi="Calibri" w:cs="Calibri"/>
-          <w:noProof/>
-          <w:szCs w:val="24"/>
-        </w:rPr>
-        <w:t xml:space="preserve"> (2018). Widespread winners and narrow-ranged losers: Land use homogenizes biodiversity in local assemblages worldwide. </w:t>
-      </w:r>
-      <w:r>
-        <w:rPr>
-          <w:rFonts w:ascii="Calibri" w:hAnsi="Calibri" w:cs="Calibri"/>
-          <w:i/>
-          <w:iCs/>
-          <w:noProof/>
-          <w:szCs w:val="24"/>
-        </w:rPr>
-        <w:t>PLoS Biol.</w:t>
+        <w:t xml:space="preserve">Newbold, T. (2018). Future effects of climate and land-use change on terrestrial vertebrate community diversity under different scenarios. </w:t>
+      </w:r>
+      <w:r>
+        <w:rPr>
+          <w:rFonts w:ascii="Calibri" w:hAnsi="Calibri" w:cs="Calibri"/>
+          <w:i/>
+          <w:iCs/>
+          <w:noProof/>
+          <w:szCs w:val="24"/>
+        </w:rPr>
+        <w:t>Proc. R. Soc. London Ser. B, Biol. Sci.</w:t>
+      </w:r>
+      <w:r>
+        <w:rPr>
+          <w:rFonts w:ascii="Calibri" w:hAnsi="Calibri" w:cs="Calibri"/>
+          <w:noProof/>
+          <w:szCs w:val="24"/>
+        </w:rPr>
+        <w:t>, 20180792.</w:t>
       </w:r>
     </w:p>
     <w:p>
@@ -15217,7 +14819,7 @@
           <w:noProof/>
           <w:szCs w:val="24"/>
         </w:rPr>
-        <w:t xml:space="preserve">Newbold, T., Hudson, L.N., Hill, S.L., Contu, S., Lysenko, I., Senior, R. a, </w:t>
+        <w:t xml:space="preserve">Newbold, T., Adams, G.L., Robles, G.A., Boakes, E.H., Ferreira, G.B., Chapman, A.S.A., </w:t>
       </w:r>
       <w:r>
         <w:rPr>
@@ -15235,25 +14837,25 @@
           <w:noProof/>
           <w:szCs w:val="24"/>
         </w:rPr>
-        <w:t xml:space="preserve"> (2015). Global effects of land use on local terrestrial biodiversity. </w:t>
-      </w:r>
-      <w:r>
-        <w:rPr>
-          <w:rFonts w:ascii="Calibri" w:hAnsi="Calibri" w:cs="Calibri"/>
-          <w:i/>
-          <w:iCs/>
-          <w:noProof/>
-          <w:szCs w:val="24"/>
-        </w:rPr>
-        <w:t>Nature</w:t>
-      </w:r>
-      <w:r>
-        <w:rPr>
-          <w:rFonts w:ascii="Calibri" w:hAnsi="Calibri" w:cs="Calibri"/>
-          <w:noProof/>
-          <w:szCs w:val="24"/>
-        </w:rPr>
-        <w:t>.</w:t>
+        <w:t xml:space="preserve"> (2019). Climate and land-use change homogenise terrestrial biodiversity, with consequences for ecosystem functioning and human well-being. </w:t>
+      </w:r>
+      <w:r>
+        <w:rPr>
+          <w:rFonts w:ascii="Calibri" w:hAnsi="Calibri" w:cs="Calibri"/>
+          <w:i/>
+          <w:iCs/>
+          <w:noProof/>
+          <w:szCs w:val="24"/>
+        </w:rPr>
+        <w:t>Emerg. Top. Life Sci.</w:t>
+      </w:r>
+      <w:r>
+        <w:rPr>
+          <w:rFonts w:ascii="Calibri" w:hAnsi="Calibri" w:cs="Calibri"/>
+          <w:noProof/>
+          <w:szCs w:val="24"/>
+        </w:rPr>
+        <w:t>, 3, 207–219.</w:t>
       </w:r>
     </w:p>
     <w:p>
@@ -15276,17 +14878,35 @@
           <w:noProof/>
           <w:szCs w:val="24"/>
         </w:rPr>
-        <w:t xml:space="preserve">Newbold, T., Oppenheimer, P., Etard, A. &amp; Williams, J.J. (2020). Tropical and Mediterranean biodiversity is disproportionately sensitive to land-use and climate change. </w:t>
-      </w:r>
-      <w:r>
-        <w:rPr>
-          <w:rFonts w:ascii="Calibri" w:hAnsi="Calibri" w:cs="Calibri"/>
-          <w:i/>
-          <w:iCs/>
-          <w:noProof/>
-          <w:szCs w:val="24"/>
-        </w:rPr>
-        <w:t>Nat. Ecol. Evol.</w:t>
+        <w:t xml:space="preserve">Newbold, T., Hudson, L.N., Contu, S., Hill, S.L.L., Beck, J., Liu, Y., </w:t>
+      </w:r>
+      <w:r>
+        <w:rPr>
+          <w:rFonts w:ascii="Calibri" w:hAnsi="Calibri" w:cs="Calibri"/>
+          <w:i/>
+          <w:iCs/>
+          <w:noProof/>
+          <w:szCs w:val="24"/>
+        </w:rPr>
+        <w:t>et al.</w:t>
+      </w:r>
+      <w:r>
+        <w:rPr>
+          <w:rFonts w:ascii="Calibri" w:hAnsi="Calibri" w:cs="Calibri"/>
+          <w:noProof/>
+          <w:szCs w:val="24"/>
+        </w:rPr>
+        <w:t xml:space="preserve"> (2018). Widespread winners and narrow-ranged losers: Land use homogenizes biodiversity in local assemblages worldwide. </w:t>
+      </w:r>
+      <w:r>
+        <w:rPr>
+          <w:rFonts w:ascii="Calibri" w:hAnsi="Calibri" w:cs="Calibri"/>
+          <w:i/>
+          <w:iCs/>
+          <w:noProof/>
+          <w:szCs w:val="24"/>
+        </w:rPr>
+        <w:t>PLoS Biol.</w:t>
       </w:r>
     </w:p>
     <w:p>
@@ -15309,7 +14929,7 @@
           <w:noProof/>
           <w:szCs w:val="24"/>
         </w:rPr>
-        <w:t xml:space="preserve">Newbold, T., Scharlemann, J.P.W., Butchart, S.H.M., Sekercioğlu, C.H., Alkemade, R., Booth, H., </w:t>
+        <w:t xml:space="preserve">Newbold, T., Hudson, L.N., Hill, S.L., Contu, S., Lysenko, I., Senior, R. a, </w:t>
       </w:r>
       <w:r>
         <w:rPr>
@@ -15327,17 +14947,25 @@
           <w:noProof/>
           <w:szCs w:val="24"/>
         </w:rPr>
-        <w:t xml:space="preserve"> (2013). Ecological traits affect the response of tropical forest bird species to land-use intensity. </w:t>
-      </w:r>
-      <w:r>
-        <w:rPr>
-          <w:rFonts w:ascii="Calibri" w:hAnsi="Calibri" w:cs="Calibri"/>
-          <w:i/>
-          <w:iCs/>
-          <w:noProof/>
-          <w:szCs w:val="24"/>
-        </w:rPr>
-        <w:t>Proc. Biol. Sci.</w:t>
+        <w:t xml:space="preserve"> (2015). Global effects of land use on local terrestrial biodiversity. </w:t>
+      </w:r>
+      <w:r>
+        <w:rPr>
+          <w:rFonts w:ascii="Calibri" w:hAnsi="Calibri" w:cs="Calibri"/>
+          <w:i/>
+          <w:iCs/>
+          <w:noProof/>
+          <w:szCs w:val="24"/>
+        </w:rPr>
+        <w:t>Nature</w:t>
+      </w:r>
+      <w:r>
+        <w:rPr>
+          <w:rFonts w:ascii="Calibri" w:hAnsi="Calibri" w:cs="Calibri"/>
+          <w:noProof/>
+          <w:szCs w:val="24"/>
+        </w:rPr>
+        <w:t>.</w:t>
       </w:r>
     </w:p>
     <w:p>
@@ -15360,35 +14988,17 @@
           <w:noProof/>
           <w:szCs w:val="24"/>
         </w:rPr>
-        <w:t xml:space="preserve">Oliver, T.H., Heard, M.S., Isaac, N.J.B., Roy, D.B., Procter, D., Eigenbrod, F., </w:t>
-      </w:r>
-      <w:r>
-        <w:rPr>
-          <w:rFonts w:ascii="Calibri" w:hAnsi="Calibri" w:cs="Calibri"/>
-          <w:i/>
-          <w:iCs/>
-          <w:noProof/>
-          <w:szCs w:val="24"/>
-        </w:rPr>
-        <w:t>et al.</w:t>
-      </w:r>
-      <w:r>
-        <w:rPr>
-          <w:rFonts w:ascii="Calibri" w:hAnsi="Calibri" w:cs="Calibri"/>
-          <w:noProof/>
-          <w:szCs w:val="24"/>
-        </w:rPr>
-        <w:t xml:space="preserve"> (2015). Biodiversity and Resilience of Ecosystem Functions. </w:t>
-      </w:r>
-      <w:r>
-        <w:rPr>
-          <w:rFonts w:ascii="Calibri" w:hAnsi="Calibri" w:cs="Calibri"/>
-          <w:i/>
-          <w:iCs/>
-          <w:noProof/>
-          <w:szCs w:val="24"/>
-        </w:rPr>
-        <w:t>Trends Ecol. Evol.</w:t>
+        <w:t xml:space="preserve">Newbold, T., Oppenheimer, P., Etard, A. &amp; Williams, J.J. (2020). Tropical and Mediterranean biodiversity is disproportionately sensitive to land-use and climate change. </w:t>
+      </w:r>
+      <w:r>
+        <w:rPr>
+          <w:rFonts w:ascii="Calibri" w:hAnsi="Calibri" w:cs="Calibri"/>
+          <w:i/>
+          <w:iCs/>
+          <w:noProof/>
+          <w:szCs w:val="24"/>
+        </w:rPr>
+        <w:t>Nat. Ecol. Evol.</w:t>
       </w:r>
     </w:p>
     <w:p>
@@ -15411,7 +15021,7 @@
           <w:noProof/>
           <w:szCs w:val="24"/>
         </w:rPr>
-        <w:t xml:space="preserve">Pacifici, M., Foden, W.B., Visconti, P., Watson, J.E.M., Butchart, S.H.M., Kovacs, K.M., </w:t>
+        <w:t xml:space="preserve">Newbold, T., Scharlemann, J.P.W., Butchart, S.H.M., Sekercioğlu, C.H., Alkemade, R., Booth, H., </w:t>
       </w:r>
       <w:r>
         <w:rPr>
@@ -15429,17 +15039,17 @@
           <w:noProof/>
           <w:szCs w:val="24"/>
         </w:rPr>
-        <w:t xml:space="preserve"> (2015). Assessing species vulnerability to climate change. </w:t>
-      </w:r>
-      <w:r>
-        <w:rPr>
-          <w:rFonts w:ascii="Calibri" w:hAnsi="Calibri" w:cs="Calibri"/>
-          <w:i/>
-          <w:iCs/>
-          <w:noProof/>
-          <w:szCs w:val="24"/>
-        </w:rPr>
-        <w:t>Nat. Clim. Chang.</w:t>
+        <w:t xml:space="preserve"> (2013). Ecological traits affect the response of tropical forest bird species to land-use intensity. </w:t>
+      </w:r>
+      <w:r>
+        <w:rPr>
+          <w:rFonts w:ascii="Calibri" w:hAnsi="Calibri" w:cs="Calibri"/>
+          <w:i/>
+          <w:iCs/>
+          <w:noProof/>
+          <w:szCs w:val="24"/>
+        </w:rPr>
+        <w:t>Proc. Biol. Sci.</w:t>
       </w:r>
     </w:p>
     <w:p>
@@ -15462,17 +15072,25 @@
           <w:noProof/>
           <w:szCs w:val="24"/>
         </w:rPr>
-        <w:t xml:space="preserve">Pacifici, M., Visconti, P., Butchart, S.H.M., Watson, J.E.M., Cassola, F.M. &amp; Rondinini, C. (2017). Species’ traits influenced their response to recent climate change. </w:t>
-      </w:r>
-      <w:r>
-        <w:rPr>
-          <w:rFonts w:ascii="Calibri" w:hAnsi="Calibri" w:cs="Calibri"/>
-          <w:i/>
-          <w:iCs/>
-          <w:noProof/>
-          <w:szCs w:val="24"/>
-        </w:rPr>
-        <w:t>Nat. Clim. Chang.</w:t>
+        <w:t xml:space="preserve">Oliver, R.Y., Meyer, C., Ranipeta, A., Winner, K. &amp; Jetz, W. (2021). Global and national trends, gaps, and opportunities in documenting and monitoring species distributions. </w:t>
+      </w:r>
+      <w:r>
+        <w:rPr>
+          <w:rFonts w:ascii="Calibri" w:hAnsi="Calibri" w:cs="Calibri"/>
+          <w:i/>
+          <w:iCs/>
+          <w:noProof/>
+          <w:szCs w:val="24"/>
+        </w:rPr>
+        <w:t>PLoS Biol.</w:t>
+      </w:r>
+      <w:r>
+        <w:rPr>
+          <w:rFonts w:ascii="Calibri" w:hAnsi="Calibri" w:cs="Calibri"/>
+          <w:noProof/>
+          <w:szCs w:val="24"/>
+        </w:rPr>
+        <w:t>, 19, 1–14.</w:t>
       </w:r>
     </w:p>
     <w:p>
@@ -15496,7 +15114,7 @@
           <w:szCs w:val="24"/>
         </w:rPr>
         <w:lastRenderedPageBreak/>
-        <w:t xml:space="preserve">De Palma, A., Sanchez-Ortiz, K., Martin, P.A., Chadwick, A., Gilbert, G., Bates, A.E., </w:t>
+        <w:t xml:space="preserve">Oliver, T.H., Heard, M.S., Isaac, N.J.B., Roy, D.B., Procter, D., Eigenbrod, F., </w:t>
       </w:r>
       <w:r>
         <w:rPr>
@@ -15514,25 +15132,17 @@
           <w:noProof/>
           <w:szCs w:val="24"/>
         </w:rPr>
-        <w:t xml:space="preserve"> (2018). Challenges With Inferring How Land-Use Affects Terrestrial Biodiversity: Study Design, Time, Space and Synthesis. In: </w:t>
-      </w:r>
-      <w:r>
-        <w:rPr>
-          <w:rFonts w:ascii="Calibri" w:hAnsi="Calibri" w:cs="Calibri"/>
-          <w:i/>
-          <w:iCs/>
-          <w:noProof/>
-          <w:szCs w:val="24"/>
-        </w:rPr>
-        <w:t>Advances in Ecological Research</w:t>
-      </w:r>
-      <w:r>
-        <w:rPr>
-          <w:rFonts w:ascii="Calibri" w:hAnsi="Calibri" w:cs="Calibri"/>
-          <w:noProof/>
-          <w:szCs w:val="24"/>
-        </w:rPr>
-        <w:t>.</w:t>
+        <w:t xml:space="preserve"> (2015). Biodiversity and Resilience of Ecosystem Functions. </w:t>
+      </w:r>
+      <w:r>
+        <w:rPr>
+          <w:rFonts w:ascii="Calibri" w:hAnsi="Calibri" w:cs="Calibri"/>
+          <w:i/>
+          <w:iCs/>
+          <w:noProof/>
+          <w:szCs w:val="24"/>
+        </w:rPr>
+        <w:t>Trends Ecol. Evol.</w:t>
       </w:r>
     </w:p>
     <w:p>
@@ -15555,25 +15165,35 @@
           <w:noProof/>
           <w:szCs w:val="24"/>
         </w:rPr>
-        <w:t xml:space="preserve">Pörtner, H.O. &amp; Farrell, A.P. (2008). Physiology and Climate Change. </w:t>
-      </w:r>
-      <w:r>
-        <w:rPr>
-          <w:rFonts w:ascii="Calibri" w:hAnsi="Calibri" w:cs="Calibri"/>
-          <w:i/>
-          <w:iCs/>
-          <w:noProof/>
-          <w:szCs w:val="24"/>
-        </w:rPr>
-        <w:t>Science (80-. ).</w:t>
-      </w:r>
-      <w:r>
-        <w:rPr>
-          <w:rFonts w:ascii="Calibri" w:hAnsi="Calibri" w:cs="Calibri"/>
-          <w:noProof/>
-          <w:szCs w:val="24"/>
-        </w:rPr>
-        <w:t>, 322, 690–692.</w:t>
+        <w:t xml:space="preserve">Pacifici, M., Foden, W.B., Visconti, P., Watson, J.E.M., Butchart, S.H.M., Kovacs, K.M., </w:t>
+      </w:r>
+      <w:r>
+        <w:rPr>
+          <w:rFonts w:ascii="Calibri" w:hAnsi="Calibri" w:cs="Calibri"/>
+          <w:i/>
+          <w:iCs/>
+          <w:noProof/>
+          <w:szCs w:val="24"/>
+        </w:rPr>
+        <w:t>et al.</w:t>
+      </w:r>
+      <w:r>
+        <w:rPr>
+          <w:rFonts w:ascii="Calibri" w:hAnsi="Calibri" w:cs="Calibri"/>
+          <w:noProof/>
+          <w:szCs w:val="24"/>
+        </w:rPr>
+        <w:t xml:space="preserve"> (2015). Assessing species vulnerability to climate change. </w:t>
+      </w:r>
+      <w:r>
+        <w:rPr>
+          <w:rFonts w:ascii="Calibri" w:hAnsi="Calibri" w:cs="Calibri"/>
+          <w:i/>
+          <w:iCs/>
+          <w:noProof/>
+          <w:szCs w:val="24"/>
+        </w:rPr>
+        <w:t>Nat. Clim. Chang.</w:t>
       </w:r>
     </w:p>
     <w:p>
@@ -15596,7 +15216,7 @@
           <w:noProof/>
           <w:szCs w:val="24"/>
         </w:rPr>
-        <w:t xml:space="preserve">Powers, R.P. &amp; Jetz, W. (2019). Global habitat loss and extinction risk of terrestrial vertebrates under future land-use-change scenarios. </w:t>
+        <w:t xml:space="preserve">Pacifici, M., Visconti, P., Butchart, S.H.M., Watson, J.E.M., Cassola, F.M. &amp; Rondinini, C. (2017). Species’ traits influenced their response to recent climate change. </w:t>
       </w:r>
       <w:r>
         <w:rPr>
@@ -15607,14 +15227,6 @@
           <w:szCs w:val="24"/>
         </w:rPr>
         <w:t>Nat. Clim. Chang.</w:t>
-      </w:r>
-      <w:r>
-        <w:rPr>
-          <w:rFonts w:ascii="Calibri" w:hAnsi="Calibri" w:cs="Calibri"/>
-          <w:noProof/>
-          <w:szCs w:val="24"/>
-        </w:rPr>
-        <w:t>, 9, 323–329.</w:t>
       </w:r>
     </w:p>
     <w:p>
@@ -15637,7 +15249,7 @@
           <w:noProof/>
           <w:szCs w:val="24"/>
         </w:rPr>
-        <w:t xml:space="preserve">Ratto, F., Simmons, B.I., Spake, R., Zamora-Gutierrez, V., MacDonald, M.A., Merriman, J.C., </w:t>
+        <w:t xml:space="preserve">De Palma, A., Sanchez-Ortiz, K., Martin, P.A., Chadwick, A., Gilbert, G., Bates, A.E., </w:t>
       </w:r>
       <w:r>
         <w:rPr>
@@ -15655,17 +15267,25 @@
           <w:noProof/>
           <w:szCs w:val="24"/>
         </w:rPr>
-        <w:t xml:space="preserve"> (2018). Global importance of vertebrate pollinators for plant reproductive success: a meta-analysis. </w:t>
-      </w:r>
-      <w:r>
-        <w:rPr>
-          <w:rFonts w:ascii="Calibri" w:hAnsi="Calibri" w:cs="Calibri"/>
-          <w:i/>
-          <w:iCs/>
-          <w:noProof/>
-          <w:szCs w:val="24"/>
-        </w:rPr>
-        <w:t>Front. Ecol. Environ.</w:t>
+        <w:t xml:space="preserve"> (2018). Challenges With Inferring How Land-Use Affects Terrestrial Biodiversity: Study Design, Time, Space and Synthesis. In: </w:t>
+      </w:r>
+      <w:r>
+        <w:rPr>
+          <w:rFonts w:ascii="Calibri" w:hAnsi="Calibri" w:cs="Calibri"/>
+          <w:i/>
+          <w:iCs/>
+          <w:noProof/>
+          <w:szCs w:val="24"/>
+        </w:rPr>
+        <w:t>Advances in Ecological Research</w:t>
+      </w:r>
+      <w:r>
+        <w:rPr>
+          <w:rFonts w:ascii="Calibri" w:hAnsi="Calibri" w:cs="Calibri"/>
+          <w:noProof/>
+          <w:szCs w:val="24"/>
+        </w:rPr>
+        <w:t>.</w:t>
       </w:r>
     </w:p>
     <w:p>
@@ -15688,17 +15308,25 @@
           <w:noProof/>
           <w:szCs w:val="24"/>
         </w:rPr>
-        <w:t xml:space="preserve">Salo, P., Banks, P.B., Dickman, C.R. &amp; Korpimäki, E. (2010). Predator manipulation experiments: Impacts on populations of terrestrial vertebrate prey. </w:t>
-      </w:r>
-      <w:r>
-        <w:rPr>
-          <w:rFonts w:ascii="Calibri" w:hAnsi="Calibri" w:cs="Calibri"/>
-          <w:i/>
-          <w:iCs/>
-          <w:noProof/>
-          <w:szCs w:val="24"/>
-        </w:rPr>
-        <w:t>Ecol. Monogr.</w:t>
+        <w:t xml:space="preserve">Pörtner, H.O. &amp; Farrell, A.P. (2008). Physiology and Climate Change. </w:t>
+      </w:r>
+      <w:r>
+        <w:rPr>
+          <w:rFonts w:ascii="Calibri" w:hAnsi="Calibri" w:cs="Calibri"/>
+          <w:i/>
+          <w:iCs/>
+          <w:noProof/>
+          <w:szCs w:val="24"/>
+        </w:rPr>
+        <w:t>Science (80-. ).</w:t>
+      </w:r>
+      <w:r>
+        <w:rPr>
+          <w:rFonts w:ascii="Calibri" w:hAnsi="Calibri" w:cs="Calibri"/>
+          <w:noProof/>
+          <w:szCs w:val="24"/>
+        </w:rPr>
+        <w:t>, 322, 690–692.</w:t>
       </w:r>
     </w:p>
     <w:p>
@@ -15721,25 +15349,25 @@
           <w:noProof/>
           <w:szCs w:val="24"/>
         </w:rPr>
-        <w:t xml:space="preserve">Sandom, C., Faurby, S., Sandel, B. &amp; Svenning, J.C. (2014). Global late Quaternary megafauna extinctions linked to humans, not climate change. </w:t>
-      </w:r>
-      <w:r>
-        <w:rPr>
-          <w:rFonts w:ascii="Calibri" w:hAnsi="Calibri" w:cs="Calibri"/>
-          <w:i/>
-          <w:iCs/>
-          <w:noProof/>
-          <w:szCs w:val="24"/>
-        </w:rPr>
-        <w:t>Proc. R. Soc. B Biol. Sci.</w:t>
-      </w:r>
-      <w:r>
-        <w:rPr>
-          <w:rFonts w:ascii="Calibri" w:hAnsi="Calibri" w:cs="Calibri"/>
-          <w:noProof/>
-          <w:szCs w:val="24"/>
-        </w:rPr>
-        <w:t>, 281.</w:t>
+        <w:t xml:space="preserve">Powers, R.P. &amp; Jetz, W. (2019). Global habitat loss and extinction risk of terrestrial vertebrates under future land-use-change scenarios. </w:t>
+      </w:r>
+      <w:r>
+        <w:rPr>
+          <w:rFonts w:ascii="Calibri" w:hAnsi="Calibri" w:cs="Calibri"/>
+          <w:i/>
+          <w:iCs/>
+          <w:noProof/>
+          <w:szCs w:val="24"/>
+        </w:rPr>
+        <w:t>Nat. Clim. Chang.</w:t>
+      </w:r>
+      <w:r>
+        <w:rPr>
+          <w:rFonts w:ascii="Calibri" w:hAnsi="Calibri" w:cs="Calibri"/>
+          <w:noProof/>
+          <w:szCs w:val="24"/>
+        </w:rPr>
+        <w:t>, 9, 323–329.</w:t>
       </w:r>
     </w:p>
     <w:p>
@@ -15762,17 +15390,35 @@
           <w:noProof/>
           <w:szCs w:val="24"/>
         </w:rPr>
-        <w:t xml:space="preserve">Schleuter, D., Daufresne, M., Massol, F. &amp; Argillier, C. (2010). A user’s guide to functional diversity indices. </w:t>
-      </w:r>
-      <w:r>
-        <w:rPr>
-          <w:rFonts w:ascii="Calibri" w:hAnsi="Calibri" w:cs="Calibri"/>
-          <w:i/>
-          <w:iCs/>
-          <w:noProof/>
-          <w:szCs w:val="24"/>
-        </w:rPr>
-        <w:t>Ecol. Monogr.</w:t>
+        <w:t xml:space="preserve">Ratto, F., Simmons, B.I., Spake, R., Zamora-Gutierrez, V., MacDonald, M.A., Merriman, J.C., </w:t>
+      </w:r>
+      <w:r>
+        <w:rPr>
+          <w:rFonts w:ascii="Calibri" w:hAnsi="Calibri" w:cs="Calibri"/>
+          <w:i/>
+          <w:iCs/>
+          <w:noProof/>
+          <w:szCs w:val="24"/>
+        </w:rPr>
+        <w:t>et al.</w:t>
+      </w:r>
+      <w:r>
+        <w:rPr>
+          <w:rFonts w:ascii="Calibri" w:hAnsi="Calibri" w:cs="Calibri"/>
+          <w:noProof/>
+          <w:szCs w:val="24"/>
+        </w:rPr>
+        <w:t xml:space="preserve"> (2018). Global importance of vertebrate pollinators for plant reproductive success: a meta-analysis. </w:t>
+      </w:r>
+      <w:r>
+        <w:rPr>
+          <w:rFonts w:ascii="Calibri" w:hAnsi="Calibri" w:cs="Calibri"/>
+          <w:i/>
+          <w:iCs/>
+          <w:noProof/>
+          <w:szCs w:val="24"/>
+        </w:rPr>
+        <w:t>Front. Ecol. Environ.</w:t>
       </w:r>
     </w:p>
     <w:p>
@@ -15795,17 +15441,17 @@
           <w:noProof/>
           <w:szCs w:val="24"/>
         </w:rPr>
-        <w:t xml:space="preserve">Schloss, C.A., Nunez, T.A. &amp; Lawler, J.J. (2012). Dispersal will limit ability of mammals to track climate change in the Western Hemisphere. </w:t>
-      </w:r>
-      <w:r>
-        <w:rPr>
-          <w:rFonts w:ascii="Calibri" w:hAnsi="Calibri" w:cs="Calibri"/>
-          <w:i/>
-          <w:iCs/>
-          <w:noProof/>
-          <w:szCs w:val="24"/>
-        </w:rPr>
-        <w:t>Proc. Natl. Acad. Sci.</w:t>
+        <w:t xml:space="preserve">Salo, P., Banks, P.B., Dickman, C.R. &amp; Korpimäki, E. (2010). Predator manipulation experiments: Impacts on populations of terrestrial vertebrate prey. </w:t>
+      </w:r>
+      <w:r>
+        <w:rPr>
+          <w:rFonts w:ascii="Calibri" w:hAnsi="Calibri" w:cs="Calibri"/>
+          <w:i/>
+          <w:iCs/>
+          <w:noProof/>
+          <w:szCs w:val="24"/>
+        </w:rPr>
+        <w:t>Ecol. Monogr.</w:t>
       </w:r>
     </w:p>
     <w:p>
@@ -15828,43 +15474,25 @@
           <w:noProof/>
           <w:szCs w:val="24"/>
         </w:rPr>
-        <w:t xml:space="preserve">Seneviratne, S.I., Nicholls, N., Easterling, D., Goodess, C.M., Kanae, S., Kossin, J., </w:t>
-      </w:r>
-      <w:r>
-        <w:rPr>
-          <w:rFonts w:ascii="Calibri" w:hAnsi="Calibri" w:cs="Calibri"/>
-          <w:i/>
-          <w:iCs/>
-          <w:noProof/>
-          <w:szCs w:val="24"/>
-        </w:rPr>
-        <w:t>et al.</w:t>
-      </w:r>
-      <w:r>
-        <w:rPr>
-          <w:rFonts w:ascii="Calibri" w:hAnsi="Calibri" w:cs="Calibri"/>
-          <w:noProof/>
-          <w:szCs w:val="24"/>
-        </w:rPr>
-        <w:t xml:space="preserve"> (2012). Changes in climate extremes and their impacts on the natural physical environment. </w:t>
-      </w:r>
-      <w:r>
-        <w:rPr>
-          <w:rFonts w:ascii="Calibri" w:hAnsi="Calibri" w:cs="Calibri"/>
-          <w:i/>
-          <w:iCs/>
-          <w:noProof/>
-          <w:szCs w:val="24"/>
-        </w:rPr>
-        <w:t>Manag. Risks Extrem. Events Disasters to Adv. Clim. Chang. Adapt. Spec. Rep. Intergov. Panel Clim. Chang.</w:t>
-      </w:r>
-      <w:r>
-        <w:rPr>
-          <w:rFonts w:ascii="Calibri" w:hAnsi="Calibri" w:cs="Calibri"/>
-          <w:noProof/>
-          <w:szCs w:val="24"/>
-        </w:rPr>
-        <w:t>, 9781107025, 109–230.</w:t>
+        <w:t xml:space="preserve">Sandom, C., Faurby, S., Sandel, B. &amp; Svenning, J.C. (2014). Global late Quaternary megafauna extinctions linked to humans, not climate change. </w:t>
+      </w:r>
+      <w:r>
+        <w:rPr>
+          <w:rFonts w:ascii="Calibri" w:hAnsi="Calibri" w:cs="Calibri"/>
+          <w:i/>
+          <w:iCs/>
+          <w:noProof/>
+          <w:szCs w:val="24"/>
+        </w:rPr>
+        <w:t>Proc. R. Soc. B Biol. Sci.</w:t>
+      </w:r>
+      <w:r>
+        <w:rPr>
+          <w:rFonts w:ascii="Calibri" w:hAnsi="Calibri" w:cs="Calibri"/>
+          <w:noProof/>
+          <w:szCs w:val="24"/>
+        </w:rPr>
+        <w:t>, 281.</w:t>
       </w:r>
     </w:p>
     <w:p>
@@ -15887,25 +15515,17 @@
           <w:noProof/>
           <w:szCs w:val="24"/>
         </w:rPr>
-        <w:t xml:space="preserve">Seto, K.C., Sánchez-Rodríguez, R. &amp; Fragkias, M. (2010). The new geography of contemporary urbanization and the environment. </w:t>
-      </w:r>
-      <w:r>
-        <w:rPr>
-          <w:rFonts w:ascii="Calibri" w:hAnsi="Calibri" w:cs="Calibri"/>
-          <w:i/>
-          <w:iCs/>
-          <w:noProof/>
-          <w:szCs w:val="24"/>
-        </w:rPr>
-        <w:t>Annu. Rev. Environ. Resour.</w:t>
-      </w:r>
-      <w:r>
-        <w:rPr>
-          <w:rFonts w:ascii="Calibri" w:hAnsi="Calibri" w:cs="Calibri"/>
-          <w:noProof/>
-          <w:szCs w:val="24"/>
-        </w:rPr>
-        <w:t>, 35, 167–194.</w:t>
+        <w:t xml:space="preserve">Schleuter, D., Daufresne, M., Massol, F. &amp; Argillier, C. (2010). A user’s guide to functional diversity indices. </w:t>
+      </w:r>
+      <w:r>
+        <w:rPr>
+          <w:rFonts w:ascii="Calibri" w:hAnsi="Calibri" w:cs="Calibri"/>
+          <w:i/>
+          <w:iCs/>
+          <w:noProof/>
+          <w:szCs w:val="24"/>
+        </w:rPr>
+        <w:t>Ecol. Monogr.</w:t>
       </w:r>
     </w:p>
     <w:p>
@@ -15928,25 +15548,17 @@
           <w:noProof/>
           <w:szCs w:val="24"/>
         </w:rPr>
-        <w:t xml:space="preserve">Severtsov. (2012). </w:t>
-      </w:r>
-      <w:r>
-        <w:rPr>
-          <w:rFonts w:ascii="Calibri" w:hAnsi="Calibri" w:cs="Calibri"/>
-          <w:i/>
-          <w:iCs/>
-          <w:noProof/>
-          <w:szCs w:val="24"/>
-        </w:rPr>
-        <w:t>The Significance of Vertebrates in the Structure and Functioning of Ecosystems</w:t>
-      </w:r>
-      <w:r>
-        <w:rPr>
-          <w:rFonts w:ascii="Calibri" w:hAnsi="Calibri" w:cs="Calibri"/>
-          <w:noProof/>
-          <w:szCs w:val="24"/>
-        </w:rPr>
-        <w:t>.</w:t>
+        <w:t xml:space="preserve">Schloss, C.A., Nunez, T.A. &amp; Lawler, J.J. (2012). Dispersal will limit ability of mammals to track climate change in the Western Hemisphere. </w:t>
+      </w:r>
+      <w:r>
+        <w:rPr>
+          <w:rFonts w:ascii="Calibri" w:hAnsi="Calibri" w:cs="Calibri"/>
+          <w:i/>
+          <w:iCs/>
+          <w:noProof/>
+          <w:szCs w:val="24"/>
+        </w:rPr>
+        <w:t>Proc. Natl. Acad. Sci.</w:t>
       </w:r>
     </w:p>
     <w:p>
@@ -15969,25 +15581,43 @@
           <w:noProof/>
           <w:szCs w:val="24"/>
         </w:rPr>
-        <w:t xml:space="preserve">Soroye, P., Newbold, T. &amp; Kerr, J. (2020). Among Bumble Bees Across Continents. </w:t>
-      </w:r>
-      <w:r>
-        <w:rPr>
-          <w:rFonts w:ascii="Calibri" w:hAnsi="Calibri" w:cs="Calibri"/>
-          <w:i/>
-          <w:iCs/>
-          <w:noProof/>
-          <w:szCs w:val="24"/>
-        </w:rPr>
-        <w:t>Science (80-. ).</w:t>
-      </w:r>
-      <w:r>
-        <w:rPr>
-          <w:rFonts w:ascii="Calibri" w:hAnsi="Calibri" w:cs="Calibri"/>
-          <w:noProof/>
-          <w:szCs w:val="24"/>
-        </w:rPr>
-        <w:t>, 367, 685–688.</w:t>
+        <w:t xml:space="preserve">Seneviratne, S.I., Nicholls, N., Easterling, D., Goodess, C.M., Kanae, S., Kossin, J., </w:t>
+      </w:r>
+      <w:r>
+        <w:rPr>
+          <w:rFonts w:ascii="Calibri" w:hAnsi="Calibri" w:cs="Calibri"/>
+          <w:i/>
+          <w:iCs/>
+          <w:noProof/>
+          <w:szCs w:val="24"/>
+        </w:rPr>
+        <w:t>et al.</w:t>
+      </w:r>
+      <w:r>
+        <w:rPr>
+          <w:rFonts w:ascii="Calibri" w:hAnsi="Calibri" w:cs="Calibri"/>
+          <w:noProof/>
+          <w:szCs w:val="24"/>
+        </w:rPr>
+        <w:t xml:space="preserve"> (2012). Changes in climate extremes and their impacts on the natural physical environment. </w:t>
+      </w:r>
+      <w:r>
+        <w:rPr>
+          <w:rFonts w:ascii="Calibri" w:hAnsi="Calibri" w:cs="Calibri"/>
+          <w:i/>
+          <w:iCs/>
+          <w:noProof/>
+          <w:szCs w:val="24"/>
+        </w:rPr>
+        <w:t>Manag. Risks Extrem. Events Disasters to Adv. Clim. Chang. Adapt. Spec. Rep. Intergov. Panel Clim. Chang.</w:t>
+      </w:r>
+      <w:r>
+        <w:rPr>
+          <w:rFonts w:ascii="Calibri" w:hAnsi="Calibri" w:cs="Calibri"/>
+          <w:noProof/>
+          <w:szCs w:val="24"/>
+        </w:rPr>
+        <w:t>, 9781107025, 109–230.</w:t>
       </w:r>
     </w:p>
     <w:p>
@@ -16010,43 +15640,25 @@
           <w:noProof/>
           <w:szCs w:val="24"/>
         </w:rPr>
-        <w:t xml:space="preserve">Souza, F.L., Valente-Neto, F., Severo-Neto, F., Bueno, B., Ochoa-Quintero, J.M., Laps, R.R., </w:t>
-      </w:r>
-      <w:r>
-        <w:rPr>
-          <w:rFonts w:ascii="Calibri" w:hAnsi="Calibri" w:cs="Calibri"/>
-          <w:i/>
-          <w:iCs/>
-          <w:noProof/>
-          <w:szCs w:val="24"/>
-        </w:rPr>
-        <w:t>et al.</w:t>
-      </w:r>
-      <w:r>
-        <w:rPr>
-          <w:rFonts w:ascii="Calibri" w:hAnsi="Calibri" w:cs="Calibri"/>
-          <w:noProof/>
-          <w:szCs w:val="24"/>
-        </w:rPr>
-        <w:t xml:space="preserve"> (2019). Impervious surface and heterogeneity are opposite drivers to maintain bird richness in a Cerrado city. </w:t>
-      </w:r>
-      <w:r>
-        <w:rPr>
-          <w:rFonts w:ascii="Calibri" w:hAnsi="Calibri" w:cs="Calibri"/>
-          <w:i/>
-          <w:iCs/>
-          <w:noProof/>
-          <w:szCs w:val="24"/>
-        </w:rPr>
-        <w:t>Landsc. Urban Plan.</w:t>
-      </w:r>
-      <w:r>
-        <w:rPr>
-          <w:rFonts w:ascii="Calibri" w:hAnsi="Calibri" w:cs="Calibri"/>
-          <w:noProof/>
-          <w:szCs w:val="24"/>
-        </w:rPr>
-        <w:t>, 192, 103643.</w:t>
+        <w:t xml:space="preserve">Seto, K.C., Sánchez-Rodríguez, R. &amp; Fragkias, M. (2010). The new geography of contemporary urbanization and the environment. </w:t>
+      </w:r>
+      <w:r>
+        <w:rPr>
+          <w:rFonts w:ascii="Calibri" w:hAnsi="Calibri" w:cs="Calibri"/>
+          <w:i/>
+          <w:iCs/>
+          <w:noProof/>
+          <w:szCs w:val="24"/>
+        </w:rPr>
+        <w:t>Annu. Rev. Environ. Resour.</w:t>
+      </w:r>
+      <w:r>
+        <w:rPr>
+          <w:rFonts w:ascii="Calibri" w:hAnsi="Calibri" w:cs="Calibri"/>
+          <w:noProof/>
+          <w:szCs w:val="24"/>
+        </w:rPr>
+        <w:t>, 35, 167–194.</w:t>
       </w:r>
     </w:p>
     <w:p>
@@ -16069,17 +15681,25 @@
           <w:noProof/>
           <w:szCs w:val="24"/>
         </w:rPr>
-        <w:t xml:space="preserve">Spooner, F.E.B., Pearson, R.G. &amp; Freeman, R. (2018). Rapid warming is associated with population decline among terrestrial birds and mammals globally. </w:t>
-      </w:r>
-      <w:r>
-        <w:rPr>
-          <w:rFonts w:ascii="Calibri" w:hAnsi="Calibri" w:cs="Calibri"/>
-          <w:i/>
-          <w:iCs/>
-          <w:noProof/>
-          <w:szCs w:val="24"/>
-        </w:rPr>
-        <w:t>Glob. Chang. Biol.</w:t>
+        <w:t xml:space="preserve">Severtsov. (2012). </w:t>
+      </w:r>
+      <w:r>
+        <w:rPr>
+          <w:rFonts w:ascii="Calibri" w:hAnsi="Calibri" w:cs="Calibri"/>
+          <w:i/>
+          <w:iCs/>
+          <w:noProof/>
+          <w:szCs w:val="24"/>
+        </w:rPr>
+        <w:t>The Significance of Vertebrates in the Structure and Functioning of Ecosystems</w:t>
+      </w:r>
+      <w:r>
+        <w:rPr>
+          <w:rFonts w:ascii="Calibri" w:hAnsi="Calibri" w:cs="Calibri"/>
+          <w:noProof/>
+          <w:szCs w:val="24"/>
+        </w:rPr>
+        <w:t>.</w:t>
       </w:r>
     </w:p>
     <w:p>
@@ -16102,17 +15722,25 @@
           <w:noProof/>
           <w:szCs w:val="24"/>
         </w:rPr>
-        <w:t xml:space="preserve">Steffen, W., Broadgate, W., Deutsch, L., Gaffney, O. &amp; Ludwig, C. (2015). The trajectory of the anthropocene: The great acceleration. </w:t>
-      </w:r>
-      <w:r>
-        <w:rPr>
-          <w:rFonts w:ascii="Calibri" w:hAnsi="Calibri" w:cs="Calibri"/>
-          <w:i/>
-          <w:iCs/>
-          <w:noProof/>
-          <w:szCs w:val="24"/>
-        </w:rPr>
-        <w:t>Anthr. Rev.</w:t>
+        <w:t xml:space="preserve">Soroye, P., Newbold, T. &amp; Kerr, J. (2020). Among Bumble Bees Across Continents. </w:t>
+      </w:r>
+      <w:r>
+        <w:rPr>
+          <w:rFonts w:ascii="Calibri" w:hAnsi="Calibri" w:cs="Calibri"/>
+          <w:i/>
+          <w:iCs/>
+          <w:noProof/>
+          <w:szCs w:val="24"/>
+        </w:rPr>
+        <w:t>Science (80-. ).</w:t>
+      </w:r>
+      <w:r>
+        <w:rPr>
+          <w:rFonts w:ascii="Calibri" w:hAnsi="Calibri" w:cs="Calibri"/>
+          <w:noProof/>
+          <w:szCs w:val="24"/>
+        </w:rPr>
+        <w:t>, 367, 685–688.</w:t>
       </w:r>
     </w:p>
     <w:p>
@@ -16135,25 +15763,43 @@
           <w:noProof/>
           <w:szCs w:val="24"/>
         </w:rPr>
-        <w:t xml:space="preserve">Steffen, W., Grinevald, J., Crutzen, P. &amp; Mcneill, J. (2011). The anthropocene: Conceptual and historical perspectives. </w:t>
-      </w:r>
-      <w:r>
-        <w:rPr>
-          <w:rFonts w:ascii="Calibri" w:hAnsi="Calibri" w:cs="Calibri"/>
-          <w:i/>
-          <w:iCs/>
-          <w:noProof/>
-          <w:szCs w:val="24"/>
-        </w:rPr>
-        <w:t>Philos. Trans. R. Soc. A Math. Phys. Eng. Sci.</w:t>
-      </w:r>
-      <w:r>
-        <w:rPr>
-          <w:rFonts w:ascii="Calibri" w:hAnsi="Calibri" w:cs="Calibri"/>
-          <w:noProof/>
-          <w:szCs w:val="24"/>
-        </w:rPr>
-        <w:t>, 369, 842–867.</w:t>
+        <w:t xml:space="preserve">Souza, F.L., Valente-Neto, F., Severo-Neto, F., Bueno, B., Ochoa-Quintero, J.M., Laps, R.R., </w:t>
+      </w:r>
+      <w:r>
+        <w:rPr>
+          <w:rFonts w:ascii="Calibri" w:hAnsi="Calibri" w:cs="Calibri"/>
+          <w:i/>
+          <w:iCs/>
+          <w:noProof/>
+          <w:szCs w:val="24"/>
+        </w:rPr>
+        <w:t>et al.</w:t>
+      </w:r>
+      <w:r>
+        <w:rPr>
+          <w:rFonts w:ascii="Calibri" w:hAnsi="Calibri" w:cs="Calibri"/>
+          <w:noProof/>
+          <w:szCs w:val="24"/>
+        </w:rPr>
+        <w:t xml:space="preserve"> (2019). Impervious surface and heterogeneity are opposite drivers to maintain bird richness in a Cerrado city. </w:t>
+      </w:r>
+      <w:r>
+        <w:rPr>
+          <w:rFonts w:ascii="Calibri" w:hAnsi="Calibri" w:cs="Calibri"/>
+          <w:i/>
+          <w:iCs/>
+          <w:noProof/>
+          <w:szCs w:val="24"/>
+        </w:rPr>
+        <w:t>Landsc. Urban Plan.</w:t>
+      </w:r>
+      <w:r>
+        <w:rPr>
+          <w:rFonts w:ascii="Calibri" w:hAnsi="Calibri" w:cs="Calibri"/>
+          <w:noProof/>
+          <w:szCs w:val="24"/>
+        </w:rPr>
+        <w:t>, 192, 103643.</w:t>
       </w:r>
     </w:p>
     <w:p>
@@ -16176,43 +15822,17 @@
           <w:noProof/>
           <w:szCs w:val="24"/>
         </w:rPr>
-        <w:t xml:space="preserve">Stehfest, E., van Zeist, W.J., Valin, H., Havlik, P., Popp, A., Kyle, P., </w:t>
-      </w:r>
-      <w:r>
-        <w:rPr>
-          <w:rFonts w:ascii="Calibri" w:hAnsi="Calibri" w:cs="Calibri"/>
-          <w:i/>
-          <w:iCs/>
-          <w:noProof/>
-          <w:szCs w:val="24"/>
-        </w:rPr>
-        <w:t>et al.</w:t>
-      </w:r>
-      <w:r>
-        <w:rPr>
-          <w:rFonts w:ascii="Calibri" w:hAnsi="Calibri" w:cs="Calibri"/>
-          <w:noProof/>
-          <w:szCs w:val="24"/>
-        </w:rPr>
-        <w:t xml:space="preserve"> (2019). Key determinants of global land-use projections. </w:t>
-      </w:r>
-      <w:r>
-        <w:rPr>
-          <w:rFonts w:ascii="Calibri" w:hAnsi="Calibri" w:cs="Calibri"/>
-          <w:i/>
-          <w:iCs/>
-          <w:noProof/>
-          <w:szCs w:val="24"/>
-        </w:rPr>
-        <w:t>Nat. Commun.</w:t>
-      </w:r>
-      <w:r>
-        <w:rPr>
-          <w:rFonts w:ascii="Calibri" w:hAnsi="Calibri" w:cs="Calibri"/>
-          <w:noProof/>
-          <w:szCs w:val="24"/>
-        </w:rPr>
-        <w:t>, 10, 1–10.</w:t>
+        <w:t xml:space="preserve">Spooner, F.E.B., Pearson, R.G. &amp; Freeman, R. (2018). Rapid warming is associated with population decline among terrestrial birds and mammals globally. </w:t>
+      </w:r>
+      <w:r>
+        <w:rPr>
+          <w:rFonts w:ascii="Calibri" w:hAnsi="Calibri" w:cs="Calibri"/>
+          <w:i/>
+          <w:iCs/>
+          <w:noProof/>
+          <w:szCs w:val="24"/>
+        </w:rPr>
+        <w:t>Glob. Chang. Biol.</w:t>
       </w:r>
     </w:p>
     <w:p>
@@ -16235,25 +15855,17 @@
           <w:noProof/>
           <w:szCs w:val="24"/>
         </w:rPr>
-        <w:t xml:space="preserve">Stuart H. M. Butchart, Matt Walpole, Ben Collen,Arco van Strien, Jörn P. W. Scharlemann,Rosamunde E. A. Almond , Jonathan E. M. Baillie, Bastian Bomhard, Claire Brown, John Bruno , Kent E. Carpenter, Geneviève M. Carr , Janice Chanson, Anna M. Chenery, Jo, R.W. (2010). Global biodiversity: indicators of recent declines. </w:t>
-      </w:r>
-      <w:r>
-        <w:rPr>
-          <w:rFonts w:ascii="Calibri" w:hAnsi="Calibri" w:cs="Calibri"/>
-          <w:i/>
-          <w:iCs/>
-          <w:noProof/>
-          <w:szCs w:val="24"/>
-        </w:rPr>
-        <w:t>Science (80-. ).</w:t>
-      </w:r>
-      <w:r>
-        <w:rPr>
-          <w:rFonts w:ascii="Calibri" w:hAnsi="Calibri" w:cs="Calibri"/>
-          <w:noProof/>
-          <w:szCs w:val="24"/>
-        </w:rPr>
-        <w:t>, 328, 1164–1168.</w:t>
+        <w:t xml:space="preserve">Steffen, W., Broadgate, W., Deutsch, L., Gaffney, O. &amp; Ludwig, C. (2015). The trajectory of the anthropocene: The great acceleration. </w:t>
+      </w:r>
+      <w:r>
+        <w:rPr>
+          <w:rFonts w:ascii="Calibri" w:hAnsi="Calibri" w:cs="Calibri"/>
+          <w:i/>
+          <w:iCs/>
+          <w:noProof/>
+          <w:szCs w:val="24"/>
+        </w:rPr>
+        <w:t>Anthr. Rev.</w:t>
       </w:r>
     </w:p>
     <w:p>
@@ -16276,7 +15888,148 @@
           <w:noProof/>
           <w:szCs w:val="24"/>
         </w:rPr>
+        <w:t xml:space="preserve">Steffen, W., Grinevald, J., Crutzen, P. &amp; Mcneill, J. (2011). The anthropocene: Conceptual and historical perspectives. </w:t>
+      </w:r>
+      <w:r>
+        <w:rPr>
+          <w:rFonts w:ascii="Calibri" w:hAnsi="Calibri" w:cs="Calibri"/>
+          <w:i/>
+          <w:iCs/>
+          <w:noProof/>
+          <w:szCs w:val="24"/>
+        </w:rPr>
+        <w:t>Philos. Trans. R. Soc. A Math. Phys. Eng. Sci.</w:t>
+      </w:r>
+      <w:r>
+        <w:rPr>
+          <w:rFonts w:ascii="Calibri" w:hAnsi="Calibri" w:cs="Calibri"/>
+          <w:noProof/>
+          <w:szCs w:val="24"/>
+        </w:rPr>
+        <w:t>, 369, 842–867.</w:t>
+      </w:r>
+    </w:p>
+    <w:p>
+      <w:pPr>
+        <w:widowControl w:val="0"/>
+        <w:autoSpaceDE w:val="0"/>
+        <w:autoSpaceDN w:val="0"/>
+        <w:adjustRightInd w:val="0"/>
+        <w:spacing w:line="240" w:lineRule="auto"/>
+        <w:ind w:left="480" w:hanging="480"/>
+        <w:rPr>
+          <w:rFonts w:ascii="Calibri" w:hAnsi="Calibri" w:cs="Calibri"/>
+          <w:noProof/>
+          <w:szCs w:val="24"/>
+        </w:rPr>
+      </w:pPr>
+      <w:r>
+        <w:rPr>
+          <w:rFonts w:ascii="Calibri" w:hAnsi="Calibri" w:cs="Calibri"/>
+          <w:noProof/>
+          <w:szCs w:val="24"/>
+        </w:rPr>
         <w:lastRenderedPageBreak/>
+        <w:t xml:space="preserve">Stehfest, E., van Zeist, W.J., Valin, H., Havlik, P., Popp, A., Kyle, P., </w:t>
+      </w:r>
+      <w:r>
+        <w:rPr>
+          <w:rFonts w:ascii="Calibri" w:hAnsi="Calibri" w:cs="Calibri"/>
+          <w:i/>
+          <w:iCs/>
+          <w:noProof/>
+          <w:szCs w:val="24"/>
+        </w:rPr>
+        <w:t>et al.</w:t>
+      </w:r>
+      <w:r>
+        <w:rPr>
+          <w:rFonts w:ascii="Calibri" w:hAnsi="Calibri" w:cs="Calibri"/>
+          <w:noProof/>
+          <w:szCs w:val="24"/>
+        </w:rPr>
+        <w:t xml:space="preserve"> (2019). Key determinants of global land-use projections. </w:t>
+      </w:r>
+      <w:r>
+        <w:rPr>
+          <w:rFonts w:ascii="Calibri" w:hAnsi="Calibri" w:cs="Calibri"/>
+          <w:i/>
+          <w:iCs/>
+          <w:noProof/>
+          <w:szCs w:val="24"/>
+        </w:rPr>
+        <w:t>Nat. Commun.</w:t>
+      </w:r>
+      <w:r>
+        <w:rPr>
+          <w:rFonts w:ascii="Calibri" w:hAnsi="Calibri" w:cs="Calibri"/>
+          <w:noProof/>
+          <w:szCs w:val="24"/>
+        </w:rPr>
+        <w:t>, 10, 1–10.</w:t>
+      </w:r>
+    </w:p>
+    <w:p>
+      <w:pPr>
+        <w:widowControl w:val="0"/>
+        <w:autoSpaceDE w:val="0"/>
+        <w:autoSpaceDN w:val="0"/>
+        <w:adjustRightInd w:val="0"/>
+        <w:spacing w:line="240" w:lineRule="auto"/>
+        <w:ind w:left="480" w:hanging="480"/>
+        <w:rPr>
+          <w:rFonts w:ascii="Calibri" w:hAnsi="Calibri" w:cs="Calibri"/>
+          <w:noProof/>
+          <w:szCs w:val="24"/>
+        </w:rPr>
+      </w:pPr>
+      <w:r>
+        <w:rPr>
+          <w:rFonts w:ascii="Calibri" w:hAnsi="Calibri" w:cs="Calibri"/>
+          <w:noProof/>
+          <w:szCs w:val="24"/>
+        </w:rPr>
+        <w:t xml:space="preserve">Stuart H. M. Butchart, Matt Walpole, Ben Collen,Arco van Strien, Jörn P. W. Scharlemann,Rosamunde E. A. Almond , Jonathan E. M. Baillie, Bastian Bomhard, Claire Brown, John Bruno , Kent E. Carpenter, Geneviève M. Carr , Janice Chanson, Anna M. Chenery, Jo, R.W. (2010). Global biodiversity: indicators of recent declines. </w:t>
+      </w:r>
+      <w:r>
+        <w:rPr>
+          <w:rFonts w:ascii="Calibri" w:hAnsi="Calibri" w:cs="Calibri"/>
+          <w:i/>
+          <w:iCs/>
+          <w:noProof/>
+          <w:szCs w:val="24"/>
+        </w:rPr>
+        <w:t>Science (80-. ).</w:t>
+      </w:r>
+      <w:r>
+        <w:rPr>
+          <w:rFonts w:ascii="Calibri" w:hAnsi="Calibri" w:cs="Calibri"/>
+          <w:noProof/>
+          <w:szCs w:val="24"/>
+        </w:rPr>
+        <w:t>, 328, 1164–1168.</w:t>
+      </w:r>
+    </w:p>
+    <w:p>
+      <w:pPr>
+        <w:widowControl w:val="0"/>
+        <w:autoSpaceDE w:val="0"/>
+        <w:autoSpaceDN w:val="0"/>
+        <w:adjustRightInd w:val="0"/>
+        <w:spacing w:line="240" w:lineRule="auto"/>
+        <w:ind w:left="480" w:hanging="480"/>
+        <w:rPr>
+          <w:rFonts w:ascii="Calibri" w:hAnsi="Calibri" w:cs="Calibri"/>
+          <w:noProof/>
+          <w:szCs w:val="24"/>
+        </w:rPr>
+      </w:pPr>
+      <w:r>
+        <w:rPr>
+          <w:rFonts w:ascii="Calibri" w:hAnsi="Calibri" w:cs="Calibri"/>
+          <w:noProof/>
+          <w:szCs w:val="24"/>
+        </w:rPr>
         <w:t xml:space="preserve">Thomas, C.D. (2013). The Anthropocene could raise biological diversity. </w:t>
       </w:r>
       <w:r>
@@ -17129,15 +16882,7 @@
         <w:annotationRef/>
       </w:r>
       <w:r>
-        <w:t xml:space="preserve">This seems rather a negative point on which to end. Perhaps flip round the final parts of the abstract: “Although the large-scale consequences of biodiversity changes for ecosystem functioning remain to be fully understood, my thesis highlights a compositional reshaping of vertebrate assemblages under human </w:t>
-      </w:r>
-      <w:proofErr w:type="gramStart"/>
-      <w:r>
-        <w:t>pressure, and</w:t>
-      </w:r>
-      <w:proofErr w:type="gramEnd"/>
-      <w:r>
-        <w:t xml:space="preserve"> furthers our understanding of anthropogenic impacts on biodiversity.”</w:t>
+        <w:t>This seems rather a negative point on which to end. Perhaps flip round the final parts of the abstract: “Although the large-scale consequences of biodiversity changes for ecosystem functioning remain to be fully understood, my thesis highlights a compositional reshaping of vertebrate assemblages under human pressure, and furthers our understanding of anthropogenic impacts on biodiversity.”</w:t>
       </w:r>
     </w:p>
   </w:comment>
@@ -17185,15 +16930,7 @@
         <w:annotationRef/>
       </w:r>
       <w:r>
-        <w:t xml:space="preserve">I prefer the original working. Since you have a word spare </w:t>
-      </w:r>
-      <w:proofErr w:type="gramStart"/>
-      <w:r>
-        <w:t>at the moment</w:t>
-      </w:r>
-      <w:proofErr w:type="gramEnd"/>
-      <w:r>
-        <w:t>, that is probably OK!</w:t>
+        <w:t>I prefer the original working. Since you have a word spare at the moment, that is probably OK!</w:t>
       </w:r>
     </w:p>
   </w:comment>
@@ -17380,15 +17117,7 @@
         <w:t>develop</w:t>
       </w:r>
       <w:r>
-        <w:t xml:space="preserve"> a little more here, but I don’t want to repeat the content that follows too much – I intended this paragraph to be </w:t>
-      </w:r>
-      <w:proofErr w:type="gramStart"/>
-      <w:r>
-        <w:t>an</w:t>
-      </w:r>
-      <w:proofErr w:type="gramEnd"/>
-      <w:r>
-        <w:t xml:space="preserve"> mini intro to the following sections detailing land </w:t>
+        <w:t xml:space="preserve"> a little more here, but I don’t want to repeat the content that follows too much – I intended this paragraph to be an mini intro to the following sections detailing land </w:t>
       </w:r>
       <w:r>
         <w:t>use</w:t>
@@ -17429,15 +17158,7 @@
         <w:annotationRef/>
       </w:r>
       <w:r>
-        <w:t xml:space="preserve">It would also be good to highlight here that land-use change can also include transitions from anthropogenic uses back to natural habitats (i.e., restoration). This will be important to introduce if later you discuss any results pertaining to secondary </w:t>
-      </w:r>
-      <w:proofErr w:type="gramStart"/>
-      <w:r>
-        <w:t>vegetation, and</w:t>
-      </w:r>
-      <w:proofErr w:type="gramEnd"/>
-      <w:r>
-        <w:t xml:space="preserve"> would be good to mention anyway.</w:t>
+        <w:t>It would also be good to highlight here that land-use change can also include transitions from anthropogenic uses back to natural habitats (i.e., restoration). This will be important to introduce if later you discuss any results pertaining to secondary vegetation, and would be good to mention anyway.</w:t>
       </w:r>
     </w:p>
   </w:comment>
@@ -17485,15 +17206,7 @@
         <w:annotationRef/>
       </w:r>
       <w:r>
-        <w:t xml:space="preserve">This doesn’t sit well here. I would rephrase this for </w:t>
-      </w:r>
-      <w:proofErr w:type="gramStart"/>
-      <w:r>
-        <w:t>clarity, and</w:t>
-      </w:r>
-      <w:proofErr w:type="gramEnd"/>
-      <w:r>
-        <w:t xml:space="preserve"> make it a separate sentence.</w:t>
+        <w:t>This doesn’t sit well here. I would rephrase this for clarity, and make it a separate sentence.</w:t>
       </w:r>
     </w:p>
   </w:comment>
@@ -17638,7 +17351,7 @@
       </w:r>
     </w:p>
   </w:comment>
-  <w:comment w:id="68" w:author="Newbold, Tim" w:date="2022-05-06T10:26:00Z" w:initials="NT">
+  <w:comment w:id="41" w:author="Newbold, Tim" w:date="2022-05-06T10:26:00Z" w:initials="NT">
     <w:p>
       <w:pPr>
         <w:pStyle w:val="CommentText"/>
@@ -17675,7 +17388,7 @@
       </w:r>
     </w:p>
   </w:comment>
-  <w:comment w:id="69" w:author="Etard, Adrienne" w:date="2022-05-06T16:16:00Z" w:initials="EA">
+  <w:comment w:id="42" w:author="Etard, Adrienne" w:date="2022-05-06T16:16:00Z" w:initials="EA">
     <w:p>
       <w:pPr>
         <w:pStyle w:val="CommentText"/>
@@ -17696,7 +17409,7 @@
       </w:r>
     </w:p>
   </w:comment>
-  <w:comment w:id="86" w:author="Newbold, Tim" w:date="2022-05-06T10:35:00Z" w:initials="NT">
+  <w:comment w:id="52" w:author="Newbold, Tim" w:date="2022-05-06T10:35:00Z" w:initials="NT">
     <w:p>
       <w:pPr>
         <w:pStyle w:val="CommentText"/>
@@ -17708,19 +17421,11 @@
         <w:annotationRef/>
       </w:r>
       <w:r>
-        <w:t xml:space="preserve">This paragraph is very long, and jumps around a lot, from definition of traits, to generalising responses, to trait influences on climate-change responses, to extinction risk, to land-use responses. I would break the paragraph </w:t>
-      </w:r>
-      <w:proofErr w:type="gramStart"/>
-      <w:r>
-        <w:t>apart, and</w:t>
-      </w:r>
-      <w:proofErr w:type="gramEnd"/>
-      <w:r>
-        <w:t xml:space="preserve"> add a bit more structure.</w:t>
+        <w:t>This paragraph is very long, and jumps around a lot, from definition of traits, to generalising responses, to trait influences on climate-change responses, to extinction risk, to land-use responses. I would break the paragraph apart, and add a bit more structure.</w:t>
       </w:r>
     </w:p>
   </w:comment>
-  <w:comment w:id="87" w:author="Newbold, Tim" w:date="2022-05-06T10:38:00Z" w:initials="NT">
+  <w:comment w:id="53" w:author="Newbold, Tim" w:date="2022-05-06T10:38:00Z" w:initials="NT">
     <w:p>
       <w:pPr>
         <w:pStyle w:val="CommentText"/>
@@ -17736,7 +17441,7 @@
       </w:r>
     </w:p>
   </w:comment>
-  <w:comment w:id="88" w:author="Newbold, Tim" w:date="2022-05-06T10:39:00Z" w:initials="NT">
+  <w:comment w:id="54" w:author="Newbold, Tim" w:date="2022-05-06T10:39:00Z" w:initials="NT">
     <w:p>
       <w:pPr>
         <w:pStyle w:val="CommentText"/>
@@ -17752,7 +17457,7 @@
       </w:r>
     </w:p>
   </w:comment>
-  <w:comment w:id="89" w:author="Adrienne Etard" w:date="2022-05-06T21:23:00Z" w:initials="AE">
+  <w:comment w:id="55" w:author="Adrienne Etard" w:date="2022-05-06T21:23:00Z" w:initials="AE">
     <w:p>
       <w:pPr>
         <w:pStyle w:val="CommentText"/>
@@ -17776,7 +17481,7 @@
       </w:r>
     </w:p>
   </w:comment>
-  <w:comment w:id="90" w:author="Newbold, Tim" w:date="2022-05-06T10:40:00Z" w:initials="NT">
+  <w:comment w:id="56" w:author="Newbold, Tim" w:date="2022-05-06T10:40:00Z" w:initials="NT">
     <w:p>
       <w:pPr>
         <w:pStyle w:val="CommentText"/>
@@ -17792,7 +17497,7 @@
       </w:r>
     </w:p>
   </w:comment>
-  <w:comment w:id="92" w:author="Newbold, Tim" w:date="2022-05-06T10:42:00Z" w:initials="NT">
+  <w:comment w:id="58" w:author="Newbold, Tim" w:date="2022-05-06T10:42:00Z" w:initials="NT">
     <w:p>
       <w:pPr>
         <w:pStyle w:val="CommentText"/>
@@ -17817,7 +17522,7 @@
       </w:r>
     </w:p>
   </w:comment>
-  <w:comment w:id="93" w:author="Newbold, Tim" w:date="2022-05-06T10:46:00Z" w:initials="NT">
+  <w:comment w:id="59" w:author="Newbold, Tim" w:date="2022-05-06T10:46:00Z" w:initials="NT">
     <w:p>
       <w:pPr>
         <w:pStyle w:val="CommentText"/>
@@ -17833,7 +17538,7 @@
       </w:r>
     </w:p>
   </w:comment>
-  <w:comment w:id="94" w:author="Newbold, Tim" w:date="2022-05-06T10:45:00Z" w:initials="NT">
+  <w:comment w:id="60" w:author="Newbold, Tim" w:date="2022-05-06T10:45:00Z" w:initials="NT">
     <w:p>
       <w:pPr>
         <w:pStyle w:val="CommentText"/>
@@ -17849,7 +17554,7 @@
       </w:r>
     </w:p>
   </w:comment>
-  <w:comment w:id="95" w:author="Newbold, Tim" w:date="2022-05-06T10:48:00Z" w:initials="NT">
+  <w:comment w:id="61" w:author="Newbold, Tim" w:date="2022-05-06T10:48:00Z" w:initials="NT">
     <w:p>
       <w:pPr>
         <w:pStyle w:val="CommentText"/>
@@ -17865,7 +17570,7 @@
       </w:r>
     </w:p>
   </w:comment>
-  <w:comment w:id="97" w:author="Newbold, Tim" w:date="2022-05-06T10:55:00Z" w:initials="NT">
+  <w:comment w:id="63" w:author="Newbold, Tim" w:date="2022-05-06T10:55:00Z" w:initials="NT">
     <w:p>
       <w:pPr>
         <w:pStyle w:val="CommentText"/>
@@ -17881,7 +17586,7 @@
       </w:r>
     </w:p>
   </w:comment>
-  <w:comment w:id="98" w:author="Newbold, Tim" w:date="2022-05-06T10:56:00Z" w:initials="NT">
+  <w:comment w:id="64" w:author="Newbold, Tim" w:date="2022-05-06T10:56:00Z" w:initials="NT">
     <w:p>
       <w:pPr>
         <w:pStyle w:val="CommentText"/>
@@ -17906,7 +17611,7 @@
       </w:r>
     </w:p>
   </w:comment>
-  <w:comment w:id="99" w:author="Newbold, Tim" w:date="2022-05-06T10:58:00Z" w:initials="NT">
+  <w:comment w:id="65" w:author="Newbold, Tim" w:date="2022-05-06T10:58:00Z" w:initials="NT">
     <w:p>
       <w:pPr>
         <w:pStyle w:val="CommentText"/>
@@ -17928,7 +17633,7 @@
       </w:r>
     </w:p>
   </w:comment>
-  <w:comment w:id="100" w:author="Newbold, Tim" w:date="2022-05-06T10:59:00Z" w:initials="NT">
+  <w:comment w:id="66" w:author="Newbold, Tim" w:date="2022-05-06T10:59:00Z" w:initials="NT">
     <w:p>
       <w:pPr>
         <w:pStyle w:val="CommentText"/>
@@ -17944,7 +17649,7 @@
       </w:r>
     </w:p>
   </w:comment>
-  <w:comment w:id="101" w:author="Newbold, Tim" w:date="2022-05-06T11:00:00Z" w:initials="NT">
+  <w:comment w:id="67" w:author="Newbold, Tim" w:date="2022-05-06T11:00:00Z" w:initials="NT">
     <w:p>
       <w:pPr>
         <w:pStyle w:val="CommentText"/>
@@ -17960,7 +17665,7 @@
       </w:r>
     </w:p>
   </w:comment>
-  <w:comment w:id="102" w:author="Newbold, Tim" w:date="2022-05-06T11:01:00Z" w:initials="NT">
+  <w:comment w:id="68" w:author="Newbold, Tim" w:date="2022-05-06T11:01:00Z" w:initials="NT">
     <w:p>
       <w:pPr>
         <w:pStyle w:val="CommentText"/>

</xml_diff>